<commit_message>
PDF Files and sequence changes
</commit_message>
<xml_diff>
--- a/Robustness Diagrams/Robustness Diagrams v1.0.docx
+++ b/Robustness Diagrams/Robustness Diagrams v1.0.docx
@@ -1,6 +1,6 @@
 
 <file path=word/document.xml><?xml version="1.0" encoding="utf-8"?>
-<w:document xmlns:wpc="http://schemas.microsoft.com/office/word/2010/wordprocessingCanvas" xmlns:mc="http://schemas.openxmlformats.org/markup-compatibility/2006" xmlns:o="urn:schemas-microsoft-com:office:office" xmlns:r="http://schemas.openxmlformats.org/officeDocument/2006/relationships" xmlns:m="http://schemas.openxmlformats.org/officeDocument/2006/math" xmlns:v="urn:schemas-microsoft-com:vml" xmlns:wp14="http://schemas.microsoft.com/office/word/2010/wordprocessingDrawing" xmlns:wp="http://schemas.openxmlformats.org/drawingml/2006/wordprocessingDrawing" xmlns:w="http://schemas.openxmlformats.org/wordprocessingml/2006/main" xmlns:w14="http://schemas.microsoft.com/office/word/2010/wordml" xmlns:w10="urn:schemas-microsoft-com:office:word" xmlns:w15="http://schemas.microsoft.com/office/word/2012/wordml" xmlns:wpg="http://schemas.microsoft.com/office/word/2010/wordprocessingGroup" xmlns:wpi="http://schemas.microsoft.com/office/word/2010/wordprocessingInk" xmlns:wne="http://schemas.microsoft.com/office/word/2006/wordml" xmlns:wps="http://schemas.microsoft.com/office/word/2010/wordprocessingShape" xmlns:wpsCustomData="http://www.wps.cn/officeDocument/2013/wpsCustomData" mc:Ignorable="w14 w15 wp14">
+<w:document xmlns:wpc="http://schemas.microsoft.com/office/word/2010/wordprocessingCanvas" xmlns:cx="http://schemas.microsoft.com/office/drawing/2014/chartex" xmlns:cx1="http://schemas.microsoft.com/office/drawing/2015/9/8/chartex" xmlns:cx2="http://schemas.microsoft.com/office/drawing/2015/10/21/chartex" xmlns:cx3="http://schemas.microsoft.com/office/drawing/2016/5/9/chartex" xmlns:cx4="http://schemas.microsoft.com/office/drawing/2016/5/10/chartex" xmlns:cx5="http://schemas.microsoft.com/office/drawing/2016/5/11/chartex" xmlns:cx6="http://schemas.microsoft.com/office/drawing/2016/5/12/chartex" xmlns:cx7="http://schemas.microsoft.com/office/drawing/2016/5/13/chartex" xmlns:cx8="http://schemas.microsoft.com/office/drawing/2016/5/14/chartex" xmlns:mc="http://schemas.openxmlformats.org/markup-compatibility/2006" xmlns:aink="http://schemas.microsoft.com/office/drawing/2016/ink" xmlns:am3d="http://schemas.microsoft.com/office/drawing/2017/model3d" xmlns:o="urn:schemas-microsoft-com:office:office" xmlns:oel="http://schemas.microsoft.com/office/2019/extlst" xmlns:r="http://schemas.openxmlformats.org/officeDocument/2006/relationships" xmlns:m="http://schemas.openxmlformats.org/officeDocument/2006/math" xmlns:v="urn:schemas-microsoft-com:vml" xmlns:wp14="http://schemas.microsoft.com/office/word/2010/wordprocessingDrawing" xmlns:wp="http://schemas.openxmlformats.org/drawingml/2006/wordprocessingDrawing" xmlns:w10="urn:schemas-microsoft-com:office:word" xmlns:w="http://schemas.openxmlformats.org/wordprocessingml/2006/main" xmlns:w14="http://schemas.microsoft.com/office/word/2010/wordml" xmlns:w15="http://schemas.microsoft.com/office/word/2012/wordml" xmlns:w16cex="http://schemas.microsoft.com/office/word/2018/wordml/cex" xmlns:w16cid="http://schemas.microsoft.com/office/word/2016/wordml/cid" xmlns:w16="http://schemas.microsoft.com/office/word/2018/wordml" xmlns:w16sdtdh="http://schemas.microsoft.com/office/word/2020/wordml/sdtdatahash" xmlns:w16se="http://schemas.microsoft.com/office/word/2015/wordml/symex" xmlns:wpg="http://schemas.microsoft.com/office/word/2010/wordprocessingGroup" xmlns:wpi="http://schemas.microsoft.com/office/word/2010/wordprocessingInk" xmlns:wne="http://schemas.microsoft.com/office/word/2006/wordml" xmlns:wps="http://schemas.microsoft.com/office/word/2010/wordprocessingShape" mc:Ignorable="w14 w15 w16se w16cid w16 w16cex w16sdtdh wp14">
   <w:body>
     <w:p>
       <w:pPr>
@@ -94,24 +94,7 @@
           <w:szCs w:val="72"/>
           <w:lang w:val="en-US"/>
         </w:rPr>
-        <w:t>Robustness Diagrams v</w:t>
-      </w:r>
-      <w:r>
-        <w:rPr>
-          <w:rFonts w:hint="default"/>
-          <w:sz w:val="72"/>
-          <w:szCs w:val="72"/>
-          <w:lang w:val="en-US"/>
-        </w:rPr>
-        <w:t>1.0</w:t>
-      </w:r>
-      <w:r>
-        <w:rPr>
-          <w:sz w:val="72"/>
-          <w:szCs w:val="72"/>
-          <w:lang w:val="en-US"/>
-        </w:rPr>
-        <w:t xml:space="preserve"> </w:t>
+        <w:t xml:space="preserve">Robustness Diagrams v1.0 </w:t>
       </w:r>
     </w:p>
     <w:p>
@@ -257,7 +240,7 @@
     </w:p>
     <w:p>
       <w:pPr>
-        <w:pStyle w:val="4"/>
+        <w:pStyle w:val="a3"/>
         <w:numPr>
           <w:ilvl w:val="0"/>
           <w:numId w:val="1"/>
@@ -273,7 +256,23 @@
           <w:sz w:val="44"/>
           <w:szCs w:val="44"/>
         </w:rPr>
-        <w:t xml:space="preserve">Ασημομύτης Δαμιανός </w:t>
+        <w:t>Ασημομύτης Δα</w:t>
+      </w:r>
+      <w:proofErr w:type="spellStart"/>
+      <w:r>
+        <w:rPr>
+          <w:sz w:val="44"/>
+          <w:szCs w:val="44"/>
+        </w:rPr>
+        <w:t>μι</w:t>
+      </w:r>
+      <w:proofErr w:type="spellEnd"/>
+      <w:r>
+        <w:rPr>
+          <w:sz w:val="44"/>
+          <w:szCs w:val="44"/>
+        </w:rPr>
+        <w:t xml:space="preserve">ανός </w:t>
       </w:r>
       <w:r>
         <w:rPr>
@@ -288,18 +287,12 @@
           <w:szCs w:val="44"/>
         </w:rPr>
         <w:tab/>
-      </w:r>
-      <w:r>
-        <w:rPr>
-          <w:sz w:val="44"/>
-          <w:szCs w:val="44"/>
-        </w:rPr>
         <w:t>ΑΜ:1063427</w:t>
       </w:r>
     </w:p>
     <w:p>
       <w:pPr>
-        <w:pStyle w:val="4"/>
+        <w:pStyle w:val="a3"/>
         <w:numPr>
           <w:ilvl w:val="0"/>
           <w:numId w:val="1"/>
@@ -310,12 +303,37 @@
           <w:szCs w:val="44"/>
         </w:rPr>
       </w:pPr>
-      <w:r>
-        <w:rPr>
-          <w:sz w:val="44"/>
-          <w:szCs w:val="44"/>
-        </w:rPr>
-        <w:t xml:space="preserve">Μετάι Γιονίλντα </w:t>
+      <w:proofErr w:type="spellStart"/>
+      <w:r>
+        <w:rPr>
+          <w:sz w:val="44"/>
+          <w:szCs w:val="44"/>
+        </w:rPr>
+        <w:t>Μετάι</w:t>
+      </w:r>
+      <w:proofErr w:type="spellEnd"/>
+      <w:r>
+        <w:rPr>
+          <w:sz w:val="44"/>
+          <w:szCs w:val="44"/>
+        </w:rPr>
+        <w:t xml:space="preserve"> </w:t>
+      </w:r>
+      <w:proofErr w:type="spellStart"/>
+      <w:r>
+        <w:rPr>
+          <w:sz w:val="44"/>
+          <w:szCs w:val="44"/>
+        </w:rPr>
+        <w:t>Γιονίλντ</w:t>
+      </w:r>
+      <w:proofErr w:type="spellEnd"/>
+      <w:r>
+        <w:rPr>
+          <w:sz w:val="44"/>
+          <w:szCs w:val="44"/>
+        </w:rPr>
+        <w:t xml:space="preserve">α </w:t>
       </w:r>
       <w:r>
         <w:rPr>
@@ -337,18 +355,12 @@
           <w:szCs w:val="44"/>
         </w:rPr>
         <w:tab/>
-      </w:r>
-      <w:r>
-        <w:rPr>
-          <w:sz w:val="44"/>
-          <w:szCs w:val="44"/>
-        </w:rPr>
         <w:t>ΑΜ:1059650</w:t>
       </w:r>
     </w:p>
     <w:p>
       <w:pPr>
-        <w:pStyle w:val="4"/>
+        <w:pStyle w:val="a3"/>
         <w:numPr>
           <w:ilvl w:val="0"/>
           <w:numId w:val="1"/>
@@ -364,7 +376,39 @@
           <w:sz w:val="44"/>
           <w:szCs w:val="44"/>
         </w:rPr>
-        <w:t xml:space="preserve">Παπαβασιλείου Μάριος </w:t>
+        <w:t>Παπαβα</w:t>
+      </w:r>
+      <w:proofErr w:type="spellStart"/>
+      <w:r>
+        <w:rPr>
+          <w:sz w:val="44"/>
+          <w:szCs w:val="44"/>
+        </w:rPr>
+        <w:t>σιλείου</w:t>
+      </w:r>
+      <w:proofErr w:type="spellEnd"/>
+      <w:r>
+        <w:rPr>
+          <w:sz w:val="44"/>
+          <w:szCs w:val="44"/>
+        </w:rPr>
+        <w:t xml:space="preserve"> </w:t>
+      </w:r>
+      <w:proofErr w:type="spellStart"/>
+      <w:r>
+        <w:rPr>
+          <w:sz w:val="44"/>
+          <w:szCs w:val="44"/>
+        </w:rPr>
+        <w:t>Μάριος</w:t>
+      </w:r>
+      <w:proofErr w:type="spellEnd"/>
+      <w:r>
+        <w:rPr>
+          <w:sz w:val="44"/>
+          <w:szCs w:val="44"/>
+        </w:rPr>
+        <w:t xml:space="preserve"> </w:t>
       </w:r>
       <w:r>
         <w:rPr>
@@ -372,18 +416,12 @@
           <w:szCs w:val="44"/>
         </w:rPr>
         <w:tab/>
-      </w:r>
-      <w:r>
-        <w:rPr>
-          <w:sz w:val="44"/>
-          <w:szCs w:val="44"/>
-        </w:rPr>
         <w:t xml:space="preserve">ΑΜ:1059649 </w:t>
       </w:r>
     </w:p>
     <w:p>
       <w:pPr>
-        <w:pStyle w:val="4"/>
+        <w:pStyle w:val="a3"/>
         <w:numPr>
           <w:ilvl w:val="0"/>
           <w:numId w:val="1"/>
@@ -399,7 +437,39 @@
           <w:sz w:val="44"/>
           <w:szCs w:val="44"/>
         </w:rPr>
-        <w:t xml:space="preserve">Παπανικολάου Αικατερίνη </w:t>
+        <w:t>Παπα</w:t>
+      </w:r>
+      <w:proofErr w:type="spellStart"/>
+      <w:r>
+        <w:rPr>
+          <w:sz w:val="44"/>
+          <w:szCs w:val="44"/>
+        </w:rPr>
+        <w:t>νικολάου</w:t>
+      </w:r>
+      <w:proofErr w:type="spellEnd"/>
+      <w:r>
+        <w:rPr>
+          <w:sz w:val="44"/>
+          <w:szCs w:val="44"/>
+        </w:rPr>
+        <w:t xml:space="preserve"> </w:t>
+      </w:r>
+      <w:proofErr w:type="spellStart"/>
+      <w:r>
+        <w:rPr>
+          <w:sz w:val="44"/>
+          <w:szCs w:val="44"/>
+        </w:rPr>
+        <w:t>Αικ</w:t>
+      </w:r>
+      <w:proofErr w:type="spellEnd"/>
+      <w:r>
+        <w:rPr>
+          <w:sz w:val="44"/>
+          <w:szCs w:val="44"/>
+        </w:rPr>
+        <w:t xml:space="preserve">ατερίνη </w:t>
       </w:r>
       <w:r>
         <w:rPr>
@@ -407,12 +477,6 @@
           <w:szCs w:val="44"/>
         </w:rPr>
         <w:tab/>
-      </w:r>
-      <w:r>
-        <w:rPr>
-          <w:sz w:val="44"/>
-          <w:szCs w:val="44"/>
-        </w:rPr>
         <w:t>ΑΜ:1064041</w:t>
       </w:r>
     </w:p>
@@ -442,7 +506,7 @@
     </w:p>
     <w:p>
       <w:pPr>
-        <w:pStyle w:val="4"/>
+        <w:pStyle w:val="a3"/>
         <w:numPr>
           <w:ilvl w:val="0"/>
           <w:numId w:val="1"/>
@@ -458,7 +522,23 @@
           <w:sz w:val="44"/>
           <w:szCs w:val="44"/>
         </w:rPr>
-        <w:t xml:space="preserve">Ασημομύτης Δαμιανός </w:t>
+        <w:t>Ασημομύτης Δα</w:t>
+      </w:r>
+      <w:proofErr w:type="spellStart"/>
+      <w:r>
+        <w:rPr>
+          <w:sz w:val="44"/>
+          <w:szCs w:val="44"/>
+        </w:rPr>
+        <w:t>μι</w:t>
+      </w:r>
+      <w:proofErr w:type="spellEnd"/>
+      <w:r>
+        <w:rPr>
+          <w:sz w:val="44"/>
+          <w:szCs w:val="44"/>
+        </w:rPr>
+        <w:t xml:space="preserve">ανός </w:t>
       </w:r>
       <w:r>
         <w:rPr>
@@ -473,18 +553,12 @@
           <w:szCs w:val="44"/>
         </w:rPr>
         <w:tab/>
-      </w:r>
-      <w:r>
-        <w:rPr>
-          <w:sz w:val="44"/>
-          <w:szCs w:val="44"/>
-        </w:rPr>
         <w:t>ΑΜ:1063427</w:t>
       </w:r>
     </w:p>
     <w:p>
       <w:pPr>
-        <w:pStyle w:val="4"/>
+        <w:pStyle w:val="a3"/>
         <w:numPr>
           <w:ilvl w:val="0"/>
           <w:numId w:val="1"/>
@@ -495,12 +569,37 @@
           <w:szCs w:val="44"/>
         </w:rPr>
       </w:pPr>
-      <w:r>
-        <w:rPr>
-          <w:sz w:val="44"/>
-          <w:szCs w:val="44"/>
-        </w:rPr>
-        <w:t xml:space="preserve">Μετάι Γιονίλντα </w:t>
+      <w:proofErr w:type="spellStart"/>
+      <w:r>
+        <w:rPr>
+          <w:sz w:val="44"/>
+          <w:szCs w:val="44"/>
+        </w:rPr>
+        <w:t>Μετάι</w:t>
+      </w:r>
+      <w:proofErr w:type="spellEnd"/>
+      <w:r>
+        <w:rPr>
+          <w:sz w:val="44"/>
+          <w:szCs w:val="44"/>
+        </w:rPr>
+        <w:t xml:space="preserve"> </w:t>
+      </w:r>
+      <w:proofErr w:type="spellStart"/>
+      <w:r>
+        <w:rPr>
+          <w:sz w:val="44"/>
+          <w:szCs w:val="44"/>
+        </w:rPr>
+        <w:t>Γιονίλντ</w:t>
+      </w:r>
+      <w:proofErr w:type="spellEnd"/>
+      <w:r>
+        <w:rPr>
+          <w:sz w:val="44"/>
+          <w:szCs w:val="44"/>
+        </w:rPr>
+        <w:t xml:space="preserve">α </w:t>
       </w:r>
       <w:r>
         <w:rPr>
@@ -522,18 +621,12 @@
           <w:szCs w:val="44"/>
         </w:rPr>
         <w:tab/>
-      </w:r>
-      <w:r>
-        <w:rPr>
-          <w:sz w:val="44"/>
-          <w:szCs w:val="44"/>
-        </w:rPr>
         <w:t>ΑΜ:1059650</w:t>
       </w:r>
     </w:p>
     <w:p>
       <w:pPr>
-        <w:pStyle w:val="4"/>
+        <w:pStyle w:val="a3"/>
         <w:numPr>
           <w:ilvl w:val="0"/>
           <w:numId w:val="1"/>
@@ -549,7 +642,39 @@
           <w:sz w:val="44"/>
           <w:szCs w:val="44"/>
         </w:rPr>
-        <w:t xml:space="preserve">Παπαβασιλείου Μάριος </w:t>
+        <w:t>Παπαβα</w:t>
+      </w:r>
+      <w:proofErr w:type="spellStart"/>
+      <w:r>
+        <w:rPr>
+          <w:sz w:val="44"/>
+          <w:szCs w:val="44"/>
+        </w:rPr>
+        <w:t>σιλείου</w:t>
+      </w:r>
+      <w:proofErr w:type="spellEnd"/>
+      <w:r>
+        <w:rPr>
+          <w:sz w:val="44"/>
+          <w:szCs w:val="44"/>
+        </w:rPr>
+        <w:t xml:space="preserve"> </w:t>
+      </w:r>
+      <w:proofErr w:type="spellStart"/>
+      <w:r>
+        <w:rPr>
+          <w:sz w:val="44"/>
+          <w:szCs w:val="44"/>
+        </w:rPr>
+        <w:t>Μάριος</w:t>
+      </w:r>
+      <w:proofErr w:type="spellEnd"/>
+      <w:r>
+        <w:rPr>
+          <w:sz w:val="44"/>
+          <w:szCs w:val="44"/>
+        </w:rPr>
+        <w:t xml:space="preserve"> </w:t>
       </w:r>
       <w:r>
         <w:rPr>
@@ -557,18 +682,12 @@
           <w:szCs w:val="44"/>
         </w:rPr>
         <w:tab/>
-      </w:r>
-      <w:r>
-        <w:rPr>
-          <w:sz w:val="44"/>
-          <w:szCs w:val="44"/>
-        </w:rPr>
         <w:t xml:space="preserve">ΑΜ:1059649 </w:t>
       </w:r>
     </w:p>
     <w:p>
       <w:pPr>
-        <w:pStyle w:val="4"/>
+        <w:pStyle w:val="a3"/>
         <w:numPr>
           <w:ilvl w:val="0"/>
           <w:numId w:val="1"/>
@@ -584,7 +703,39 @@
           <w:sz w:val="44"/>
           <w:szCs w:val="44"/>
         </w:rPr>
-        <w:t xml:space="preserve">Παπανικολάου Αικατερίνη </w:t>
+        <w:t>Παπα</w:t>
+      </w:r>
+      <w:proofErr w:type="spellStart"/>
+      <w:r>
+        <w:rPr>
+          <w:sz w:val="44"/>
+          <w:szCs w:val="44"/>
+        </w:rPr>
+        <w:t>νικολάου</w:t>
+      </w:r>
+      <w:proofErr w:type="spellEnd"/>
+      <w:r>
+        <w:rPr>
+          <w:sz w:val="44"/>
+          <w:szCs w:val="44"/>
+        </w:rPr>
+        <w:t xml:space="preserve"> </w:t>
+      </w:r>
+      <w:proofErr w:type="spellStart"/>
+      <w:r>
+        <w:rPr>
+          <w:sz w:val="44"/>
+          <w:szCs w:val="44"/>
+        </w:rPr>
+        <w:t>Αικ</w:t>
+      </w:r>
+      <w:proofErr w:type="spellEnd"/>
+      <w:r>
+        <w:rPr>
+          <w:sz w:val="44"/>
+          <w:szCs w:val="44"/>
+        </w:rPr>
+        <w:t xml:space="preserve">ατερίνη </w:t>
       </w:r>
       <w:r>
         <w:rPr>
@@ -592,12 +743,6 @@
           <w:szCs w:val="44"/>
         </w:rPr>
         <w:tab/>
-      </w:r>
-      <w:r>
-        <w:rPr>
-          <w:sz w:val="44"/>
-          <w:szCs w:val="44"/>
-        </w:rPr>
         <w:t>ΑΜ:1064041</w:t>
       </w:r>
     </w:p>
@@ -676,93 +821,65 @@
     <w:p>
       <w:pPr>
         <w:rPr>
-          <w:rFonts w:ascii="Calibri" w:hAnsi="Calibri" w:eastAsia="Calibri" w:cs="Calibri"/>
-          <w:color w:val="000000" w:themeColor="text1"/>
-          <w:sz w:val="36"/>
-          <w:szCs w:val="36"/>
-          <w:u w:val="single"/>
-          <w14:textFill>
-            <w14:solidFill>
-              <w14:schemeClr w14:val="tx1"/>
-            </w14:solidFill>
-          </w14:textFill>
-        </w:rPr>
-      </w:pPr>
-    </w:p>
-    <w:p>
-      <w:pPr>
-        <w:rPr>
-          <w:rFonts w:ascii="Calibri" w:hAnsi="Calibri" w:eastAsia="Calibri" w:cs="Calibri"/>
-          <w:color w:val="000000" w:themeColor="text1"/>
-          <w:sz w:val="36"/>
-          <w:szCs w:val="36"/>
-          <w:u w:val="single"/>
-          <w14:textFill>
-            <w14:solidFill>
-              <w14:schemeClr w14:val="tx1"/>
-            </w14:solidFill>
-          </w14:textFill>
-        </w:rPr>
-      </w:pPr>
-      <w:r>
-        <w:rPr>
-          <w:rFonts w:ascii="Calibri" w:hAnsi="Calibri" w:eastAsia="Calibri" w:cs="Calibri"/>
-          <w:color w:val="000000" w:themeColor="text1"/>
-          <w:sz w:val="36"/>
-          <w:szCs w:val="36"/>
-          <w:u w:val="single"/>
-          <w14:textFill>
-            <w14:solidFill>
-              <w14:schemeClr w14:val="tx1"/>
-            </w14:solidFill>
-          </w14:textFill>
-        </w:rPr>
+          <w:rFonts w:ascii="Calibri" w:eastAsia="Calibri" w:hAnsi="Calibri" w:cs="Calibri"/>
+          <w:color w:val="000000" w:themeColor="text1"/>
+          <w:sz w:val="36"/>
+          <w:szCs w:val="36"/>
+          <w:u w:val="single"/>
+        </w:rPr>
+      </w:pPr>
+    </w:p>
+    <w:p>
+      <w:pPr>
+        <w:rPr>
+          <w:rFonts w:ascii="Calibri" w:eastAsia="Calibri" w:hAnsi="Calibri" w:cs="Calibri"/>
+          <w:color w:val="000000" w:themeColor="text1"/>
+          <w:sz w:val="36"/>
+          <w:szCs w:val="36"/>
+          <w:u w:val="single"/>
+        </w:rPr>
+      </w:pPr>
+      <w:r>
+        <w:rPr>
+          <w:rFonts w:ascii="Calibri" w:eastAsia="Calibri" w:hAnsi="Calibri" w:cs="Calibri"/>
+          <w:color w:val="000000" w:themeColor="text1"/>
+          <w:sz w:val="36"/>
+          <w:szCs w:val="36"/>
+          <w:u w:val="single"/>
+        </w:rPr>
+        <w:lastRenderedPageBreak/>
         <w:t>Περίπτωση Χρήσης 1: Κράτηση Προπόνησης</w:t>
       </w:r>
     </w:p>
     <w:p>
       <w:pPr>
         <w:rPr>
-          <w:rFonts w:ascii="Calibri" w:hAnsi="Calibri" w:eastAsia="Calibri" w:cs="Calibri"/>
-          <w:color w:val="000000" w:themeColor="text1"/>
-          <w:sz w:val="36"/>
-          <w:szCs w:val="36"/>
-          <w:u w:val="single"/>
-          <w14:textFill>
-            <w14:solidFill>
-              <w14:schemeClr w14:val="tx1"/>
-            </w14:solidFill>
-          </w14:textFill>
-        </w:rPr>
-      </w:pPr>
-      <w:r>
-        <w:rPr>
-          <w:rFonts w:ascii="Calibri" w:hAnsi="Calibri" w:eastAsia="Calibri" w:cs="Calibri"/>
-          <w:color w:val="000000" w:themeColor="text1"/>
-          <w:sz w:val="36"/>
-          <w:szCs w:val="36"/>
-          <w14:textFill>
-            <w14:solidFill>
-              <w14:schemeClr w14:val="tx1"/>
-            </w14:solidFill>
-          </w14:textFill>
+          <w:rFonts w:ascii="Calibri" w:eastAsia="Calibri" w:hAnsi="Calibri" w:cs="Calibri"/>
+          <w:color w:val="000000" w:themeColor="text1"/>
+          <w:sz w:val="36"/>
+          <w:szCs w:val="36"/>
+          <w:u w:val="single"/>
+        </w:rPr>
+      </w:pPr>
+      <w:r>
+        <w:rPr>
+          <w:rFonts w:ascii="Calibri" w:eastAsia="Calibri" w:hAnsi="Calibri" w:cs="Calibri"/>
+          <w:color w:val="000000" w:themeColor="text1"/>
+          <w:sz w:val="36"/>
+          <w:szCs w:val="36"/>
         </w:rPr>
         <w:t xml:space="preserve"> </w:t>
       </w:r>
       <w:r>
         <w:rPr>
-          <w:rFonts w:ascii="Calibri" w:hAnsi="Calibri" w:eastAsia="Calibri" w:cs="Calibri"/>
-          <w:color w:val="000000" w:themeColor="text1"/>
-          <w:sz w:val="36"/>
-          <w:szCs w:val="36"/>
-          <w14:textFill>
-            <w14:solidFill>
-              <w14:schemeClr w14:val="tx1"/>
-            </w14:solidFill>
-          </w14:textFill>
+          <w:rFonts w:ascii="Calibri" w:eastAsia="Calibri" w:hAnsi="Calibri" w:cs="Calibri"/>
+          <w:noProof/>
+          <w:color w:val="000000" w:themeColor="text1"/>
+          <w:sz w:val="36"/>
+          <w:szCs w:val="36"/>
         </w:rPr>
         <w:drawing>
-          <wp:inline distT="0" distB="0" distL="0" distR="0">
+          <wp:inline distT="0" distB="0" distL="0" distR="0" wp14:anchorId="59DA1583" wp14:editId="1E781936">
             <wp:extent cx="6645910" cy="4141470"/>
             <wp:effectExtent l="0" t="0" r="2540" b="0"/>
             <wp:docPr id="684365188" name="Picture 1"/>
@@ -779,7 +896,7 @@
                     </pic:cNvPicPr>
                   </pic:nvPicPr>
                   <pic:blipFill>
-                    <a:blip r:embed="rId6">
+                    <a:blip r:embed="rId7">
                       <a:extLst>
                         <a:ext uri="{28A0092B-C50C-407E-A947-70E740481C1C}">
                           <a14:useLocalDpi xmlns:a14="http://schemas.microsoft.com/office/drawing/2010/main" val="0"/>
@@ -809,30 +926,20 @@
     <w:p>
       <w:pPr>
         <w:rPr>
-          <w:rFonts w:ascii="Calibri" w:hAnsi="Calibri" w:eastAsia="Calibri" w:cs="Calibri"/>
-          <w:color w:val="000000" w:themeColor="text1"/>
-          <w:sz w:val="36"/>
-          <w:szCs w:val="36"/>
-          <w:u w:val="single"/>
-          <w14:textFill>
-            <w14:solidFill>
-              <w14:schemeClr w14:val="tx1"/>
-            </w14:solidFill>
-          </w14:textFill>
-        </w:rPr>
-      </w:pPr>
-      <w:r>
-        <w:rPr>
-          <w:rFonts w:ascii="Calibri" w:hAnsi="Calibri" w:eastAsia="Calibri" w:cs="Calibri"/>
-          <w:color w:val="000000" w:themeColor="text1"/>
-          <w:sz w:val="36"/>
-          <w:szCs w:val="36"/>
-          <w:u w:val="single"/>
-          <w14:textFill>
-            <w14:solidFill>
-              <w14:schemeClr w14:val="tx1"/>
-            </w14:solidFill>
-          </w14:textFill>
+          <w:rFonts w:ascii="Calibri" w:eastAsia="Calibri" w:hAnsi="Calibri" w:cs="Calibri"/>
+          <w:color w:val="000000" w:themeColor="text1"/>
+          <w:sz w:val="36"/>
+          <w:szCs w:val="36"/>
+          <w:u w:val="single"/>
+        </w:rPr>
+      </w:pPr>
+      <w:r>
+        <w:rPr>
+          <w:rFonts w:ascii="Calibri" w:eastAsia="Calibri" w:hAnsi="Calibri" w:cs="Calibri"/>
+          <w:color w:val="000000" w:themeColor="text1"/>
+          <w:sz w:val="36"/>
+          <w:szCs w:val="36"/>
+          <w:u w:val="single"/>
         </w:rPr>
         <w:t>Περίπτωση Χρήσης 2: Ακύρωση Προπόνησης</w:t>
       </w:r>
@@ -840,32 +947,23 @@
     <w:p>
       <w:pPr>
         <w:rPr>
-          <w:rFonts w:ascii="Calibri" w:hAnsi="Calibri" w:eastAsia="Calibri" w:cs="Calibri"/>
-          <w:color w:val="000000" w:themeColor="text1"/>
-          <w:sz w:val="36"/>
-          <w:szCs w:val="36"/>
-          <w:u w:val="single"/>
-          <w14:textFill>
-            <w14:solidFill>
-              <w14:schemeClr w14:val="tx1"/>
-            </w14:solidFill>
-          </w14:textFill>
-        </w:rPr>
-      </w:pPr>
-      <w:r>
-        <w:rPr>
-          <w:rFonts w:ascii="Calibri" w:hAnsi="Calibri" w:eastAsia="Calibri" w:cs="Calibri"/>
-          <w:color w:val="000000" w:themeColor="text1"/>
-          <w:sz w:val="36"/>
-          <w:szCs w:val="36"/>
-          <w14:textFill>
-            <w14:solidFill>
-              <w14:schemeClr w14:val="tx1"/>
-            </w14:solidFill>
-          </w14:textFill>
+          <w:rFonts w:ascii="Calibri" w:eastAsia="Calibri" w:hAnsi="Calibri" w:cs="Calibri"/>
+          <w:color w:val="000000" w:themeColor="text1"/>
+          <w:sz w:val="36"/>
+          <w:szCs w:val="36"/>
+          <w:u w:val="single"/>
+        </w:rPr>
+      </w:pPr>
+      <w:r>
+        <w:rPr>
+          <w:rFonts w:ascii="Calibri" w:eastAsia="Calibri" w:hAnsi="Calibri" w:cs="Calibri"/>
+          <w:noProof/>
+          <w:color w:val="000000" w:themeColor="text1"/>
+          <w:sz w:val="36"/>
+          <w:szCs w:val="36"/>
         </w:rPr>
         <w:drawing>
-          <wp:inline distT="0" distB="0" distL="0" distR="0">
+          <wp:inline distT="0" distB="0" distL="0" distR="0" wp14:anchorId="006BDF33" wp14:editId="455E4BF1">
             <wp:extent cx="6645910" cy="4064000"/>
             <wp:effectExtent l="0" t="0" r="2540" b="0"/>
             <wp:docPr id="1314513209" name="Picture 2" descr="Diagram&#10;&#10;Description automatically generated"/>
@@ -882,7 +980,7 @@
                     </pic:cNvPicPr>
                   </pic:nvPicPr>
                   <pic:blipFill>
-                    <a:blip r:embed="rId7">
+                    <a:blip r:embed="rId8">
                       <a:extLst>
                         <a:ext uri="{28A0092B-C50C-407E-A947-70E740481C1C}">
                           <a14:useLocalDpi xmlns:a14="http://schemas.microsoft.com/office/drawing/2010/main" val="0"/>
@@ -912,16 +1010,18 @@
     <w:p>
       <w:pPr>
         <w:rPr>
-          <w:rFonts w:ascii="Calibri" w:hAnsi="Calibri" w:eastAsia="Calibri" w:cs="Calibri"/>
-        </w:rPr>
-      </w:pPr>
-      <w:r>
-        <w:rPr>
+          <w:rFonts w:ascii="Calibri" w:eastAsia="Calibri" w:hAnsi="Calibri" w:cs="Calibri"/>
+        </w:rPr>
+      </w:pPr>
+      <w:r>
+        <w:rPr>
+          <w:noProof/>
           <w:sz w:val="40"/>
           <w:szCs w:val="40"/>
         </w:rPr>
+        <w:lastRenderedPageBreak/>
         <w:drawing>
-          <wp:anchor distT="0" distB="0" distL="114300" distR="114300" simplePos="0" relativeHeight="251659264" behindDoc="0" locked="0" layoutInCell="1" allowOverlap="1">
+          <wp:anchor distT="0" distB="0" distL="114300" distR="114300" simplePos="0" relativeHeight="251659264" behindDoc="0" locked="0" layoutInCell="1" allowOverlap="1" wp14:anchorId="4D944108" wp14:editId="4B8FA519">
             <wp:simplePos x="0" y="0"/>
             <wp:positionH relativeFrom="margin">
               <wp:align>center</wp:align>
@@ -946,7 +1046,7 @@
                     </pic:cNvPicPr>
                   </pic:nvPicPr>
                   <pic:blipFill>
-                    <a:blip r:embed="rId8">
+                    <a:blip r:embed="rId9">
                       <a:extLst>
                         <a:ext uri="{28A0092B-C50C-407E-A947-70E740481C1C}">
                           <a14:useLocalDpi xmlns:a14="http://schemas.microsoft.com/office/drawing/2010/main" val="0"/>
@@ -974,16 +1074,11 @@
       </w:r>
       <w:r>
         <w:rPr>
-          <w:rFonts w:ascii="Calibri" w:hAnsi="Calibri" w:eastAsia="Calibri" w:cs="Calibri"/>
-          <w:color w:val="000000" w:themeColor="text1"/>
-          <w:sz w:val="36"/>
-          <w:szCs w:val="36"/>
-          <w:u w:val="single"/>
-          <w14:textFill>
-            <w14:solidFill>
-              <w14:schemeClr w14:val="tx1"/>
-            </w14:solidFill>
-          </w14:textFill>
+          <w:rFonts w:ascii="Calibri" w:eastAsia="Calibri" w:hAnsi="Calibri" w:cs="Calibri"/>
+          <w:color w:val="000000" w:themeColor="text1"/>
+          <w:sz w:val="36"/>
+          <w:szCs w:val="36"/>
+          <w:u w:val="single"/>
         </w:rPr>
         <w:t>Περίπτωση Χρήσης 3: Ανέβασμα βαθμών</w:t>
       </w:r>
@@ -999,16 +1094,17 @@
     <w:p>
       <w:pPr>
         <w:rPr>
-          <w:rFonts w:ascii="Calibri" w:hAnsi="Calibri" w:eastAsia="Calibri" w:cs="Calibri"/>
-        </w:rPr>
-      </w:pPr>
-      <w:r>
-        <w:rPr>
+          <w:rFonts w:ascii="Calibri" w:eastAsia="Calibri" w:hAnsi="Calibri" w:cs="Calibri"/>
+        </w:rPr>
+      </w:pPr>
+      <w:r>
+        <w:rPr>
+          <w:noProof/>
           <w:sz w:val="40"/>
           <w:szCs w:val="40"/>
         </w:rPr>
         <w:drawing>
-          <wp:anchor distT="0" distB="0" distL="114300" distR="114300" simplePos="0" relativeHeight="251660288" behindDoc="0" locked="0" layoutInCell="1" allowOverlap="1">
+          <wp:anchor distT="0" distB="0" distL="114300" distR="114300" simplePos="0" relativeHeight="251660288" behindDoc="0" locked="0" layoutInCell="1" allowOverlap="1" wp14:anchorId="60BD9E13" wp14:editId="6566319E">
             <wp:simplePos x="0" y="0"/>
             <wp:positionH relativeFrom="margin">
               <wp:posOffset>-304800</wp:posOffset>
@@ -1033,7 +1129,7 @@
                     </pic:cNvPicPr>
                   </pic:nvPicPr>
                   <pic:blipFill>
-                    <a:blip r:embed="rId9">
+                    <a:blip r:embed="rId10">
                       <a:extLst>
                         <a:ext uri="{28A0092B-C50C-407E-A947-70E740481C1C}">
                           <a14:useLocalDpi xmlns:a14="http://schemas.microsoft.com/office/drawing/2010/main" val="0"/>
@@ -1061,16 +1157,11 @@
       </w:r>
       <w:r>
         <w:rPr>
-          <w:rFonts w:ascii="Calibri" w:hAnsi="Calibri" w:eastAsia="Calibri" w:cs="Calibri"/>
-          <w:color w:val="000000" w:themeColor="text1"/>
-          <w:sz w:val="36"/>
-          <w:szCs w:val="36"/>
-          <w:u w:val="single"/>
-          <w14:textFill>
-            <w14:solidFill>
-              <w14:schemeClr w14:val="tx1"/>
-            </w14:solidFill>
-          </w14:textFill>
+          <w:rFonts w:ascii="Calibri" w:eastAsia="Calibri" w:hAnsi="Calibri" w:cs="Calibri"/>
+          <w:color w:val="000000" w:themeColor="text1"/>
+          <w:sz w:val="36"/>
+          <w:szCs w:val="36"/>
+          <w:u w:val="single"/>
         </w:rPr>
         <w:t>Περίπτωση Χρήσης 4: Διαχείριση Γυμναστηρίου</w:t>
       </w:r>
@@ -1086,43 +1177,18 @@
     <w:p>
       <w:pPr>
         <w:rPr>
-          <w:color w:val="70AD47" w:themeColor="accent6"/>
-          <w:sz w:val="28"/>
-          <w:szCs w:val="28"/>
-          <w14:textFill>
-            <w14:solidFill>
-              <w14:schemeClr w14:val="accent6"/>
-            </w14:solidFill>
-          </w14:textFill>
-        </w:rPr>
-      </w:pPr>
-      <w:r>
-        <w:rPr>
-          <w:color w:val="70AD47" w:themeColor="accent6"/>
-          <w:sz w:val="28"/>
-          <w:szCs w:val="28"/>
-          <w14:textFill>
-            <w14:solidFill>
-              <w14:schemeClr w14:val="accent6"/>
-            </w14:solidFill>
-          </w14:textFill>
-        </w:rPr>
-        <w:t>(Η παραπάνω εικόνα άλλαξε σύμφωνα με τις αλλαγές που έχουν γίνει)</w:t>
-      </w:r>
-    </w:p>
-    <w:p>
-      <w:pPr>
-        <w:rPr>
-          <w:rFonts w:ascii="Calibri" w:hAnsi="Calibri" w:eastAsia="Calibri" w:cs="Calibri"/>
-        </w:rPr>
-      </w:pPr>
-      <w:r>
-        <w:rPr>
+          <w:rFonts w:ascii="Calibri" w:eastAsia="Calibri" w:hAnsi="Calibri" w:cs="Calibri"/>
+        </w:rPr>
+      </w:pPr>
+      <w:r>
+        <w:rPr>
+          <w:noProof/>
           <w:sz w:val="40"/>
           <w:szCs w:val="40"/>
         </w:rPr>
+        <w:lastRenderedPageBreak/>
         <w:drawing>
-          <wp:anchor distT="0" distB="0" distL="114300" distR="114300" simplePos="0" relativeHeight="251661312" behindDoc="0" locked="0" layoutInCell="1" allowOverlap="1">
+          <wp:anchor distT="0" distB="0" distL="114300" distR="114300" simplePos="0" relativeHeight="251661312" behindDoc="0" locked="0" layoutInCell="1" allowOverlap="1" wp14:anchorId="1C8A57C3" wp14:editId="025593C2">
             <wp:simplePos x="0" y="0"/>
             <wp:positionH relativeFrom="margin">
               <wp:align>center</wp:align>
@@ -1147,7 +1213,7 @@
                     </pic:cNvPicPr>
                   </pic:nvPicPr>
                   <pic:blipFill>
-                    <a:blip r:embed="rId10">
+                    <a:blip r:embed="rId11">
                       <a:extLst>
                         <a:ext uri="{28A0092B-C50C-407E-A947-70E740481C1C}">
                           <a14:useLocalDpi xmlns:a14="http://schemas.microsoft.com/office/drawing/2010/main" val="0"/>
@@ -1182,16 +1248,11 @@
       </w:r>
       <w:r>
         <w:rPr>
-          <w:rFonts w:ascii="Calibri" w:hAnsi="Calibri" w:eastAsia="Calibri" w:cs="Calibri"/>
-          <w:color w:val="000000" w:themeColor="text1"/>
-          <w:sz w:val="36"/>
-          <w:szCs w:val="36"/>
-          <w:u w:val="single"/>
-          <w14:textFill>
-            <w14:solidFill>
-              <w14:schemeClr w14:val="tx1"/>
-            </w14:solidFill>
-          </w14:textFill>
+          <w:rFonts w:ascii="Calibri" w:eastAsia="Calibri" w:hAnsi="Calibri" w:cs="Calibri"/>
+          <w:color w:val="000000" w:themeColor="text1"/>
+          <w:sz w:val="36"/>
+          <w:szCs w:val="36"/>
+          <w:u w:val="single"/>
         </w:rPr>
         <w:t>Περίπτωση Χρήσης 5: Διαχείριση Προφίλ</w:t>
       </w:r>
@@ -1207,205 +1268,145 @@
     <w:p>
       <w:pPr>
         <w:rPr>
-          <w:rFonts w:ascii="Calibri" w:hAnsi="Calibri" w:eastAsia="Calibri" w:cs="Calibri"/>
-          <w:color w:val="000000" w:themeColor="text1"/>
-          <w:sz w:val="36"/>
-          <w:szCs w:val="36"/>
-          <w:u w:val="single"/>
-          <w14:textFill>
-            <w14:solidFill>
-              <w14:schemeClr w14:val="tx1"/>
-            </w14:solidFill>
-          </w14:textFill>
-        </w:rPr>
-      </w:pPr>
-    </w:p>
-    <w:p>
-      <w:pPr>
-        <w:rPr>
-          <w:rFonts w:ascii="Calibri" w:hAnsi="Calibri" w:eastAsia="Calibri" w:cs="Calibri"/>
-          <w:color w:val="000000" w:themeColor="text1"/>
-          <w:sz w:val="36"/>
-          <w:szCs w:val="36"/>
-          <w:u w:val="single"/>
-          <w14:textFill>
-            <w14:solidFill>
-              <w14:schemeClr w14:val="tx1"/>
-            </w14:solidFill>
-          </w14:textFill>
-        </w:rPr>
-      </w:pPr>
-    </w:p>
-    <w:p>
-      <w:pPr>
-        <w:rPr>
-          <w:rFonts w:ascii="Calibri" w:hAnsi="Calibri" w:eastAsia="Calibri" w:cs="Calibri"/>
-          <w:color w:val="000000" w:themeColor="text1"/>
-          <w:sz w:val="36"/>
-          <w:szCs w:val="36"/>
-          <w:u w:val="single"/>
-          <w14:textFill>
-            <w14:solidFill>
-              <w14:schemeClr w14:val="tx1"/>
-            </w14:solidFill>
-          </w14:textFill>
-        </w:rPr>
-      </w:pPr>
-    </w:p>
-    <w:p>
-      <w:pPr>
-        <w:rPr>
-          <w:rFonts w:ascii="Calibri" w:hAnsi="Calibri" w:eastAsia="Calibri" w:cs="Calibri"/>
-          <w:color w:val="000000" w:themeColor="text1"/>
-          <w:sz w:val="36"/>
-          <w:szCs w:val="36"/>
-          <w:u w:val="single"/>
-          <w14:textFill>
-            <w14:solidFill>
-              <w14:schemeClr w14:val="tx1"/>
-            </w14:solidFill>
-          </w14:textFill>
-        </w:rPr>
-      </w:pPr>
-    </w:p>
-    <w:p>
-      <w:pPr>
-        <w:rPr>
-          <w:rFonts w:ascii="Calibri" w:hAnsi="Calibri" w:eastAsia="Calibri" w:cs="Calibri"/>
-          <w:color w:val="000000" w:themeColor="text1"/>
-          <w:sz w:val="36"/>
-          <w:szCs w:val="36"/>
-          <w:u w:val="single"/>
-          <w14:textFill>
-            <w14:solidFill>
-              <w14:schemeClr w14:val="tx1"/>
-            </w14:solidFill>
-          </w14:textFill>
-        </w:rPr>
-      </w:pPr>
-    </w:p>
-    <w:p>
-      <w:pPr>
-        <w:rPr>
-          <w:rFonts w:ascii="Calibri" w:hAnsi="Calibri" w:eastAsia="Calibri" w:cs="Calibri"/>
-          <w:color w:val="000000" w:themeColor="text1"/>
-          <w:sz w:val="36"/>
-          <w:szCs w:val="36"/>
-          <w:u w:val="single"/>
-          <w14:textFill>
-            <w14:solidFill>
-              <w14:schemeClr w14:val="tx1"/>
-            </w14:solidFill>
-          </w14:textFill>
-        </w:rPr>
-      </w:pPr>
-    </w:p>
-    <w:p>
-      <w:pPr>
-        <w:rPr>
-          <w:rFonts w:ascii="Calibri" w:hAnsi="Calibri" w:eastAsia="Calibri" w:cs="Calibri"/>
-          <w:color w:val="000000" w:themeColor="text1"/>
-          <w:sz w:val="36"/>
-          <w:szCs w:val="36"/>
-          <w:u w:val="single"/>
-          <w14:textFill>
-            <w14:solidFill>
-              <w14:schemeClr w14:val="tx1"/>
-            </w14:solidFill>
-          </w14:textFill>
-        </w:rPr>
-      </w:pPr>
-    </w:p>
-    <w:p>
-      <w:pPr>
-        <w:rPr>
-          <w:rFonts w:ascii="Calibri" w:hAnsi="Calibri" w:eastAsia="Calibri" w:cs="Calibri"/>
-          <w:color w:val="000000" w:themeColor="text1"/>
-          <w:sz w:val="36"/>
-          <w:szCs w:val="36"/>
-          <w:u w:val="single"/>
-          <w14:textFill>
-            <w14:solidFill>
-              <w14:schemeClr w14:val="tx1"/>
-            </w14:solidFill>
-          </w14:textFill>
-        </w:rPr>
-      </w:pPr>
-    </w:p>
-    <w:p>
-      <w:pPr>
-        <w:rPr>
-          <w:rFonts w:ascii="Calibri" w:hAnsi="Calibri" w:eastAsia="Calibri" w:cs="Calibri"/>
-          <w:color w:val="000000" w:themeColor="text1"/>
-          <w:sz w:val="36"/>
-          <w:szCs w:val="36"/>
-          <w:u w:val="single"/>
-          <w14:textFill>
-            <w14:solidFill>
-              <w14:schemeClr w14:val="tx1"/>
-            </w14:solidFill>
-          </w14:textFill>
-        </w:rPr>
-      </w:pPr>
-    </w:p>
-    <w:p>
-      <w:pPr>
-        <w:rPr>
-          <w:rFonts w:ascii="Calibri" w:hAnsi="Calibri" w:eastAsia="Calibri" w:cs="Calibri"/>
-          <w:color w:val="000000" w:themeColor="text1"/>
-          <w:sz w:val="36"/>
-          <w:szCs w:val="36"/>
-          <w:u w:val="single"/>
-          <w14:textFill>
-            <w14:solidFill>
-              <w14:schemeClr w14:val="tx1"/>
-            </w14:solidFill>
-          </w14:textFill>
-        </w:rPr>
-      </w:pPr>
-    </w:p>
-    <w:p>
-      <w:pPr>
-        <w:rPr>
-          <w:rFonts w:ascii="Calibri" w:hAnsi="Calibri" w:eastAsia="Calibri" w:cs="Calibri"/>
-          <w:color w:val="000000" w:themeColor="text1"/>
-          <w:sz w:val="36"/>
-          <w:szCs w:val="36"/>
-          <w:u w:val="single"/>
-          <w14:textFill>
-            <w14:solidFill>
-              <w14:schemeClr w14:val="tx1"/>
-            </w14:solidFill>
-          </w14:textFill>
-        </w:rPr>
-      </w:pPr>
-    </w:p>
-    <w:p>
-      <w:pPr>
-        <w:rPr>
-          <w:sz w:val="36"/>
-          <w:szCs w:val="36"/>
-          <w:u w:val="single"/>
-        </w:rPr>
-      </w:pPr>
-      <w:r>
-        <w:rPr>
-          <w:rFonts w:ascii="Calibri" w:hAnsi="Calibri" w:eastAsia="Calibri" w:cs="Calibri"/>
-          <w:color w:val="000000" w:themeColor="text1"/>
-          <w:sz w:val="36"/>
-          <w:szCs w:val="36"/>
-          <w:u w:val="single"/>
-          <w14:textFill>
-            <w14:solidFill>
-              <w14:schemeClr w14:val="tx1"/>
-            </w14:solidFill>
-          </w14:textFill>
+          <w:rFonts w:ascii="Calibri" w:eastAsia="Calibri" w:hAnsi="Calibri" w:cs="Calibri"/>
+          <w:color w:val="000000" w:themeColor="text1"/>
+          <w:sz w:val="36"/>
+          <w:szCs w:val="36"/>
+          <w:u w:val="single"/>
+        </w:rPr>
+      </w:pPr>
+    </w:p>
+    <w:p>
+      <w:pPr>
+        <w:rPr>
+          <w:rFonts w:ascii="Calibri" w:eastAsia="Calibri" w:hAnsi="Calibri" w:cs="Calibri"/>
+          <w:color w:val="000000" w:themeColor="text1"/>
+          <w:sz w:val="36"/>
+          <w:szCs w:val="36"/>
+          <w:u w:val="single"/>
+        </w:rPr>
+      </w:pPr>
+    </w:p>
+    <w:p>
+      <w:pPr>
+        <w:rPr>
+          <w:rFonts w:ascii="Calibri" w:eastAsia="Calibri" w:hAnsi="Calibri" w:cs="Calibri"/>
+          <w:color w:val="000000" w:themeColor="text1"/>
+          <w:sz w:val="36"/>
+          <w:szCs w:val="36"/>
+          <w:u w:val="single"/>
+        </w:rPr>
+      </w:pPr>
+    </w:p>
+    <w:p>
+      <w:pPr>
+        <w:rPr>
+          <w:rFonts w:ascii="Calibri" w:eastAsia="Calibri" w:hAnsi="Calibri" w:cs="Calibri"/>
+          <w:color w:val="000000" w:themeColor="text1"/>
+          <w:sz w:val="36"/>
+          <w:szCs w:val="36"/>
+          <w:u w:val="single"/>
+        </w:rPr>
+      </w:pPr>
+    </w:p>
+    <w:p>
+      <w:pPr>
+        <w:rPr>
+          <w:rFonts w:ascii="Calibri" w:eastAsia="Calibri" w:hAnsi="Calibri" w:cs="Calibri"/>
+          <w:color w:val="000000" w:themeColor="text1"/>
+          <w:sz w:val="36"/>
+          <w:szCs w:val="36"/>
+          <w:u w:val="single"/>
+        </w:rPr>
+      </w:pPr>
+    </w:p>
+    <w:p>
+      <w:pPr>
+        <w:rPr>
+          <w:rFonts w:ascii="Calibri" w:eastAsia="Calibri" w:hAnsi="Calibri" w:cs="Calibri"/>
+          <w:color w:val="000000" w:themeColor="text1"/>
+          <w:sz w:val="36"/>
+          <w:szCs w:val="36"/>
+          <w:u w:val="single"/>
+        </w:rPr>
+      </w:pPr>
+    </w:p>
+    <w:p>
+      <w:pPr>
+        <w:rPr>
+          <w:rFonts w:ascii="Calibri" w:eastAsia="Calibri" w:hAnsi="Calibri" w:cs="Calibri"/>
+          <w:color w:val="000000" w:themeColor="text1"/>
+          <w:sz w:val="36"/>
+          <w:szCs w:val="36"/>
+          <w:u w:val="single"/>
+        </w:rPr>
+      </w:pPr>
+    </w:p>
+    <w:p>
+      <w:pPr>
+        <w:rPr>
+          <w:rFonts w:ascii="Calibri" w:eastAsia="Calibri" w:hAnsi="Calibri" w:cs="Calibri"/>
+          <w:color w:val="000000" w:themeColor="text1"/>
+          <w:sz w:val="36"/>
+          <w:szCs w:val="36"/>
+          <w:u w:val="single"/>
+        </w:rPr>
+      </w:pPr>
+    </w:p>
+    <w:p>
+      <w:pPr>
+        <w:rPr>
+          <w:rFonts w:ascii="Calibri" w:eastAsia="Calibri" w:hAnsi="Calibri" w:cs="Calibri"/>
+          <w:color w:val="000000" w:themeColor="text1"/>
+          <w:sz w:val="36"/>
+          <w:szCs w:val="36"/>
+          <w:u w:val="single"/>
+        </w:rPr>
+      </w:pPr>
+    </w:p>
+    <w:p>
+      <w:pPr>
+        <w:rPr>
+          <w:rFonts w:ascii="Calibri" w:eastAsia="Calibri" w:hAnsi="Calibri" w:cs="Calibri"/>
+          <w:color w:val="000000" w:themeColor="text1"/>
+          <w:sz w:val="36"/>
+          <w:szCs w:val="36"/>
+          <w:u w:val="single"/>
+        </w:rPr>
+      </w:pPr>
+    </w:p>
+    <w:p>
+      <w:pPr>
+        <w:rPr>
+          <w:rFonts w:ascii="Calibri" w:eastAsia="Calibri" w:hAnsi="Calibri" w:cs="Calibri"/>
+          <w:color w:val="000000" w:themeColor="text1"/>
+          <w:sz w:val="36"/>
+          <w:szCs w:val="36"/>
+          <w:u w:val="single"/>
+        </w:rPr>
+      </w:pPr>
+    </w:p>
+    <w:p>
+      <w:pPr>
+        <w:rPr>
+          <w:sz w:val="36"/>
+          <w:szCs w:val="36"/>
+          <w:u w:val="single"/>
+        </w:rPr>
+      </w:pPr>
+      <w:r>
+        <w:rPr>
+          <w:rFonts w:ascii="Calibri" w:eastAsia="Calibri" w:hAnsi="Calibri" w:cs="Calibri"/>
+          <w:color w:val="000000" w:themeColor="text1"/>
+          <w:sz w:val="36"/>
+          <w:szCs w:val="36"/>
+          <w:u w:val="single"/>
         </w:rPr>
         <w:t xml:space="preserve">Περίπτωση Χρήσης </w:t>
       </w:r>
       <w:r>
         <w:rPr>
-          <w:rFonts w:ascii="Calibri" w:hAnsi="Calibri" w:eastAsia="Calibri" w:cs="Calibri"/>
+          <w:rFonts w:ascii="Calibri" w:eastAsia="Calibri" w:hAnsi="Calibri" w:cs="Calibri"/>
           <w:sz w:val="36"/>
           <w:szCs w:val="36"/>
           <w:u w:val="single"/>
@@ -1424,16 +1425,11 @@
     <w:p>
       <w:pPr>
         <w:rPr>
-          <w:rFonts w:ascii="Calibri" w:hAnsi="Calibri" w:eastAsia="Calibri" w:cs="Calibri"/>
-          <w:color w:val="000000" w:themeColor="text1"/>
-          <w:sz w:val="36"/>
-          <w:szCs w:val="36"/>
-          <w:u w:val="single"/>
-          <w14:textFill>
-            <w14:solidFill>
-              <w14:schemeClr w14:val="tx1"/>
-            </w14:solidFill>
-          </w14:textFill>
+          <w:rFonts w:ascii="Calibri" w:eastAsia="Calibri" w:hAnsi="Calibri" w:cs="Calibri"/>
+          <w:color w:val="000000" w:themeColor="text1"/>
+          <w:sz w:val="36"/>
+          <w:szCs w:val="36"/>
+          <w:u w:val="single"/>
         </w:rPr>
       </w:pPr>
       <w:r>
@@ -1447,35 +1443,25 @@
     <w:p>
       <w:pPr>
         <w:rPr>
-          <w:rFonts w:hint="default" w:ascii="Calibri" w:hAnsi="Calibri" w:eastAsia="Calibri" w:cs="Calibri"/>
+          <w:rFonts w:ascii="Calibri" w:eastAsia="Calibri" w:hAnsi="Calibri" w:cs="Calibri"/>
           <w:color w:val="000000" w:themeColor="text1"/>
           <w:sz w:val="36"/>
           <w:szCs w:val="36"/>
           <w:u w:val="single"/>
           <w:lang w:val="en-US"/>
-          <w14:textFill>
-            <w14:solidFill>
-              <w14:schemeClr w14:val="tx1"/>
-            </w14:solidFill>
-          </w14:textFill>
-        </w:rPr>
-      </w:pPr>
-      <w:r>
-        <w:rPr>
-          <w:rFonts w:hint="default" w:ascii="Calibri" w:hAnsi="Calibri" w:eastAsia="Calibri" w:cs="Calibri"/>
-          <w:color w:val="000000" w:themeColor="text1"/>
-          <w:sz w:val="36"/>
-          <w:szCs w:val="36"/>
-          <w:u w:val="single"/>
+        </w:rPr>
+      </w:pPr>
+      <w:r>
+        <w:rPr>
+          <w:rFonts w:ascii="Calibri" w:eastAsia="Calibri" w:hAnsi="Calibri" w:cs="Calibri"/>
+          <w:noProof/>
+          <w:color w:val="000000" w:themeColor="text1"/>
+          <w:sz w:val="36"/>
+          <w:szCs w:val="36"/>
           <w:lang w:val="en-US"/>
-          <w14:textFill>
-            <w14:solidFill>
-              <w14:schemeClr w14:val="tx1"/>
-            </w14:solidFill>
-          </w14:textFill>
         </w:rPr>
         <w:drawing>
-          <wp:inline distT="0" distB="0" distL="114300" distR="114300">
+          <wp:inline distT="0" distB="0" distL="114300" distR="114300" wp14:anchorId="28122AA2" wp14:editId="5BFA4253">
             <wp:extent cx="6642100" cy="5435600"/>
             <wp:effectExtent l="0" t="0" r="6350" b="12700"/>
             <wp:docPr id="9" name="Picture 9" descr="6. Robustness Aitisi Organosis"/>
@@ -1492,7 +1478,7 @@
                     </pic:cNvPicPr>
                   </pic:nvPicPr>
                   <pic:blipFill>
-                    <a:blip r:embed="rId11"/>
+                    <a:blip r:embed="rId12"/>
                     <a:stretch>
                       <a:fillRect/>
                     </a:stretch>
@@ -1516,134 +1502,127 @@
     <w:p>
       <w:pPr>
         <w:rPr>
-          <w:rFonts w:ascii="Calibri" w:hAnsi="Calibri" w:eastAsia="Calibri" w:cs="Calibri"/>
-          <w:color w:val="000000" w:themeColor="text1"/>
-          <w:sz w:val="36"/>
-          <w:szCs w:val="36"/>
-          <w:u w:val="single"/>
-          <w14:textFill>
-            <w14:solidFill>
-              <w14:schemeClr w14:val="tx1"/>
-            </w14:solidFill>
-          </w14:textFill>
-        </w:rPr>
-      </w:pPr>
-    </w:p>
-    <w:p>
-      <w:pPr>
-        <w:rPr>
-          <w:rFonts w:ascii="Calibri" w:hAnsi="Calibri" w:eastAsia="Calibri" w:cs="Calibri"/>
-          <w:color w:val="000000" w:themeColor="text1"/>
-          <w:sz w:val="36"/>
-          <w:szCs w:val="36"/>
-          <w:u w:val="single"/>
-          <w14:textFill>
-            <w14:solidFill>
-              <w14:schemeClr w14:val="tx1"/>
-            </w14:solidFill>
-          </w14:textFill>
-        </w:rPr>
-      </w:pPr>
-    </w:p>
-    <w:p>
-      <w:pPr>
-        <w:rPr>
-          <w:rFonts w:ascii="Calibri" w:hAnsi="Calibri" w:eastAsia="Calibri" w:cs="Calibri"/>
-          <w:color w:val="000000" w:themeColor="text1"/>
-          <w:sz w:val="36"/>
-          <w:szCs w:val="36"/>
-          <w:u w:val="single"/>
-          <w14:textFill>
-            <w14:solidFill>
-              <w14:schemeClr w14:val="tx1"/>
-            </w14:solidFill>
-          </w14:textFill>
-        </w:rPr>
-      </w:pPr>
-    </w:p>
-    <w:p>
-      <w:pPr>
-        <w:rPr>
-          <w:rFonts w:ascii="Calibri" w:hAnsi="Calibri" w:eastAsia="Calibri" w:cs="Calibri"/>
-          <w:color w:val="000000" w:themeColor="text1"/>
-          <w:sz w:val="36"/>
-          <w:szCs w:val="36"/>
-          <w:u w:val="single"/>
-          <w14:textFill>
-            <w14:solidFill>
-              <w14:schemeClr w14:val="tx1"/>
-            </w14:solidFill>
-          </w14:textFill>
-        </w:rPr>
-      </w:pPr>
-    </w:p>
-    <w:p>
-      <w:pPr>
-        <w:rPr>
-          <w:rFonts w:ascii="Calibri" w:hAnsi="Calibri" w:eastAsia="Calibri" w:cs="Calibri"/>
-          <w:color w:val="000000" w:themeColor="text1"/>
-          <w:sz w:val="36"/>
-          <w:szCs w:val="36"/>
-          <w:u w:val="single"/>
-          <w14:textFill>
-            <w14:solidFill>
-              <w14:schemeClr w14:val="tx1"/>
-            </w14:solidFill>
-          </w14:textFill>
-        </w:rPr>
-      </w:pPr>
-      <w:r>
-        <w:rPr>
-          <w:rFonts w:ascii="Calibri" w:hAnsi="Calibri" w:eastAsia="Calibri" w:cs="Calibri"/>
-          <w:color w:val="000000" w:themeColor="text1"/>
-          <w:sz w:val="36"/>
-          <w:szCs w:val="36"/>
-          <w:u w:val="single"/>
-          <w14:textFill>
-            <w14:solidFill>
-              <w14:schemeClr w14:val="tx1"/>
-            </w14:solidFill>
-          </w14:textFill>
-        </w:rPr>
+          <w:rFonts w:ascii="Calibri" w:eastAsia="Calibri" w:hAnsi="Calibri" w:cs="Calibri"/>
+          <w:color w:val="000000" w:themeColor="text1"/>
+          <w:sz w:val="36"/>
+          <w:szCs w:val="36"/>
+          <w:u w:val="single"/>
+        </w:rPr>
+      </w:pPr>
+    </w:p>
+    <w:p>
+      <w:pPr>
+        <w:rPr>
+          <w:rFonts w:ascii="Calibri" w:eastAsia="Calibri" w:hAnsi="Calibri" w:cs="Calibri"/>
+          <w:color w:val="000000" w:themeColor="text1"/>
+          <w:sz w:val="36"/>
+          <w:szCs w:val="36"/>
+          <w:u w:val="single"/>
+        </w:rPr>
+      </w:pPr>
+    </w:p>
+    <w:p>
+      <w:pPr>
+        <w:rPr>
+          <w:rFonts w:ascii="Calibri" w:eastAsia="Calibri" w:hAnsi="Calibri" w:cs="Calibri"/>
+          <w:color w:val="000000" w:themeColor="text1"/>
+          <w:sz w:val="36"/>
+          <w:szCs w:val="36"/>
+          <w:u w:val="single"/>
+        </w:rPr>
+      </w:pPr>
+    </w:p>
+    <w:p>
+      <w:pPr>
+        <w:rPr>
+          <w:rFonts w:ascii="Calibri" w:eastAsia="Calibri" w:hAnsi="Calibri" w:cs="Calibri"/>
+          <w:color w:val="000000" w:themeColor="text1"/>
+          <w:sz w:val="36"/>
+          <w:szCs w:val="36"/>
+          <w:u w:val="single"/>
+        </w:rPr>
+      </w:pPr>
+    </w:p>
+    <w:p>
+      <w:pPr>
+        <w:rPr>
+          <w:rFonts w:ascii="Calibri" w:eastAsia="Calibri" w:hAnsi="Calibri" w:cs="Calibri"/>
+          <w:color w:val="000000" w:themeColor="text1"/>
+          <w:sz w:val="36"/>
+          <w:szCs w:val="36"/>
+          <w:u w:val="single"/>
+        </w:rPr>
+      </w:pPr>
+    </w:p>
+    <w:p>
+      <w:pPr>
+        <w:rPr>
+          <w:rFonts w:ascii="Calibri" w:eastAsia="Calibri" w:hAnsi="Calibri" w:cs="Calibri"/>
+          <w:color w:val="000000" w:themeColor="text1"/>
+          <w:sz w:val="36"/>
+          <w:szCs w:val="36"/>
+          <w:u w:val="single"/>
+        </w:rPr>
+      </w:pPr>
+    </w:p>
+    <w:p>
+      <w:pPr>
+        <w:rPr>
+          <w:rFonts w:ascii="Calibri" w:eastAsia="Calibri" w:hAnsi="Calibri" w:cs="Calibri"/>
+          <w:color w:val="000000" w:themeColor="text1"/>
+          <w:sz w:val="36"/>
+          <w:szCs w:val="36"/>
+          <w:u w:val="single"/>
+        </w:rPr>
+      </w:pPr>
+    </w:p>
+    <w:p>
+      <w:pPr>
+        <w:rPr>
+          <w:rFonts w:ascii="Calibri" w:eastAsia="Calibri" w:hAnsi="Calibri" w:cs="Calibri"/>
+          <w:color w:val="000000" w:themeColor="text1"/>
+          <w:sz w:val="36"/>
+          <w:szCs w:val="36"/>
+          <w:u w:val="single"/>
+        </w:rPr>
+      </w:pPr>
+      <w:r>
+        <w:rPr>
+          <w:rFonts w:ascii="Calibri" w:eastAsia="Calibri" w:hAnsi="Calibri" w:cs="Calibri"/>
+          <w:color w:val="000000" w:themeColor="text1"/>
+          <w:sz w:val="36"/>
+          <w:szCs w:val="36"/>
+          <w:u w:val="single"/>
+        </w:rPr>
+        <w:lastRenderedPageBreak/>
         <w:t>Περίπτωση Χρήσης 7:  Αναζήτηση Γυμναστηρίων</w:t>
       </w:r>
     </w:p>
     <w:p>
       <w:pPr>
         <w:rPr>
-          <w:rFonts w:hint="default"/>
+          <w:sz w:val="40"/>
+          <w:szCs w:val="40"/>
+        </w:rPr>
+      </w:pPr>
+    </w:p>
+    <w:p>
+      <w:pPr>
+        <w:rPr>
           <w:sz w:val="40"/>
           <w:szCs w:val="40"/>
           <w:lang w:val="en-US"/>
         </w:rPr>
       </w:pPr>
-    </w:p>
-    <w:p>
-      <w:pPr>
-        <w:rPr>
-          <w:sz w:val="40"/>
-          <w:szCs w:val="40"/>
-        </w:rPr>
-      </w:pPr>
-    </w:p>
-    <w:p>
-      <w:pPr>
-        <w:rPr>
-          <w:rFonts w:hint="default"/>
+      <w:r>
+        <w:rPr>
+          <w:noProof/>
           <w:sz w:val="40"/>
           <w:szCs w:val="40"/>
           <w:lang w:val="en-US"/>
         </w:rPr>
-      </w:pPr>
-      <w:r>
-        <w:rPr>
-          <w:rFonts w:hint="default"/>
-          <w:sz w:val="40"/>
-          <w:szCs w:val="40"/>
-          <w:lang w:val="en-US"/>
-        </w:rPr>
         <w:drawing>
-          <wp:inline distT="0" distB="0" distL="114300" distR="114300">
+          <wp:inline distT="0" distB="0" distL="114300" distR="114300" wp14:anchorId="2ACF40D9" wp14:editId="6BF77E60">
             <wp:extent cx="6642735" cy="5311775"/>
             <wp:effectExtent l="0" t="0" r="5715" b="3175"/>
             <wp:docPr id="11" name="Picture 11" descr="7. Robustness Anazitisi Gimnastirion"/>
@@ -1660,7 +1639,7 @@
                     </pic:cNvPicPr>
                   </pic:nvPicPr>
                   <pic:blipFill>
-                    <a:blip r:embed="rId12"/>
+                    <a:blip r:embed="rId13"/>
                     <a:stretch>
                       <a:fillRect/>
                     </a:stretch>
@@ -1737,12 +1716,31 @@
           <w:u w:val="single"/>
         </w:rPr>
       </w:pPr>
-      <w:r>
-        <w:rPr>
-          <w:sz w:val="36"/>
-          <w:szCs w:val="36"/>
-          <w:u w:val="single"/>
-        </w:rPr>
+    </w:p>
+    <w:p>
+      <w:pPr>
+        <w:rPr>
+          <w:sz w:val="36"/>
+          <w:szCs w:val="36"/>
+          <w:u w:val="single"/>
+        </w:rPr>
+      </w:pPr>
+    </w:p>
+    <w:p>
+      <w:pPr>
+        <w:rPr>
+          <w:sz w:val="36"/>
+          <w:szCs w:val="36"/>
+          <w:u w:val="single"/>
+        </w:rPr>
+      </w:pPr>
+      <w:r>
+        <w:rPr>
+          <w:sz w:val="36"/>
+          <w:szCs w:val="36"/>
+          <w:u w:val="single"/>
+        </w:rPr>
+        <w:lastRenderedPageBreak/>
         <w:t>Περίπτωση Χρήσης 8: Πληρωμές/Συνδρομές</w:t>
       </w:r>
     </w:p>
@@ -1756,12 +1754,13 @@
       </w:pPr>
       <w:r>
         <w:rPr>
+          <w:noProof/>
           <w:sz w:val="40"/>
           <w:szCs w:val="40"/>
           <w:lang w:val="en-US"/>
         </w:rPr>
         <w:drawing>
-          <wp:anchor distT="0" distB="0" distL="114300" distR="114300" simplePos="0" relativeHeight="251663360" behindDoc="0" locked="0" layoutInCell="1" allowOverlap="1">
+          <wp:anchor distT="0" distB="0" distL="114300" distR="114300" simplePos="0" relativeHeight="251663360" behindDoc="0" locked="0" layoutInCell="1" allowOverlap="1" wp14:anchorId="10B815E6" wp14:editId="012CD720">
             <wp:simplePos x="0" y="0"/>
             <wp:positionH relativeFrom="margin">
               <wp:align>center</wp:align>
@@ -1786,7 +1785,7 @@
                     </pic:cNvPicPr>
                   </pic:nvPicPr>
                   <pic:blipFill>
-                    <a:blip r:embed="rId13">
+                    <a:blip r:embed="rId14">
                       <a:extLst>
                         <a:ext uri="{28A0092B-C50C-407E-A947-70E740481C1C}">
                           <a14:useLocalDpi xmlns:a14="http://schemas.microsoft.com/office/drawing/2010/main" val="0"/>
@@ -1881,11 +1880,13 @@
       </w:pPr>
       <w:r>
         <w:rPr>
+          <w:noProof/>
           <w:sz w:val="40"/>
           <w:szCs w:val="40"/>
         </w:rPr>
+        <w:lastRenderedPageBreak/>
         <w:drawing>
-          <wp:anchor distT="0" distB="0" distL="114300" distR="114300" simplePos="0" relativeHeight="251662336" behindDoc="0" locked="0" layoutInCell="1" allowOverlap="1">
+          <wp:anchor distT="0" distB="0" distL="114300" distR="114300" simplePos="0" relativeHeight="251662336" behindDoc="0" locked="0" layoutInCell="1" allowOverlap="1" wp14:anchorId="30458D70" wp14:editId="774FDEF9">
             <wp:simplePos x="0" y="0"/>
             <wp:positionH relativeFrom="margin">
               <wp:align>center</wp:align>
@@ -1910,7 +1911,7 @@
                     </pic:cNvPicPr>
                   </pic:nvPicPr>
                   <pic:blipFill>
-                    <a:blip r:embed="rId14">
+                    <a:blip r:embed="rId15">
                       <a:extLst>
                         <a:ext uri="{28A0092B-C50C-407E-A947-70E740481C1C}">
                           <a14:useLocalDpi xmlns:a14="http://schemas.microsoft.com/office/drawing/2010/main" val="0"/>
@@ -2081,7 +2082,7 @@
       </w:pPr>
       <w:r>
         <w:rPr>
-          <w:rFonts w:ascii="Calibri" w:hAnsi="Calibri" w:eastAsia="Calibri" w:cs="Calibri"/>
+          <w:rFonts w:ascii="Calibri" w:eastAsia="Calibri" w:hAnsi="Calibri" w:cs="Calibri"/>
           <w:sz w:val="36"/>
           <w:szCs w:val="36"/>
           <w:u w:val="single"/>
@@ -2107,20 +2108,15 @@
       </w:pPr>
       <w:r>
         <w:rPr>
-          <w:rFonts w:hint="default" w:ascii="Calibri" w:hAnsi="Calibri" w:eastAsia="Calibri" w:cs="Calibri"/>
+          <w:rFonts w:ascii="Calibri" w:eastAsia="Calibri" w:hAnsi="Calibri" w:cs="Calibri"/>
+          <w:noProof/>
           <w:color w:val="70AD47" w:themeColor="accent6"/>
           <w:sz w:val="36"/>
           <w:szCs w:val="36"/>
-          <w:u w:val="single"/>
           <w:lang w:val="en-US"/>
-          <w14:textFill>
-            <w14:solidFill>
-              <w14:schemeClr w14:val="accent6"/>
-            </w14:solidFill>
-          </w14:textFill>
         </w:rPr>
         <w:drawing>
-          <wp:inline distT="0" distB="0" distL="114300" distR="114300">
+          <wp:inline distT="0" distB="0" distL="114300" distR="114300" wp14:anchorId="4E29E144" wp14:editId="37B3D807">
             <wp:extent cx="6644640" cy="5072380"/>
             <wp:effectExtent l="0" t="0" r="3810" b="13970"/>
             <wp:docPr id="12" name="Picture 12" descr="10. Robustness Egkrisi-Aporipsi Organosis"/>
@@ -2137,7 +2133,7 @@
                     </pic:cNvPicPr>
                   </pic:nvPicPr>
                   <pic:blipFill>
-                    <a:blip r:embed="rId15"/>
+                    <a:blip r:embed="rId16"/>
                     <a:stretch>
                       <a:fillRect/>
                     </a:stretch>
@@ -2161,178 +2157,122 @@
     <w:p>
       <w:pPr>
         <w:rPr>
-          <w:rFonts w:ascii="Calibri" w:hAnsi="Calibri" w:eastAsia="Calibri" w:cs="Calibri"/>
+          <w:rFonts w:ascii="Calibri" w:eastAsia="Calibri" w:hAnsi="Calibri" w:cs="Calibri"/>
           <w:color w:val="70AD47" w:themeColor="accent6"/>
           <w:sz w:val="36"/>
           <w:szCs w:val="36"/>
           <w:u w:val="single"/>
-          <w14:textFill>
-            <w14:solidFill>
-              <w14:schemeClr w14:val="accent6"/>
-            </w14:solidFill>
-          </w14:textFill>
-        </w:rPr>
-      </w:pPr>
-      <w:bookmarkStart w:id="0" w:name="_GoBack"/>
-      <w:bookmarkEnd w:id="0"/>
-    </w:p>
-    <w:p>
-      <w:pPr>
-        <w:rPr>
-          <w:rFonts w:hint="default" w:ascii="Calibri" w:hAnsi="Calibri" w:eastAsia="Calibri" w:cs="Calibri"/>
+        </w:rPr>
+      </w:pPr>
+    </w:p>
+    <w:p>
+      <w:pPr>
+        <w:rPr>
+          <w:rFonts w:ascii="Calibri" w:eastAsia="Calibri" w:hAnsi="Calibri" w:cs="Calibri"/>
           <w:color w:val="70AD47" w:themeColor="accent6"/>
           <w:sz w:val="36"/>
           <w:szCs w:val="36"/>
           <w:u w:val="single"/>
           <w:lang w:val="en-US"/>
-          <w14:textFill>
-            <w14:solidFill>
-              <w14:schemeClr w14:val="accent6"/>
-            </w14:solidFill>
-          </w14:textFill>
-        </w:rPr>
-      </w:pPr>
-    </w:p>
-    <w:p>
-      <w:pPr>
-        <w:rPr>
-          <w:rFonts w:ascii="Calibri" w:hAnsi="Calibri" w:eastAsia="Calibri" w:cs="Calibri"/>
+        </w:rPr>
+      </w:pPr>
+    </w:p>
+    <w:p>
+      <w:pPr>
+        <w:rPr>
+          <w:rFonts w:ascii="Calibri" w:eastAsia="Calibri" w:hAnsi="Calibri" w:cs="Calibri"/>
           <w:color w:val="70AD47" w:themeColor="accent6"/>
           <w:sz w:val="36"/>
           <w:szCs w:val="36"/>
           <w:u w:val="single"/>
-          <w14:textFill>
-            <w14:solidFill>
-              <w14:schemeClr w14:val="accent6"/>
-            </w14:solidFill>
-          </w14:textFill>
-        </w:rPr>
-      </w:pPr>
-    </w:p>
-    <w:p>
-      <w:pPr>
-        <w:rPr>
-          <w:rFonts w:ascii="Calibri" w:hAnsi="Calibri" w:eastAsia="Calibri" w:cs="Calibri"/>
+        </w:rPr>
+      </w:pPr>
+    </w:p>
+    <w:p>
+      <w:pPr>
+        <w:rPr>
+          <w:rFonts w:ascii="Calibri" w:eastAsia="Calibri" w:hAnsi="Calibri" w:cs="Calibri"/>
           <w:color w:val="70AD47" w:themeColor="accent6"/>
           <w:sz w:val="36"/>
           <w:szCs w:val="36"/>
           <w:u w:val="single"/>
-          <w14:textFill>
-            <w14:solidFill>
-              <w14:schemeClr w14:val="accent6"/>
-            </w14:solidFill>
-          </w14:textFill>
-        </w:rPr>
-      </w:pPr>
-    </w:p>
-    <w:p>
-      <w:pPr>
-        <w:rPr>
-          <w:rFonts w:ascii="Calibri" w:hAnsi="Calibri" w:eastAsia="Calibri" w:cs="Calibri"/>
+        </w:rPr>
+      </w:pPr>
+    </w:p>
+    <w:p>
+      <w:pPr>
+        <w:rPr>
+          <w:rFonts w:ascii="Calibri" w:eastAsia="Calibri" w:hAnsi="Calibri" w:cs="Calibri"/>
           <w:color w:val="70AD47" w:themeColor="accent6"/>
           <w:sz w:val="36"/>
           <w:szCs w:val="36"/>
           <w:u w:val="single"/>
-          <w14:textFill>
-            <w14:solidFill>
-              <w14:schemeClr w14:val="accent6"/>
-            </w14:solidFill>
-          </w14:textFill>
-        </w:rPr>
-      </w:pPr>
-    </w:p>
-    <w:p>
-      <w:pPr>
-        <w:rPr>
-          <w:rFonts w:ascii="Calibri" w:hAnsi="Calibri" w:eastAsia="Calibri" w:cs="Calibri"/>
+        </w:rPr>
+      </w:pPr>
+    </w:p>
+    <w:p>
+      <w:pPr>
+        <w:rPr>
+          <w:rFonts w:ascii="Calibri" w:eastAsia="Calibri" w:hAnsi="Calibri" w:cs="Calibri"/>
           <w:color w:val="70AD47" w:themeColor="accent6"/>
           <w:sz w:val="36"/>
           <w:szCs w:val="36"/>
           <w:u w:val="single"/>
-          <w14:textFill>
-            <w14:solidFill>
-              <w14:schemeClr w14:val="accent6"/>
-            </w14:solidFill>
-          </w14:textFill>
-        </w:rPr>
-      </w:pPr>
-    </w:p>
-    <w:p>
-      <w:pPr>
-        <w:rPr>
-          <w:rFonts w:ascii="Calibri" w:hAnsi="Calibri" w:eastAsia="Calibri" w:cs="Calibri"/>
+        </w:rPr>
+      </w:pPr>
+    </w:p>
+    <w:p>
+      <w:pPr>
+        <w:rPr>
+          <w:rFonts w:ascii="Calibri" w:eastAsia="Calibri" w:hAnsi="Calibri" w:cs="Calibri"/>
           <w:color w:val="70AD47" w:themeColor="accent6"/>
           <w:sz w:val="36"/>
           <w:szCs w:val="36"/>
           <w:u w:val="single"/>
-          <w14:textFill>
-            <w14:solidFill>
-              <w14:schemeClr w14:val="accent6"/>
-            </w14:solidFill>
-          </w14:textFill>
-        </w:rPr>
-      </w:pPr>
-    </w:p>
-    <w:p>
-      <w:pPr>
-        <w:rPr>
-          <w:rFonts w:ascii="Calibri" w:hAnsi="Calibri" w:eastAsia="Calibri" w:cs="Calibri"/>
+        </w:rPr>
+      </w:pPr>
+    </w:p>
+    <w:p>
+      <w:pPr>
+        <w:rPr>
+          <w:rFonts w:ascii="Calibri" w:eastAsia="Calibri" w:hAnsi="Calibri" w:cs="Calibri"/>
           <w:color w:val="70AD47" w:themeColor="accent6"/>
           <w:sz w:val="36"/>
           <w:szCs w:val="36"/>
           <w:u w:val="single"/>
-          <w14:textFill>
-            <w14:solidFill>
-              <w14:schemeClr w14:val="accent6"/>
-            </w14:solidFill>
-          </w14:textFill>
-        </w:rPr>
-      </w:pPr>
-    </w:p>
-    <w:p>
-      <w:pPr>
-        <w:rPr>
-          <w:rFonts w:ascii="Calibri" w:hAnsi="Calibri" w:eastAsia="Calibri" w:cs="Calibri"/>
+        </w:rPr>
+      </w:pPr>
+    </w:p>
+    <w:p>
+      <w:pPr>
+        <w:rPr>
+          <w:rFonts w:ascii="Calibri" w:eastAsia="Calibri" w:hAnsi="Calibri" w:cs="Calibri"/>
           <w:color w:val="70AD47" w:themeColor="accent6"/>
           <w:sz w:val="36"/>
           <w:szCs w:val="36"/>
           <w:u w:val="single"/>
-          <w14:textFill>
-            <w14:solidFill>
-              <w14:schemeClr w14:val="accent6"/>
-            </w14:solidFill>
-          </w14:textFill>
-        </w:rPr>
-      </w:pPr>
-    </w:p>
-    <w:p>
-      <w:pPr>
-        <w:rPr>
-          <w:rFonts w:ascii="Calibri" w:hAnsi="Calibri" w:eastAsia="Calibri" w:cs="Calibri"/>
-          <w:color w:val="70AD47" w:themeColor="accent6"/>
-          <w:sz w:val="36"/>
-          <w:szCs w:val="36"/>
-          <w:u w:val="single"/>
-          <w14:textFill>
-            <w14:solidFill>
-              <w14:schemeClr w14:val="accent6"/>
-            </w14:solidFill>
-          </w14:textFill>
-        </w:rPr>
-      </w:pPr>
-      <w:r>
-        <w:rPr>
-          <w:color w:val="70AD47" w:themeColor="accent6"/>
+        </w:rPr>
+      </w:pPr>
+    </w:p>
+    <w:p>
+      <w:pPr>
+        <w:rPr>
+          <w:rFonts w:ascii="Calibri" w:eastAsia="Calibri" w:hAnsi="Calibri" w:cs="Calibri"/>
+          <w:sz w:val="36"/>
+          <w:szCs w:val="36"/>
+          <w:u w:val="single"/>
+        </w:rPr>
+      </w:pPr>
+      <w:r>
+        <w:rPr>
+          <w:noProof/>
           <w:sz w:val="40"/>
           <w:szCs w:val="40"/>
-          <w14:textFill>
-            <w14:solidFill>
-              <w14:schemeClr w14:val="accent6"/>
-            </w14:solidFill>
-          </w14:textFill>
-        </w:rPr>
+          <w:u w:val="single"/>
+        </w:rPr>
+        <w:lastRenderedPageBreak/>
         <w:drawing>
-          <wp:anchor distT="0" distB="0" distL="114300" distR="114300" simplePos="0" relativeHeight="251664384" behindDoc="0" locked="0" layoutInCell="1" allowOverlap="1">
+          <wp:anchor distT="0" distB="0" distL="114300" distR="114300" simplePos="0" relativeHeight="251664384" behindDoc="0" locked="0" layoutInCell="1" allowOverlap="1" wp14:anchorId="097354B8" wp14:editId="2885D7F5">
             <wp:simplePos x="0" y="0"/>
             <wp:positionH relativeFrom="margin">
               <wp:posOffset>-171450</wp:posOffset>
@@ -2357,7 +2297,7 @@
                     </pic:cNvPicPr>
                   </pic:nvPicPr>
                   <pic:blipFill>
-                    <a:blip r:embed="rId16">
+                    <a:blip r:embed="rId17">
                       <a:extLst>
                         <a:ext uri="{28A0092B-C50C-407E-A947-70E740481C1C}">
                           <a14:useLocalDpi xmlns:a14="http://schemas.microsoft.com/office/drawing/2010/main" val="0"/>
@@ -2385,16 +2325,10 @@
       </w:r>
       <w:r>
         <w:rPr>
-          <w:rFonts w:ascii="Calibri" w:hAnsi="Calibri" w:eastAsia="Calibri" w:cs="Calibri"/>
-          <w:color w:val="70AD47" w:themeColor="accent6"/>
-          <w:sz w:val="36"/>
-          <w:szCs w:val="36"/>
-          <w:u w:val="single"/>
-          <w14:textFill>
-            <w14:solidFill>
-              <w14:schemeClr w14:val="accent6"/>
-            </w14:solidFill>
-          </w14:textFill>
+          <w:rFonts w:ascii="Calibri" w:eastAsia="Calibri" w:hAnsi="Calibri" w:cs="Calibri"/>
+          <w:sz w:val="36"/>
+          <w:szCs w:val="36"/>
+          <w:u w:val="single"/>
         </w:rPr>
         <w:t>Περίπτωση Χρήσης 11: Διαχείριση ωρών λειτουργίας</w:t>
       </w:r>
@@ -2405,27 +2339,22 @@
           <w:color w:val="70AD47" w:themeColor="accent6"/>
           <w:sz w:val="40"/>
           <w:szCs w:val="40"/>
-          <w14:textFill>
-            <w14:solidFill>
-              <w14:schemeClr w14:val="accent6"/>
-            </w14:solidFill>
-          </w14:textFill>
         </w:rPr>
       </w:pPr>
     </w:p>
     <w:sectPr>
       <w:pgSz w:w="11906" w:h="16838"/>
       <w:pgMar w:top="720" w:right="720" w:bottom="720" w:left="720" w:header="708" w:footer="708" w:gutter="0"/>
-      <w:cols w:space="708" w:num="1"/>
-      <w:docGrid w:linePitch="360" w:charSpace="0"/>
+      <w:cols w:space="708"/>
+      <w:docGrid w:linePitch="360"/>
     </w:sectPr>
   </w:body>
 </w:document>
 </file>
 
 <file path=word/endnotes.xml><?xml version="1.0" encoding="utf-8"?>
-<w:endnotes xmlns:wpc="http://schemas.microsoft.com/office/word/2010/wordprocessingCanvas" xmlns:mc="http://schemas.openxmlformats.org/markup-compatibility/2006" xmlns:o="urn:schemas-microsoft-com:office:office" xmlns:r="http://schemas.openxmlformats.org/officeDocument/2006/relationships" xmlns:m="http://schemas.openxmlformats.org/officeDocument/2006/math" xmlns:v="urn:schemas-microsoft-com:vml" xmlns:wp14="http://schemas.microsoft.com/office/word/2010/wordprocessingDrawing" xmlns:wp="http://schemas.openxmlformats.org/drawingml/2006/wordprocessingDrawing" xmlns:w="http://schemas.openxmlformats.org/wordprocessingml/2006/main" xmlns:w14="http://schemas.microsoft.com/office/word/2010/wordml" xmlns:w15="http://schemas.microsoft.com/office/word/2012/wordml" xmlns:w10="urn:schemas-microsoft-com:office:word" xmlns:wpg="http://schemas.microsoft.com/office/word/2010/wordprocessingGroup" xmlns:wpi="http://schemas.microsoft.com/office/word/2010/wordprocessingInk" xmlns:wne="http://schemas.microsoft.com/office/word/2006/wordml" xmlns:wps="http://schemas.microsoft.com/office/word/2010/wordprocessingShape" xmlns:wpsCustomData="http://www.wps.cn/officeDocument/2013/wpsCustomData" mc:Ignorable="w14 w15 wp14">
-  <w:endnote w:type="separator" w:id="0">
+<w:endnotes xmlns:wpc="http://schemas.microsoft.com/office/word/2010/wordprocessingCanvas" xmlns:cx="http://schemas.microsoft.com/office/drawing/2014/chartex" xmlns:cx1="http://schemas.microsoft.com/office/drawing/2015/9/8/chartex" xmlns:cx2="http://schemas.microsoft.com/office/drawing/2015/10/21/chartex" xmlns:cx3="http://schemas.microsoft.com/office/drawing/2016/5/9/chartex" xmlns:cx4="http://schemas.microsoft.com/office/drawing/2016/5/10/chartex" xmlns:cx5="http://schemas.microsoft.com/office/drawing/2016/5/11/chartex" xmlns:cx6="http://schemas.microsoft.com/office/drawing/2016/5/12/chartex" xmlns:cx7="http://schemas.microsoft.com/office/drawing/2016/5/13/chartex" xmlns:cx8="http://schemas.microsoft.com/office/drawing/2016/5/14/chartex" xmlns:mc="http://schemas.openxmlformats.org/markup-compatibility/2006" xmlns:aink="http://schemas.microsoft.com/office/drawing/2016/ink" xmlns:am3d="http://schemas.microsoft.com/office/drawing/2017/model3d" xmlns:o="urn:schemas-microsoft-com:office:office" xmlns:oel="http://schemas.microsoft.com/office/2019/extlst" xmlns:r="http://schemas.openxmlformats.org/officeDocument/2006/relationships" xmlns:m="http://schemas.openxmlformats.org/officeDocument/2006/math" xmlns:v="urn:schemas-microsoft-com:vml" xmlns:wp14="http://schemas.microsoft.com/office/word/2010/wordprocessingDrawing" xmlns:wp="http://schemas.openxmlformats.org/drawingml/2006/wordprocessingDrawing" xmlns:w10="urn:schemas-microsoft-com:office:word" xmlns:w="http://schemas.openxmlformats.org/wordprocessingml/2006/main" xmlns:w14="http://schemas.microsoft.com/office/word/2010/wordml" xmlns:w15="http://schemas.microsoft.com/office/word/2012/wordml" xmlns:w16cex="http://schemas.microsoft.com/office/word/2018/wordml/cex" xmlns:w16cid="http://schemas.microsoft.com/office/word/2016/wordml/cid" xmlns:w16="http://schemas.microsoft.com/office/word/2018/wordml" xmlns:w16sdtdh="http://schemas.microsoft.com/office/word/2020/wordml/sdtdatahash" xmlns:w16se="http://schemas.microsoft.com/office/word/2015/wordml/symex" xmlns:wpg="http://schemas.microsoft.com/office/word/2010/wordprocessingGroup" xmlns:wpi="http://schemas.microsoft.com/office/word/2010/wordprocessingInk" xmlns:wne="http://schemas.microsoft.com/office/word/2006/wordml" xmlns:wps="http://schemas.microsoft.com/office/word/2010/wordprocessingShape" mc:Ignorable="w14 w15 w16se w16cid w16 w16cex w16sdtdh wp14">
+  <w:endnote w:type="separator" w:id="-1">
     <w:p>
       <w:pPr>
         <w:spacing w:line="240" w:lineRule="auto"/>
@@ -2435,7 +2364,7 @@
       </w:r>
     </w:p>
   </w:endnote>
-  <w:endnote w:type="continuationSeparator" w:id="1">
+  <w:endnote w:type="continuationSeparator" w:id="0">
     <w:p>
       <w:pPr>
         <w:spacing w:line="240" w:lineRule="auto"/>
@@ -2449,21 +2378,21 @@
 </file>
 
 <file path=word/footnotes.xml><?xml version="1.0" encoding="utf-8"?>
-<w:footnotes xmlns:wpc="http://schemas.microsoft.com/office/word/2010/wordprocessingCanvas" xmlns:mc="http://schemas.openxmlformats.org/markup-compatibility/2006" xmlns:o="urn:schemas-microsoft-com:office:office" xmlns:r="http://schemas.openxmlformats.org/officeDocument/2006/relationships" xmlns:m="http://schemas.openxmlformats.org/officeDocument/2006/math" xmlns:v="urn:schemas-microsoft-com:vml" xmlns:wp14="http://schemas.microsoft.com/office/word/2010/wordprocessingDrawing" xmlns:wp="http://schemas.openxmlformats.org/drawingml/2006/wordprocessingDrawing" xmlns:w="http://schemas.openxmlformats.org/wordprocessingml/2006/main" xmlns:w14="http://schemas.microsoft.com/office/word/2010/wordml" xmlns:w15="http://schemas.microsoft.com/office/word/2012/wordml" xmlns:w10="urn:schemas-microsoft-com:office:word" xmlns:wpg="http://schemas.microsoft.com/office/word/2010/wordprocessingGroup" xmlns:wpi="http://schemas.microsoft.com/office/word/2010/wordprocessingInk" xmlns:wne="http://schemas.microsoft.com/office/word/2006/wordml" xmlns:wps="http://schemas.microsoft.com/office/word/2010/wordprocessingShape" xmlns:wpsCustomData="http://www.wps.cn/officeDocument/2013/wpsCustomData" mc:Ignorable="w14 w15 wp14">
-  <w:footnote w:type="separator" w:id="0">
-    <w:p>
-      <w:pPr>
-        <w:spacing w:before="0" w:after="0" w:line="259" w:lineRule="auto"/>
+<w:footnotes xmlns:wpc="http://schemas.microsoft.com/office/word/2010/wordprocessingCanvas" xmlns:cx="http://schemas.microsoft.com/office/drawing/2014/chartex" xmlns:cx1="http://schemas.microsoft.com/office/drawing/2015/9/8/chartex" xmlns:cx2="http://schemas.microsoft.com/office/drawing/2015/10/21/chartex" xmlns:cx3="http://schemas.microsoft.com/office/drawing/2016/5/9/chartex" xmlns:cx4="http://schemas.microsoft.com/office/drawing/2016/5/10/chartex" xmlns:cx5="http://schemas.microsoft.com/office/drawing/2016/5/11/chartex" xmlns:cx6="http://schemas.microsoft.com/office/drawing/2016/5/12/chartex" xmlns:cx7="http://schemas.microsoft.com/office/drawing/2016/5/13/chartex" xmlns:cx8="http://schemas.microsoft.com/office/drawing/2016/5/14/chartex" xmlns:mc="http://schemas.openxmlformats.org/markup-compatibility/2006" xmlns:aink="http://schemas.microsoft.com/office/drawing/2016/ink" xmlns:am3d="http://schemas.microsoft.com/office/drawing/2017/model3d" xmlns:o="urn:schemas-microsoft-com:office:office" xmlns:oel="http://schemas.microsoft.com/office/2019/extlst" xmlns:r="http://schemas.openxmlformats.org/officeDocument/2006/relationships" xmlns:m="http://schemas.openxmlformats.org/officeDocument/2006/math" xmlns:v="urn:schemas-microsoft-com:vml" xmlns:wp14="http://schemas.microsoft.com/office/word/2010/wordprocessingDrawing" xmlns:wp="http://schemas.openxmlformats.org/drawingml/2006/wordprocessingDrawing" xmlns:w10="urn:schemas-microsoft-com:office:word" xmlns:w="http://schemas.openxmlformats.org/wordprocessingml/2006/main" xmlns:w14="http://schemas.microsoft.com/office/word/2010/wordml" xmlns:w15="http://schemas.microsoft.com/office/word/2012/wordml" xmlns:w16cex="http://schemas.microsoft.com/office/word/2018/wordml/cex" xmlns:w16cid="http://schemas.microsoft.com/office/word/2016/wordml/cid" xmlns:w16="http://schemas.microsoft.com/office/word/2018/wordml" xmlns:w16sdtdh="http://schemas.microsoft.com/office/word/2020/wordml/sdtdatahash" xmlns:w16se="http://schemas.microsoft.com/office/word/2015/wordml/symex" xmlns:wpg="http://schemas.microsoft.com/office/word/2010/wordprocessingGroup" xmlns:wpi="http://schemas.microsoft.com/office/word/2010/wordprocessingInk" xmlns:wne="http://schemas.microsoft.com/office/word/2006/wordml" xmlns:wps="http://schemas.microsoft.com/office/word/2010/wordprocessingShape" mc:Ignorable="w14 w15 w16se w16cid w16 w16cex w16sdtdh wp14">
+  <w:footnote w:type="separator" w:id="-1">
+    <w:p>
+      <w:pPr>
+        <w:spacing w:after="0"/>
       </w:pPr>
       <w:r>
         <w:separator/>
       </w:r>
     </w:p>
   </w:footnote>
-  <w:footnote w:type="continuationSeparator" w:id="1">
-    <w:p>
-      <w:pPr>
-        <w:spacing w:before="0" w:after="0" w:line="259" w:lineRule="auto"/>
+  <w:footnote w:type="continuationSeparator" w:id="0">
+    <w:p>
+      <w:pPr>
+        <w:spacing w:after="0"/>
       </w:pPr>
       <w:r>
         <w:continuationSeparator/>
@@ -2474,12 +2403,12 @@
 </file>
 
 <file path=word/numbering.xml><?xml version="1.0" encoding="utf-8"?>
-<w:numbering xmlns:wpc="http://schemas.microsoft.com/office/word/2010/wordprocessingCanvas" xmlns:mc="http://schemas.openxmlformats.org/markup-compatibility/2006" xmlns:o="urn:schemas-microsoft-com:office:office" xmlns:r="http://schemas.openxmlformats.org/officeDocument/2006/relationships" xmlns:m="http://schemas.openxmlformats.org/officeDocument/2006/math" xmlns:v="urn:schemas-microsoft-com:vml" xmlns:wp14="http://schemas.microsoft.com/office/word/2010/wordprocessingDrawing" xmlns:wp="http://schemas.openxmlformats.org/drawingml/2006/wordprocessingDrawing" xmlns:w10="urn:schemas-microsoft-com:office:word" xmlns:w="http://schemas.openxmlformats.org/wordprocessingml/2006/main" xmlns:w14="http://schemas.microsoft.com/office/word/2010/wordml" xmlns:wpg="http://schemas.microsoft.com/office/word/2010/wordprocessingGroup" xmlns:wpi="http://schemas.microsoft.com/office/word/2010/wordprocessingInk" xmlns:wne="http://schemas.microsoft.com/office/word/2006/wordml" xmlns:wps="http://schemas.microsoft.com/office/word/2010/wordprocessingShape" xmlns:wpsCustomData="http://www.wps.cn/officeDocument/2013/wpsCustomData" mc:Ignorable="w14 wp14">
-  <w:abstractNum w:abstractNumId="0">
+<w:numbering xmlns:wpc="http://schemas.microsoft.com/office/word/2010/wordprocessingCanvas" xmlns:cx="http://schemas.microsoft.com/office/drawing/2014/chartex" xmlns:cx1="http://schemas.microsoft.com/office/drawing/2015/9/8/chartex" xmlns:cx2="http://schemas.microsoft.com/office/drawing/2015/10/21/chartex" xmlns:cx3="http://schemas.microsoft.com/office/drawing/2016/5/9/chartex" xmlns:cx4="http://schemas.microsoft.com/office/drawing/2016/5/10/chartex" xmlns:cx5="http://schemas.microsoft.com/office/drawing/2016/5/11/chartex" xmlns:cx6="http://schemas.microsoft.com/office/drawing/2016/5/12/chartex" xmlns:cx7="http://schemas.microsoft.com/office/drawing/2016/5/13/chartex" xmlns:cx8="http://schemas.microsoft.com/office/drawing/2016/5/14/chartex" xmlns:mc="http://schemas.openxmlformats.org/markup-compatibility/2006" xmlns:aink="http://schemas.microsoft.com/office/drawing/2016/ink" xmlns:am3d="http://schemas.microsoft.com/office/drawing/2017/model3d" xmlns:o="urn:schemas-microsoft-com:office:office" xmlns:oel="http://schemas.microsoft.com/office/2019/extlst" xmlns:r="http://schemas.openxmlformats.org/officeDocument/2006/relationships" xmlns:m="http://schemas.openxmlformats.org/officeDocument/2006/math" xmlns:v="urn:schemas-microsoft-com:vml" xmlns:wp14="http://schemas.microsoft.com/office/word/2010/wordprocessingDrawing" xmlns:wp="http://schemas.openxmlformats.org/drawingml/2006/wordprocessingDrawing" xmlns:w10="urn:schemas-microsoft-com:office:word" xmlns:w="http://schemas.openxmlformats.org/wordprocessingml/2006/main" xmlns:w14="http://schemas.microsoft.com/office/word/2010/wordml" xmlns:w15="http://schemas.microsoft.com/office/word/2012/wordml" xmlns:w16cex="http://schemas.microsoft.com/office/word/2018/wordml/cex" xmlns:w16cid="http://schemas.microsoft.com/office/word/2016/wordml/cid" xmlns:w16="http://schemas.microsoft.com/office/word/2018/wordml" xmlns:w16sdtdh="http://schemas.microsoft.com/office/word/2020/wordml/sdtdatahash" xmlns:w16se="http://schemas.microsoft.com/office/word/2015/wordml/symex" xmlns:wpg="http://schemas.microsoft.com/office/word/2010/wordprocessingGroup" xmlns:wpi="http://schemas.microsoft.com/office/word/2010/wordprocessingInk" xmlns:wne="http://schemas.microsoft.com/office/word/2006/wordml" xmlns:wps="http://schemas.microsoft.com/office/word/2010/wordprocessingShape" mc:Ignorable="w14 w15 w16se w16cid w16 w16cex w16sdtdh wp14">
+  <w:abstractNum w:abstractNumId="0" w15:restartNumberingAfterBreak="0">
     <w:nsid w:val="29C68313"/>
     <w:multiLevelType w:val="multilevel"/>
     <w:tmpl w:val="29C68313"/>
-    <w:lvl w:ilvl="0" w:tentative="0">
+    <w:lvl w:ilvl="0">
       <w:start w:val="1"/>
       <w:numFmt w:val="bullet"/>
       <w:lvlText w:val=""/>
@@ -2488,10 +2417,10 @@
         <w:ind w:left="720" w:hanging="360"/>
       </w:pPr>
       <w:rPr>
-        <w:rFonts w:hint="default" w:ascii="Symbol" w:hAnsi="Symbol"/>
+        <w:rFonts w:ascii="Symbol" w:hAnsi="Symbol" w:hint="default"/>
       </w:rPr>
     </w:lvl>
-    <w:lvl w:ilvl="1" w:tentative="0">
+    <w:lvl w:ilvl="1">
       <w:start w:val="1"/>
       <w:numFmt w:val="bullet"/>
       <w:lvlText w:val="o"/>
@@ -2500,10 +2429,10 @@
         <w:ind w:left="1440" w:hanging="360"/>
       </w:pPr>
       <w:rPr>
-        <w:rFonts w:hint="default" w:ascii="Courier New" w:hAnsi="Courier New" w:cs="Times New Roman"/>
+        <w:rFonts w:ascii="Courier New" w:hAnsi="Courier New" w:cs="Times New Roman" w:hint="default"/>
       </w:rPr>
     </w:lvl>
-    <w:lvl w:ilvl="2" w:tentative="0">
+    <w:lvl w:ilvl="2">
       <w:start w:val="1"/>
       <w:numFmt w:val="bullet"/>
       <w:lvlText w:val=""/>
@@ -2512,10 +2441,10 @@
         <w:ind w:left="2160" w:hanging="360"/>
       </w:pPr>
       <w:rPr>
-        <w:rFonts w:hint="default" w:ascii="Wingdings" w:hAnsi="Wingdings"/>
+        <w:rFonts w:ascii="Wingdings" w:hAnsi="Wingdings" w:hint="default"/>
       </w:rPr>
     </w:lvl>
-    <w:lvl w:ilvl="3" w:tentative="0">
+    <w:lvl w:ilvl="3">
       <w:start w:val="1"/>
       <w:numFmt w:val="bullet"/>
       <w:lvlText w:val=""/>
@@ -2524,10 +2453,10 @@
         <w:ind w:left="2880" w:hanging="360"/>
       </w:pPr>
       <w:rPr>
-        <w:rFonts w:hint="default" w:ascii="Symbol" w:hAnsi="Symbol"/>
+        <w:rFonts w:ascii="Symbol" w:hAnsi="Symbol" w:hint="default"/>
       </w:rPr>
     </w:lvl>
-    <w:lvl w:ilvl="4" w:tentative="0">
+    <w:lvl w:ilvl="4">
       <w:start w:val="1"/>
       <w:numFmt w:val="bullet"/>
       <w:lvlText w:val="o"/>
@@ -2536,10 +2465,10 @@
         <w:ind w:left="3600" w:hanging="360"/>
       </w:pPr>
       <w:rPr>
-        <w:rFonts w:hint="default" w:ascii="Courier New" w:hAnsi="Courier New" w:cs="Times New Roman"/>
+        <w:rFonts w:ascii="Courier New" w:hAnsi="Courier New" w:cs="Times New Roman" w:hint="default"/>
       </w:rPr>
     </w:lvl>
-    <w:lvl w:ilvl="5" w:tentative="0">
+    <w:lvl w:ilvl="5">
       <w:start w:val="1"/>
       <w:numFmt w:val="bullet"/>
       <w:lvlText w:val=""/>
@@ -2548,10 +2477,10 @@
         <w:ind w:left="4320" w:hanging="360"/>
       </w:pPr>
       <w:rPr>
-        <w:rFonts w:hint="default" w:ascii="Wingdings" w:hAnsi="Wingdings"/>
+        <w:rFonts w:ascii="Wingdings" w:hAnsi="Wingdings" w:hint="default"/>
       </w:rPr>
     </w:lvl>
-    <w:lvl w:ilvl="6" w:tentative="0">
+    <w:lvl w:ilvl="6">
       <w:start w:val="1"/>
       <w:numFmt w:val="bullet"/>
       <w:lvlText w:val=""/>
@@ -2560,10 +2489,10 @@
         <w:ind w:left="5040" w:hanging="360"/>
       </w:pPr>
       <w:rPr>
-        <w:rFonts w:hint="default" w:ascii="Symbol" w:hAnsi="Symbol"/>
+        <w:rFonts w:ascii="Symbol" w:hAnsi="Symbol" w:hint="default"/>
       </w:rPr>
     </w:lvl>
-    <w:lvl w:ilvl="7" w:tentative="0">
+    <w:lvl w:ilvl="7">
       <w:start w:val="1"/>
       <w:numFmt w:val="bullet"/>
       <w:lvlText w:val="o"/>
@@ -2572,10 +2501,10 @@
         <w:ind w:left="5760" w:hanging="360"/>
       </w:pPr>
       <w:rPr>
-        <w:rFonts w:hint="default" w:ascii="Courier New" w:hAnsi="Courier New" w:cs="Times New Roman"/>
+        <w:rFonts w:ascii="Courier New" w:hAnsi="Courier New" w:cs="Times New Roman" w:hint="default"/>
       </w:rPr>
     </w:lvl>
-    <w:lvl w:ilvl="8" w:tentative="0">
+    <w:lvl w:ilvl="8">
       <w:start w:val="1"/>
       <w:numFmt w:val="bullet"/>
       <w:lvlText w:val=""/>
@@ -2584,306 +2513,432 @@
         <w:ind w:left="6480" w:hanging="360"/>
       </w:pPr>
       <w:rPr>
-        <w:rFonts w:hint="default" w:ascii="Wingdings" w:hAnsi="Wingdings"/>
+        <w:rFonts w:ascii="Wingdings" w:hAnsi="Wingdings" w:hint="default"/>
       </w:rPr>
     </w:lvl>
   </w:abstractNum>
-  <w:num w:numId="1">
+  <w:num w:numId="1" w16cid:durableId="1911036257">
     <w:abstractNumId w:val="0"/>
   </w:num>
 </w:numbering>
 </file>
 
 <file path=word/styles.xml><?xml version="1.0" encoding="utf-8"?>
-<w:styles xmlns:mc="http://schemas.openxmlformats.org/markup-compatibility/2006" xmlns:o="urn:schemas-microsoft-com:office:office" xmlns:r="http://schemas.openxmlformats.org/officeDocument/2006/relationships" xmlns:m="http://schemas.openxmlformats.org/officeDocument/2006/math" xmlns:v="urn:schemas-microsoft-com:vml" xmlns:w="http://schemas.openxmlformats.org/wordprocessingml/2006/main" xmlns:w14="http://schemas.microsoft.com/office/word/2010/wordml" xmlns:w10="urn:schemas-microsoft-com:office:word" xmlns:sl="http://schemas.openxmlformats.org/schemaLibrary/2006/main" xmlns:wpsCustomData="http://www.wps.cn/officeDocument/2013/wpsCustomData" mc:Ignorable="w14">
+<w:styles xmlns:mc="http://schemas.openxmlformats.org/markup-compatibility/2006" xmlns:r="http://schemas.openxmlformats.org/officeDocument/2006/relationships" xmlns:w="http://schemas.openxmlformats.org/wordprocessingml/2006/main" xmlns:w14="http://schemas.microsoft.com/office/word/2010/wordml" xmlns:w15="http://schemas.microsoft.com/office/word/2012/wordml" xmlns:w16cex="http://schemas.microsoft.com/office/word/2018/wordml/cex" xmlns:w16cid="http://schemas.microsoft.com/office/word/2016/wordml/cid" xmlns:w16="http://schemas.microsoft.com/office/word/2018/wordml" xmlns:w16sdtdh="http://schemas.microsoft.com/office/word/2020/wordml/sdtdatahash" xmlns:w16se="http://schemas.microsoft.com/office/word/2015/wordml/symex" mc:Ignorable="w14 w15 w16se w16cid w16 w16cex w16sdtdh">
   <w:docDefaults>
     <w:rPrDefault>
       <w:rPr>
-        <w:rFonts w:asciiTheme="minorHAnsi" w:hAnsiTheme="minorHAnsi" w:eastAsiaTheme="minorHAnsi" w:cstheme="minorBidi"/>
+        <w:rFonts w:asciiTheme="minorHAnsi" w:eastAsiaTheme="minorHAnsi" w:hAnsiTheme="minorHAnsi" w:cstheme="minorBidi"/>
+        <w:lang w:val="el-GR" w:eastAsia="el-GR" w:bidi="ar-SA"/>
       </w:rPr>
     </w:rPrDefault>
     <w:pPrDefault/>
   </w:docDefaults>
-  <w:latentStyles w:count="260" w:defQFormat="0" w:defUnhideWhenUsed="1" w:defSemiHidden="1" w:defUIPriority="99" w:defLockedState="0">
-    <w:lsdException w:qFormat="1" w:unhideWhenUsed="0" w:uiPriority="0" w:semiHidden="0" w:name="Normal"/>
-    <w:lsdException w:qFormat="1" w:unhideWhenUsed="0" w:uiPriority="9" w:semiHidden="0" w:name="heading 1"/>
-    <w:lsdException w:qFormat="1" w:uiPriority="9" w:name="heading 2"/>
-    <w:lsdException w:qFormat="1" w:uiPriority="9" w:name="heading 3"/>
-    <w:lsdException w:qFormat="1" w:uiPriority="9" w:name="heading 4"/>
-    <w:lsdException w:qFormat="1" w:uiPriority="9" w:name="heading 5"/>
-    <w:lsdException w:qFormat="1" w:uiPriority="9" w:name="heading 6"/>
-    <w:lsdException w:qFormat="1" w:uiPriority="9" w:name="heading 7"/>
-    <w:lsdException w:qFormat="1" w:uiPriority="9" w:name="heading 8"/>
-    <w:lsdException w:qFormat="1" w:uiPriority="9" w:name="heading 9"/>
-    <w:lsdException w:uiPriority="99" w:name="index 1"/>
-    <w:lsdException w:uiPriority="99" w:name="index 2"/>
-    <w:lsdException w:uiPriority="99" w:name="index 3"/>
-    <w:lsdException w:uiPriority="99" w:name="index 4"/>
-    <w:lsdException w:uiPriority="99" w:name="index 5"/>
-    <w:lsdException w:uiPriority="99" w:name="index 6"/>
-    <w:lsdException w:uiPriority="99" w:name="index 7"/>
-    <w:lsdException w:uiPriority="99" w:name="index 8"/>
-    <w:lsdException w:uiPriority="99" w:name="index 9"/>
-    <w:lsdException w:uiPriority="39" w:name="toc 1"/>
-    <w:lsdException w:uiPriority="39" w:name="toc 2"/>
-    <w:lsdException w:uiPriority="39" w:name="toc 3"/>
-    <w:lsdException w:uiPriority="39" w:name="toc 4"/>
-    <w:lsdException w:uiPriority="39" w:name="toc 5"/>
-    <w:lsdException w:uiPriority="39" w:name="toc 6"/>
-    <w:lsdException w:uiPriority="39" w:name="toc 7"/>
-    <w:lsdException w:uiPriority="39" w:name="toc 8"/>
-    <w:lsdException w:uiPriority="39" w:name="toc 9"/>
-    <w:lsdException w:uiPriority="99" w:name="Normal Indent"/>
-    <w:lsdException w:uiPriority="99" w:name="footnote text"/>
-    <w:lsdException w:uiPriority="99" w:name="annotation text"/>
-    <w:lsdException w:uiPriority="99" w:name="header"/>
-    <w:lsdException w:uiPriority="99" w:name="footer"/>
-    <w:lsdException w:uiPriority="99" w:name="index heading"/>
-    <w:lsdException w:qFormat="1" w:uiPriority="35" w:name="caption"/>
-    <w:lsdException w:uiPriority="99" w:name="table of figures"/>
-    <w:lsdException w:uiPriority="99" w:name="envelope address"/>
-    <w:lsdException w:uiPriority="99" w:name="envelope return"/>
-    <w:lsdException w:uiPriority="99" w:name="footnote reference"/>
-    <w:lsdException w:uiPriority="99" w:name="annotation reference"/>
-    <w:lsdException w:uiPriority="99" w:name="line number"/>
-    <w:lsdException w:uiPriority="99" w:name="page number"/>
-    <w:lsdException w:uiPriority="99" w:name="endnote reference"/>
-    <w:lsdException w:uiPriority="99" w:name="endnote text"/>
-    <w:lsdException w:uiPriority="99" w:name="table of authorities"/>
-    <w:lsdException w:uiPriority="99" w:name="macro"/>
-    <w:lsdException w:uiPriority="99" w:name="toa heading"/>
-    <w:lsdException w:uiPriority="99" w:name="List"/>
-    <w:lsdException w:uiPriority="99" w:name="List Bullet"/>
-    <w:lsdException w:uiPriority="99" w:name="List Number"/>
-    <w:lsdException w:uiPriority="99" w:name="List 2"/>
-    <w:lsdException w:uiPriority="99" w:name="List 3"/>
-    <w:lsdException w:uiPriority="99" w:name="List 4"/>
-    <w:lsdException w:uiPriority="99" w:name="List 5"/>
-    <w:lsdException w:uiPriority="99" w:name="List Bullet 2"/>
-    <w:lsdException w:uiPriority="99" w:name="List Bullet 3"/>
-    <w:lsdException w:uiPriority="99" w:name="List Bullet 4"/>
-    <w:lsdException w:uiPriority="99" w:name="List Bullet 5"/>
-    <w:lsdException w:uiPriority="99" w:name="List Number 2"/>
-    <w:lsdException w:uiPriority="99" w:name="List Number 3"/>
-    <w:lsdException w:uiPriority="99" w:name="List Number 4"/>
-    <w:lsdException w:uiPriority="99" w:name="List Number 5"/>
-    <w:lsdException w:qFormat="1" w:unhideWhenUsed="0" w:uiPriority="10" w:semiHidden="0" w:name="Title"/>
-    <w:lsdException w:uiPriority="99" w:name="Closing"/>
-    <w:lsdException w:uiPriority="99" w:name="Signature"/>
-    <w:lsdException w:uiPriority="1" w:name="Default Paragraph Font"/>
-    <w:lsdException w:uiPriority="99" w:name="Body Text"/>
-    <w:lsdException w:uiPriority="99" w:name="Body Text Indent"/>
-    <w:lsdException w:uiPriority="99" w:name="List Continue"/>
-    <w:lsdException w:uiPriority="99" w:name="List Continue 2"/>
-    <w:lsdException w:uiPriority="99" w:name="List Continue 3"/>
-    <w:lsdException w:uiPriority="99" w:name="List Continue 4"/>
-    <w:lsdException w:uiPriority="99" w:name="List Continue 5"/>
-    <w:lsdException w:uiPriority="99" w:name="Message Header"/>
-    <w:lsdException w:qFormat="1" w:unhideWhenUsed="0" w:uiPriority="11" w:semiHidden="0" w:name="Subtitle"/>
-    <w:lsdException w:uiPriority="99" w:name="Salutation"/>
-    <w:lsdException w:uiPriority="99" w:name="Date"/>
-    <w:lsdException w:uiPriority="99" w:name="Body Text First Indent"/>
-    <w:lsdException w:uiPriority="99" w:name="Body Text First Indent 2"/>
-    <w:lsdException w:uiPriority="99" w:name="Note Heading"/>
-    <w:lsdException w:uiPriority="99" w:name="Body Text 2"/>
-    <w:lsdException w:uiPriority="99" w:name="Body Text 3"/>
-    <w:lsdException w:uiPriority="99" w:name="Body Text Indent 2"/>
-    <w:lsdException w:uiPriority="99" w:name="Body Text Indent 3"/>
-    <w:lsdException w:uiPriority="99" w:name="Block Text"/>
-    <w:lsdException w:uiPriority="99" w:name="Hyperlink"/>
-    <w:lsdException w:uiPriority="99" w:name="FollowedHyperlink"/>
-    <w:lsdException w:qFormat="1" w:unhideWhenUsed="0" w:uiPriority="22" w:semiHidden="0" w:name="Strong"/>
-    <w:lsdException w:qFormat="1" w:unhideWhenUsed="0" w:uiPriority="20" w:semiHidden="0" w:name="Emphasis"/>
-    <w:lsdException w:uiPriority="99" w:name="Document Map"/>
-    <w:lsdException w:uiPriority="99" w:name="Plain Text"/>
-    <w:lsdException w:uiPriority="99" w:name="E-mail Signature"/>
-    <w:lsdException w:uiPriority="99" w:name="Normal (Web)"/>
-    <w:lsdException w:uiPriority="99" w:name="HTML Acronym"/>
-    <w:lsdException w:uiPriority="99" w:name="HTML Address"/>
-    <w:lsdException w:uiPriority="99" w:name="HTML Cite"/>
-    <w:lsdException w:uiPriority="99" w:name="HTML Code"/>
-    <w:lsdException w:uiPriority="99" w:name="HTML Definition"/>
-    <w:lsdException w:uiPriority="99" w:name="HTML Keyboard"/>
-    <w:lsdException w:uiPriority="99" w:name="HTML Preformatted"/>
-    <w:lsdException w:uiPriority="99" w:name="HTML Sample"/>
-    <w:lsdException w:uiPriority="99" w:name="HTML Typewriter"/>
-    <w:lsdException w:uiPriority="99" w:name="HTML Variable"/>
-    <w:lsdException w:qFormat="1" w:uiPriority="99" w:name="Normal Table"/>
-    <w:lsdException w:uiPriority="99" w:name="annotation subject"/>
-    <w:lsdException w:uiPriority="99" w:name="Table Simple 1"/>
-    <w:lsdException w:uiPriority="99" w:name="Table Simple 2"/>
-    <w:lsdException w:uiPriority="99" w:name="Table Simple 3"/>
-    <w:lsdException w:uiPriority="99" w:name="Table Classic 1"/>
-    <w:lsdException w:uiPriority="99" w:name="Table Classic 2"/>
-    <w:lsdException w:uiPriority="99" w:name="Table Classic 3"/>
-    <w:lsdException w:uiPriority="99" w:name="Table Classic 4"/>
-    <w:lsdException w:uiPriority="99" w:name="Table Colorful 1"/>
-    <w:lsdException w:uiPriority="99" w:name="Table Colorful 2"/>
-    <w:lsdException w:uiPriority="99" w:name="Table Colorful 3"/>
-    <w:lsdException w:uiPriority="99" w:name="Table Columns 1"/>
-    <w:lsdException w:uiPriority="99" w:name="Table Columns 2"/>
-    <w:lsdException w:uiPriority="99" w:name="Table Columns 3"/>
-    <w:lsdException w:uiPriority="99" w:name="Table Columns 4"/>
-    <w:lsdException w:uiPriority="99" w:name="Table Columns 5"/>
-    <w:lsdException w:uiPriority="99" w:name="Table Grid 1"/>
-    <w:lsdException w:uiPriority="99" w:name="Table Grid 2"/>
-    <w:lsdException w:uiPriority="99" w:name="Table Grid 3"/>
-    <w:lsdException w:uiPriority="99" w:name="Table Grid 4"/>
-    <w:lsdException w:uiPriority="99" w:name="Table Grid 5"/>
-    <w:lsdException w:uiPriority="99" w:name="Table Grid 6"/>
-    <w:lsdException w:uiPriority="99" w:name="Table Grid 7"/>
-    <w:lsdException w:uiPriority="99" w:name="Table Grid 8"/>
-    <w:lsdException w:uiPriority="99" w:name="Table List 1"/>
-    <w:lsdException w:uiPriority="99" w:name="Table List 2"/>
-    <w:lsdException w:uiPriority="99" w:name="Table List 3"/>
-    <w:lsdException w:uiPriority="99" w:name="Table List 4"/>
-    <w:lsdException w:uiPriority="99" w:name="Table List 5"/>
-    <w:lsdException w:uiPriority="99" w:name="Table List 6"/>
-    <w:lsdException w:uiPriority="99" w:name="Table List 7"/>
-    <w:lsdException w:uiPriority="99" w:name="Table List 8"/>
-    <w:lsdException w:uiPriority="99" w:name="Table 3D effects 1"/>
-    <w:lsdException w:uiPriority="99" w:name="Table 3D effects 2"/>
-    <w:lsdException w:uiPriority="99" w:name="Table 3D effects 3"/>
-    <w:lsdException w:uiPriority="99" w:name="Table Contemporary"/>
-    <w:lsdException w:uiPriority="99" w:name="Table Elegant"/>
-    <w:lsdException w:uiPriority="99" w:name="Table Professional"/>
-    <w:lsdException w:uiPriority="99" w:name="Table Subtle 1"/>
-    <w:lsdException w:uiPriority="99" w:name="Table Subtle 2"/>
-    <w:lsdException w:uiPriority="99" w:name="Table Web 1"/>
-    <w:lsdException w:uiPriority="99" w:name="Table Web 2"/>
-    <w:lsdException w:uiPriority="99" w:name="Table Web 3"/>
-    <w:lsdException w:uiPriority="99" w:name="Balloon Text"/>
-    <w:lsdException w:unhideWhenUsed="0" w:uiPriority="39" w:semiHidden="0" w:name="Table Grid"/>
-    <w:lsdException w:uiPriority="99" w:name="Table Theme"/>
-    <w:lsdException w:unhideWhenUsed="0" w:uiPriority="60" w:semiHidden="0" w:name="Light Shading"/>
-    <w:lsdException w:unhideWhenUsed="0" w:uiPriority="61" w:semiHidden="0" w:name="Light List"/>
-    <w:lsdException w:unhideWhenUsed="0" w:uiPriority="62" w:semiHidden="0" w:name="Light Grid"/>
-    <w:lsdException w:unhideWhenUsed="0" w:uiPriority="63" w:semiHidden="0" w:name="Medium Shading 1"/>
-    <w:lsdException w:unhideWhenUsed="0" w:uiPriority="64" w:semiHidden="0" w:name="Medium Shading 2"/>
-    <w:lsdException w:unhideWhenUsed="0" w:uiPriority="65" w:semiHidden="0" w:name="Medium List 1"/>
-    <w:lsdException w:unhideWhenUsed="0" w:uiPriority="66" w:semiHidden="0" w:name="Medium List 2"/>
-    <w:lsdException w:unhideWhenUsed="0" w:uiPriority="67" w:semiHidden="0" w:name="Medium Grid 1"/>
-    <w:lsdException w:unhideWhenUsed="0" w:uiPriority="68" w:semiHidden="0" w:name="Medium Grid 2"/>
-    <w:lsdException w:unhideWhenUsed="0" w:uiPriority="69" w:semiHidden="0" w:name="Medium Grid 3"/>
-    <w:lsdException w:unhideWhenUsed="0" w:uiPriority="70" w:semiHidden="0" w:name="Dark List"/>
-    <w:lsdException w:unhideWhenUsed="0" w:uiPriority="71" w:semiHidden="0" w:name="Colorful Shading"/>
-    <w:lsdException w:unhideWhenUsed="0" w:uiPriority="72" w:semiHidden="0" w:name="Colorful List"/>
-    <w:lsdException w:unhideWhenUsed="0" w:uiPriority="73" w:semiHidden="0" w:name="Colorful Grid"/>
-    <w:lsdException w:unhideWhenUsed="0" w:uiPriority="60" w:semiHidden="0" w:name="Light Shading Accent 1"/>
-    <w:lsdException w:unhideWhenUsed="0" w:uiPriority="61" w:semiHidden="0" w:name="Light List Accent 1"/>
-    <w:lsdException w:unhideWhenUsed="0" w:uiPriority="62" w:semiHidden="0" w:name="Light Grid Accent 1"/>
-    <w:lsdException w:unhideWhenUsed="0" w:uiPriority="63" w:semiHidden="0" w:name="Medium Shading 1 Accent 1"/>
-    <w:lsdException w:unhideWhenUsed="0" w:uiPriority="64" w:semiHidden="0" w:name="Medium Shading 2 Accent 1"/>
-    <w:lsdException w:unhideWhenUsed="0" w:uiPriority="65" w:semiHidden="0" w:name="Medium List 1 Accent 1"/>
-    <w:lsdException w:qFormat="1" w:unhideWhenUsed="0" w:uiPriority="34" w:semiHidden="0" w:name="List Paragraph"/>
-    <w:lsdException w:unhideWhenUsed="0" w:uiPriority="66" w:semiHidden="0" w:name="Medium List 2 Accent 1"/>
-    <w:lsdException w:unhideWhenUsed="0" w:uiPriority="67" w:semiHidden="0" w:name="Medium Grid 1 Accent 1"/>
-    <w:lsdException w:unhideWhenUsed="0" w:uiPriority="68" w:semiHidden="0" w:name="Medium Grid 2 Accent 1"/>
-    <w:lsdException w:unhideWhenUsed="0" w:uiPriority="69" w:semiHidden="0" w:name="Medium Grid 3 Accent 1"/>
-    <w:lsdException w:unhideWhenUsed="0" w:uiPriority="70" w:semiHidden="0" w:name="Dark List Accent 1"/>
-    <w:lsdException w:unhideWhenUsed="0" w:uiPriority="71" w:semiHidden="0" w:name="Colorful Shading Accent 1"/>
-    <w:lsdException w:unhideWhenUsed="0" w:uiPriority="72" w:semiHidden="0" w:name="Colorful List Accent 1"/>
-    <w:lsdException w:unhideWhenUsed="0" w:uiPriority="73" w:semiHidden="0" w:name="Colorful Grid Accent 1"/>
-    <w:lsdException w:unhideWhenUsed="0" w:uiPriority="60" w:semiHidden="0" w:name="Light Shading Accent 2"/>
-    <w:lsdException w:unhideWhenUsed="0" w:uiPriority="61" w:semiHidden="0" w:name="Light List Accent 2"/>
-    <w:lsdException w:unhideWhenUsed="0" w:uiPriority="62" w:semiHidden="0" w:name="Light Grid Accent 2"/>
-    <w:lsdException w:unhideWhenUsed="0" w:uiPriority="63" w:semiHidden="0" w:name="Medium Shading 1 Accent 2"/>
-    <w:lsdException w:unhideWhenUsed="0" w:uiPriority="64" w:semiHidden="0" w:name="Medium Shading 2 Accent 2"/>
-    <w:lsdException w:unhideWhenUsed="0" w:uiPriority="65" w:semiHidden="0" w:name="Medium List 1 Accent 2"/>
-    <w:lsdException w:unhideWhenUsed="0" w:uiPriority="66" w:semiHidden="0" w:name="Medium List 2 Accent 2"/>
-    <w:lsdException w:unhideWhenUsed="0" w:uiPriority="67" w:semiHidden="0" w:name="Medium Grid 1 Accent 2"/>
-    <w:lsdException w:unhideWhenUsed="0" w:uiPriority="68" w:semiHidden="0" w:name="Medium Grid 2 Accent 2"/>
-    <w:lsdException w:unhideWhenUsed="0" w:uiPriority="69" w:semiHidden="0" w:name="Medium Grid 3 Accent 2"/>
-    <w:lsdException w:unhideWhenUsed="0" w:uiPriority="70" w:semiHidden="0" w:name="Dark List Accent 2"/>
-    <w:lsdException w:unhideWhenUsed="0" w:uiPriority="71" w:semiHidden="0" w:name="Colorful Shading Accent 2"/>
-    <w:lsdException w:unhideWhenUsed="0" w:uiPriority="72" w:semiHidden="0" w:name="Colorful List Accent 2"/>
-    <w:lsdException w:unhideWhenUsed="0" w:uiPriority="73" w:semiHidden="0" w:name="Colorful Grid Accent 2"/>
-    <w:lsdException w:unhideWhenUsed="0" w:uiPriority="60" w:semiHidden="0" w:name="Light Shading Accent 3"/>
-    <w:lsdException w:unhideWhenUsed="0" w:uiPriority="61" w:semiHidden="0" w:name="Light List Accent 3"/>
-    <w:lsdException w:unhideWhenUsed="0" w:uiPriority="62" w:semiHidden="0" w:name="Light Grid Accent 3"/>
-    <w:lsdException w:unhideWhenUsed="0" w:uiPriority="63" w:semiHidden="0" w:name="Medium Shading 1 Accent 3"/>
-    <w:lsdException w:unhideWhenUsed="0" w:uiPriority="64" w:semiHidden="0" w:name="Medium Shading 2 Accent 3"/>
-    <w:lsdException w:unhideWhenUsed="0" w:uiPriority="65" w:semiHidden="0" w:name="Medium List 1 Accent 3"/>
-    <w:lsdException w:unhideWhenUsed="0" w:uiPriority="66" w:semiHidden="0" w:name="Medium List 2 Accent 3"/>
-    <w:lsdException w:unhideWhenUsed="0" w:uiPriority="67" w:semiHidden="0" w:name="Medium Grid 1 Accent 3"/>
-    <w:lsdException w:unhideWhenUsed="0" w:uiPriority="68" w:semiHidden="0" w:name="Medium Grid 2 Accent 3"/>
-    <w:lsdException w:unhideWhenUsed="0" w:uiPriority="69" w:semiHidden="0" w:name="Medium Grid 3 Accent 3"/>
-    <w:lsdException w:unhideWhenUsed="0" w:uiPriority="70" w:semiHidden="0" w:name="Dark List Accent 3"/>
-    <w:lsdException w:unhideWhenUsed="0" w:uiPriority="71" w:semiHidden="0" w:name="Colorful Shading Accent 3"/>
-    <w:lsdException w:unhideWhenUsed="0" w:uiPriority="72" w:semiHidden="0" w:name="Colorful List Accent 3"/>
-    <w:lsdException w:unhideWhenUsed="0" w:uiPriority="73" w:semiHidden="0" w:name="Colorful Grid Accent 3"/>
-    <w:lsdException w:unhideWhenUsed="0" w:uiPriority="60" w:semiHidden="0" w:name="Light Shading Accent 4"/>
-    <w:lsdException w:unhideWhenUsed="0" w:uiPriority="61" w:semiHidden="0" w:name="Light List Accent 4"/>
-    <w:lsdException w:unhideWhenUsed="0" w:uiPriority="62" w:semiHidden="0" w:name="Light Grid Accent 4"/>
-    <w:lsdException w:unhideWhenUsed="0" w:uiPriority="63" w:semiHidden="0" w:name="Medium Shading 1 Accent 4"/>
-    <w:lsdException w:unhideWhenUsed="0" w:uiPriority="64" w:semiHidden="0" w:name="Medium Shading 2 Accent 4"/>
-    <w:lsdException w:unhideWhenUsed="0" w:uiPriority="65" w:semiHidden="0" w:name="Medium List 1 Accent 4"/>
-    <w:lsdException w:unhideWhenUsed="0" w:uiPriority="66" w:semiHidden="0" w:name="Medium List 2 Accent 4"/>
-    <w:lsdException w:unhideWhenUsed="0" w:uiPriority="67" w:semiHidden="0" w:name="Medium Grid 1 Accent 4"/>
-    <w:lsdException w:unhideWhenUsed="0" w:uiPriority="68" w:semiHidden="0" w:name="Medium Grid 2 Accent 4"/>
-    <w:lsdException w:unhideWhenUsed="0" w:uiPriority="69" w:semiHidden="0" w:name="Medium Grid 3 Accent 4"/>
-    <w:lsdException w:unhideWhenUsed="0" w:uiPriority="70" w:semiHidden="0" w:name="Dark List Accent 4"/>
-    <w:lsdException w:unhideWhenUsed="0" w:uiPriority="71" w:semiHidden="0" w:name="Colorful Shading Accent 4"/>
-    <w:lsdException w:unhideWhenUsed="0" w:uiPriority="72" w:semiHidden="0" w:name="Colorful List Accent 4"/>
-    <w:lsdException w:unhideWhenUsed="0" w:uiPriority="73" w:semiHidden="0" w:name="Colorful Grid Accent 4"/>
-    <w:lsdException w:unhideWhenUsed="0" w:uiPriority="60" w:semiHidden="0" w:name="Light Shading Accent 5"/>
-    <w:lsdException w:unhideWhenUsed="0" w:uiPriority="61" w:semiHidden="0" w:name="Light List Accent 5"/>
-    <w:lsdException w:unhideWhenUsed="0" w:uiPriority="62" w:semiHidden="0" w:name="Light Grid Accent 5"/>
-    <w:lsdException w:unhideWhenUsed="0" w:uiPriority="63" w:semiHidden="0" w:name="Medium Shading 1 Accent 5"/>
-    <w:lsdException w:unhideWhenUsed="0" w:uiPriority="64" w:semiHidden="0" w:name="Medium Shading 2 Accent 5"/>
-    <w:lsdException w:unhideWhenUsed="0" w:uiPriority="65" w:semiHidden="0" w:name="Medium List 1 Accent 5"/>
-    <w:lsdException w:unhideWhenUsed="0" w:uiPriority="66" w:semiHidden="0" w:name="Medium List 2 Accent 5"/>
-    <w:lsdException w:unhideWhenUsed="0" w:uiPriority="67" w:semiHidden="0" w:name="Medium Grid 1 Accent 5"/>
-    <w:lsdException w:unhideWhenUsed="0" w:uiPriority="68" w:semiHidden="0" w:name="Medium Grid 2 Accent 5"/>
-    <w:lsdException w:unhideWhenUsed="0" w:uiPriority="69" w:semiHidden="0" w:name="Medium Grid 3 Accent 5"/>
-    <w:lsdException w:unhideWhenUsed="0" w:uiPriority="70" w:semiHidden="0" w:name="Dark List Accent 5"/>
-    <w:lsdException w:unhideWhenUsed="0" w:uiPriority="71" w:semiHidden="0" w:name="Colorful Shading Accent 5"/>
-    <w:lsdException w:unhideWhenUsed="0" w:uiPriority="72" w:semiHidden="0" w:name="Colorful List Accent 5"/>
-    <w:lsdException w:unhideWhenUsed="0" w:uiPriority="73" w:semiHidden="0" w:name="Colorful Grid Accent 5"/>
-    <w:lsdException w:unhideWhenUsed="0" w:uiPriority="60" w:semiHidden="0" w:name="Light Shading Accent 6"/>
-    <w:lsdException w:unhideWhenUsed="0" w:uiPriority="61" w:semiHidden="0" w:name="Light List Accent 6"/>
-    <w:lsdException w:unhideWhenUsed="0" w:uiPriority="62" w:semiHidden="0" w:name="Light Grid Accent 6"/>
-    <w:lsdException w:unhideWhenUsed="0" w:uiPriority="63" w:semiHidden="0" w:name="Medium Shading 1 Accent 6"/>
-    <w:lsdException w:unhideWhenUsed="0" w:uiPriority="64" w:semiHidden="0" w:name="Medium Shading 2 Accent 6"/>
-    <w:lsdException w:unhideWhenUsed="0" w:uiPriority="65" w:semiHidden="0" w:name="Medium List 1 Accent 6"/>
-    <w:lsdException w:unhideWhenUsed="0" w:uiPriority="66" w:semiHidden="0" w:name="Medium List 2 Accent 6"/>
-    <w:lsdException w:unhideWhenUsed="0" w:uiPriority="67" w:semiHidden="0" w:name="Medium Grid 1 Accent 6"/>
-    <w:lsdException w:unhideWhenUsed="0" w:uiPriority="68" w:semiHidden="0" w:name="Medium Grid 2 Accent 6"/>
-    <w:lsdException w:unhideWhenUsed="0" w:uiPriority="69" w:semiHidden="0" w:name="Medium Grid 3 Accent 6"/>
-    <w:lsdException w:unhideWhenUsed="0" w:uiPriority="70" w:semiHidden="0" w:name="Dark List Accent 6"/>
-    <w:lsdException w:unhideWhenUsed="0" w:uiPriority="71" w:semiHidden="0" w:name="Colorful Shading Accent 6"/>
-    <w:lsdException w:unhideWhenUsed="0" w:uiPriority="72" w:semiHidden="0" w:name="Colorful List Accent 6"/>
-    <w:lsdException w:unhideWhenUsed="0" w:uiPriority="73" w:semiHidden="0" w:name="Colorful Grid Accent 6"/>
+  <w:latentStyles w:defLockedState="0" w:defUIPriority="99" w:defSemiHidden="0" w:defUnhideWhenUsed="0" w:defQFormat="0" w:count="376">
+    <w:lsdException w:name="Normal" w:uiPriority="0" w:qFormat="1"/>
+    <w:lsdException w:name="heading 1" w:uiPriority="9" w:qFormat="1"/>
+    <w:lsdException w:name="heading 2" w:semiHidden="1" w:uiPriority="9" w:unhideWhenUsed="1" w:qFormat="1"/>
+    <w:lsdException w:name="heading 3" w:semiHidden="1" w:uiPriority="9" w:unhideWhenUsed="1" w:qFormat="1"/>
+    <w:lsdException w:name="heading 4" w:semiHidden="1" w:uiPriority="9" w:unhideWhenUsed="1" w:qFormat="1"/>
+    <w:lsdException w:name="heading 5" w:semiHidden="1" w:uiPriority="9" w:unhideWhenUsed="1" w:qFormat="1"/>
+    <w:lsdException w:name="heading 6" w:semiHidden="1" w:uiPriority="9" w:unhideWhenUsed="1" w:qFormat="1"/>
+    <w:lsdException w:name="heading 7" w:semiHidden="1" w:uiPriority="9" w:unhideWhenUsed="1" w:qFormat="1"/>
+    <w:lsdException w:name="heading 8" w:semiHidden="1" w:uiPriority="9" w:unhideWhenUsed="1" w:qFormat="1"/>
+    <w:lsdException w:name="heading 9" w:semiHidden="1" w:uiPriority="9" w:unhideWhenUsed="1" w:qFormat="1"/>
+    <w:lsdException w:name="index 1" w:semiHidden="1" w:unhideWhenUsed="1"/>
+    <w:lsdException w:name="index 2" w:semiHidden="1" w:unhideWhenUsed="1"/>
+    <w:lsdException w:name="index 3" w:semiHidden="1" w:unhideWhenUsed="1"/>
+    <w:lsdException w:name="index 4" w:semiHidden="1" w:unhideWhenUsed="1"/>
+    <w:lsdException w:name="index 5" w:semiHidden="1" w:unhideWhenUsed="1"/>
+    <w:lsdException w:name="index 6" w:semiHidden="1" w:unhideWhenUsed="1"/>
+    <w:lsdException w:name="index 7" w:semiHidden="1" w:unhideWhenUsed="1"/>
+    <w:lsdException w:name="index 8" w:semiHidden="1" w:unhideWhenUsed="1"/>
+    <w:lsdException w:name="index 9" w:semiHidden="1" w:unhideWhenUsed="1"/>
+    <w:lsdException w:name="toc 1" w:semiHidden="1" w:uiPriority="39" w:unhideWhenUsed="1"/>
+    <w:lsdException w:name="toc 2" w:semiHidden="1" w:uiPriority="39" w:unhideWhenUsed="1"/>
+    <w:lsdException w:name="toc 3" w:semiHidden="1" w:uiPriority="39" w:unhideWhenUsed="1"/>
+    <w:lsdException w:name="toc 4" w:semiHidden="1" w:uiPriority="39" w:unhideWhenUsed="1"/>
+    <w:lsdException w:name="toc 5" w:semiHidden="1" w:uiPriority="39" w:unhideWhenUsed="1"/>
+    <w:lsdException w:name="toc 6" w:semiHidden="1" w:uiPriority="39" w:unhideWhenUsed="1"/>
+    <w:lsdException w:name="toc 7" w:semiHidden="1" w:uiPriority="39" w:unhideWhenUsed="1"/>
+    <w:lsdException w:name="toc 8" w:semiHidden="1" w:uiPriority="39" w:unhideWhenUsed="1"/>
+    <w:lsdException w:name="toc 9" w:semiHidden="1" w:uiPriority="39" w:unhideWhenUsed="1"/>
+    <w:lsdException w:name="Normal Indent" w:semiHidden="1" w:unhideWhenUsed="1"/>
+    <w:lsdException w:name="footnote text" w:semiHidden="1" w:unhideWhenUsed="1"/>
+    <w:lsdException w:name="annotation text" w:semiHidden="1" w:unhideWhenUsed="1"/>
+    <w:lsdException w:name="header" w:semiHidden="1" w:unhideWhenUsed="1"/>
+    <w:lsdException w:name="footer" w:semiHidden="1" w:unhideWhenUsed="1"/>
+    <w:lsdException w:name="index heading" w:semiHidden="1" w:unhideWhenUsed="1"/>
+    <w:lsdException w:name="caption" w:semiHidden="1" w:uiPriority="35" w:unhideWhenUsed="1" w:qFormat="1"/>
+    <w:lsdException w:name="table of figures" w:semiHidden="1" w:unhideWhenUsed="1"/>
+    <w:lsdException w:name="envelope address" w:semiHidden="1" w:unhideWhenUsed="1"/>
+    <w:lsdException w:name="envelope return" w:semiHidden="1" w:unhideWhenUsed="1"/>
+    <w:lsdException w:name="footnote reference" w:semiHidden="1" w:unhideWhenUsed="1"/>
+    <w:lsdException w:name="annotation reference" w:semiHidden="1" w:unhideWhenUsed="1"/>
+    <w:lsdException w:name="line number" w:semiHidden="1" w:unhideWhenUsed="1"/>
+    <w:lsdException w:name="page number" w:semiHidden="1" w:unhideWhenUsed="1"/>
+    <w:lsdException w:name="endnote reference" w:semiHidden="1" w:unhideWhenUsed="1"/>
+    <w:lsdException w:name="endnote text" w:semiHidden="1" w:unhideWhenUsed="1"/>
+    <w:lsdException w:name="table of authorities" w:semiHidden="1" w:unhideWhenUsed="1"/>
+    <w:lsdException w:name="macro" w:semiHidden="1" w:unhideWhenUsed="1"/>
+    <w:lsdException w:name="toa heading" w:semiHidden="1" w:unhideWhenUsed="1"/>
+    <w:lsdException w:name="List" w:semiHidden="1" w:unhideWhenUsed="1"/>
+    <w:lsdException w:name="List Bullet" w:semiHidden="1" w:unhideWhenUsed="1"/>
+    <w:lsdException w:name="List Number" w:semiHidden="1" w:unhideWhenUsed="1"/>
+    <w:lsdException w:name="List 2" w:semiHidden="1" w:unhideWhenUsed="1"/>
+    <w:lsdException w:name="List 3" w:semiHidden="1" w:unhideWhenUsed="1"/>
+    <w:lsdException w:name="List 4" w:semiHidden="1" w:unhideWhenUsed="1"/>
+    <w:lsdException w:name="List 5" w:semiHidden="1" w:unhideWhenUsed="1"/>
+    <w:lsdException w:name="List Bullet 2" w:semiHidden="1" w:unhideWhenUsed="1"/>
+    <w:lsdException w:name="List Bullet 3" w:semiHidden="1" w:unhideWhenUsed="1"/>
+    <w:lsdException w:name="List Bullet 4" w:semiHidden="1" w:unhideWhenUsed="1"/>
+    <w:lsdException w:name="List Bullet 5" w:semiHidden="1" w:unhideWhenUsed="1"/>
+    <w:lsdException w:name="List Number 2" w:semiHidden="1" w:unhideWhenUsed="1"/>
+    <w:lsdException w:name="List Number 3" w:semiHidden="1" w:unhideWhenUsed="1"/>
+    <w:lsdException w:name="List Number 4" w:semiHidden="1" w:unhideWhenUsed="1"/>
+    <w:lsdException w:name="List Number 5" w:semiHidden="1" w:unhideWhenUsed="1"/>
+    <w:lsdException w:name="Title" w:uiPriority="10" w:qFormat="1"/>
+    <w:lsdException w:name="Closing" w:semiHidden="1" w:unhideWhenUsed="1"/>
+    <w:lsdException w:name="Signature" w:semiHidden="1" w:unhideWhenUsed="1"/>
+    <w:lsdException w:name="Default Paragraph Font" w:semiHidden="1" w:uiPriority="1" w:unhideWhenUsed="1"/>
+    <w:lsdException w:name="Body Text" w:semiHidden="1" w:unhideWhenUsed="1"/>
+    <w:lsdException w:name="Body Text Indent" w:semiHidden="1" w:unhideWhenUsed="1"/>
+    <w:lsdException w:name="List Continue" w:semiHidden="1" w:unhideWhenUsed="1"/>
+    <w:lsdException w:name="List Continue 2" w:semiHidden="1" w:unhideWhenUsed="1"/>
+    <w:lsdException w:name="List Continue 3" w:semiHidden="1" w:unhideWhenUsed="1"/>
+    <w:lsdException w:name="List Continue 4" w:semiHidden="1" w:unhideWhenUsed="1"/>
+    <w:lsdException w:name="List Continue 5" w:semiHidden="1" w:unhideWhenUsed="1"/>
+    <w:lsdException w:name="Message Header" w:semiHidden="1" w:unhideWhenUsed="1"/>
+    <w:lsdException w:name="Subtitle" w:uiPriority="11" w:qFormat="1"/>
+    <w:lsdException w:name="Salutation" w:semiHidden="1" w:unhideWhenUsed="1"/>
+    <w:lsdException w:name="Date" w:semiHidden="1" w:unhideWhenUsed="1"/>
+    <w:lsdException w:name="Body Text First Indent" w:semiHidden="1" w:unhideWhenUsed="1"/>
+    <w:lsdException w:name="Body Text First Indent 2" w:semiHidden="1" w:unhideWhenUsed="1"/>
+    <w:lsdException w:name="Note Heading" w:semiHidden="1" w:unhideWhenUsed="1"/>
+    <w:lsdException w:name="Body Text 2" w:semiHidden="1" w:unhideWhenUsed="1"/>
+    <w:lsdException w:name="Body Text 3" w:semiHidden="1" w:unhideWhenUsed="1"/>
+    <w:lsdException w:name="Body Text Indent 2" w:semiHidden="1" w:unhideWhenUsed="1"/>
+    <w:lsdException w:name="Body Text Indent 3" w:semiHidden="1" w:unhideWhenUsed="1"/>
+    <w:lsdException w:name="Block Text" w:semiHidden="1" w:unhideWhenUsed="1"/>
+    <w:lsdException w:name="Hyperlink" w:semiHidden="1" w:unhideWhenUsed="1"/>
+    <w:lsdException w:name="FollowedHyperlink" w:semiHidden="1" w:unhideWhenUsed="1"/>
+    <w:lsdException w:name="Strong" w:uiPriority="22" w:qFormat="1"/>
+    <w:lsdException w:name="Emphasis" w:uiPriority="20" w:qFormat="1"/>
+    <w:lsdException w:name="Document Map" w:semiHidden="1" w:unhideWhenUsed="1"/>
+    <w:lsdException w:name="Plain Text" w:semiHidden="1" w:unhideWhenUsed="1"/>
+    <w:lsdException w:name="E-mail Signature" w:semiHidden="1" w:unhideWhenUsed="1"/>
+    <w:lsdException w:name="HTML Top of Form" w:semiHidden="1" w:unhideWhenUsed="1"/>
+    <w:lsdException w:name="HTML Bottom of Form" w:semiHidden="1" w:unhideWhenUsed="1"/>
+    <w:lsdException w:name="Normal (Web)" w:semiHidden="1" w:unhideWhenUsed="1"/>
+    <w:lsdException w:name="HTML Acronym" w:semiHidden="1" w:unhideWhenUsed="1"/>
+    <w:lsdException w:name="HTML Address" w:semiHidden="1" w:unhideWhenUsed="1"/>
+    <w:lsdException w:name="HTML Cite" w:semiHidden="1" w:unhideWhenUsed="1"/>
+    <w:lsdException w:name="HTML Code" w:semiHidden="1" w:unhideWhenUsed="1"/>
+    <w:lsdException w:name="HTML Definition" w:semiHidden="1" w:unhideWhenUsed="1"/>
+    <w:lsdException w:name="HTML Keyboard" w:semiHidden="1" w:unhideWhenUsed="1"/>
+    <w:lsdException w:name="HTML Preformatted" w:semiHidden="1" w:unhideWhenUsed="1"/>
+    <w:lsdException w:name="HTML Sample" w:semiHidden="1" w:unhideWhenUsed="1"/>
+    <w:lsdException w:name="HTML Typewriter" w:semiHidden="1" w:unhideWhenUsed="1"/>
+    <w:lsdException w:name="HTML Variable" w:semiHidden="1" w:unhideWhenUsed="1"/>
+    <w:lsdException w:name="Normal Table" w:semiHidden="1" w:unhideWhenUsed="1" w:qFormat="1"/>
+    <w:lsdException w:name="annotation subject" w:semiHidden="1" w:unhideWhenUsed="1"/>
+    <w:lsdException w:name="No List" w:semiHidden="1" w:unhideWhenUsed="1"/>
+    <w:lsdException w:name="Outline List 1" w:semiHidden="1" w:unhideWhenUsed="1"/>
+    <w:lsdException w:name="Outline List 2" w:semiHidden="1" w:unhideWhenUsed="1"/>
+    <w:lsdException w:name="Outline List 3" w:semiHidden="1" w:unhideWhenUsed="1"/>
+    <w:lsdException w:name="Table Simple 1" w:semiHidden="1" w:unhideWhenUsed="1"/>
+    <w:lsdException w:name="Table Simple 2" w:semiHidden="1" w:unhideWhenUsed="1"/>
+    <w:lsdException w:name="Table Simple 3" w:semiHidden="1" w:unhideWhenUsed="1"/>
+    <w:lsdException w:name="Table Classic 1" w:semiHidden="1" w:unhideWhenUsed="1"/>
+    <w:lsdException w:name="Table Classic 2" w:semiHidden="1" w:unhideWhenUsed="1"/>
+    <w:lsdException w:name="Table Classic 3" w:semiHidden="1" w:unhideWhenUsed="1"/>
+    <w:lsdException w:name="Table Classic 4" w:semiHidden="1" w:unhideWhenUsed="1"/>
+    <w:lsdException w:name="Table Colorful 1" w:semiHidden="1" w:unhideWhenUsed="1"/>
+    <w:lsdException w:name="Table Colorful 2" w:semiHidden="1" w:unhideWhenUsed="1"/>
+    <w:lsdException w:name="Table Colorful 3" w:semiHidden="1" w:unhideWhenUsed="1"/>
+    <w:lsdException w:name="Table Columns 1" w:semiHidden="1" w:unhideWhenUsed="1"/>
+    <w:lsdException w:name="Table Columns 2" w:semiHidden="1" w:unhideWhenUsed="1"/>
+    <w:lsdException w:name="Table Columns 3" w:semiHidden="1" w:unhideWhenUsed="1"/>
+    <w:lsdException w:name="Table Columns 4" w:semiHidden="1" w:unhideWhenUsed="1"/>
+    <w:lsdException w:name="Table Columns 5" w:semiHidden="1" w:unhideWhenUsed="1"/>
+    <w:lsdException w:name="Table Grid 1" w:semiHidden="1" w:unhideWhenUsed="1"/>
+    <w:lsdException w:name="Table Grid 2" w:semiHidden="1" w:unhideWhenUsed="1"/>
+    <w:lsdException w:name="Table Grid 3" w:semiHidden="1" w:unhideWhenUsed="1"/>
+    <w:lsdException w:name="Table Grid 4" w:semiHidden="1" w:unhideWhenUsed="1"/>
+    <w:lsdException w:name="Table Grid 5" w:semiHidden="1" w:unhideWhenUsed="1"/>
+    <w:lsdException w:name="Table Grid 6" w:semiHidden="1" w:unhideWhenUsed="1"/>
+    <w:lsdException w:name="Table Grid 7" w:semiHidden="1" w:unhideWhenUsed="1"/>
+    <w:lsdException w:name="Table Grid 8" w:semiHidden="1" w:unhideWhenUsed="1"/>
+    <w:lsdException w:name="Table List 1" w:semiHidden="1" w:unhideWhenUsed="1"/>
+    <w:lsdException w:name="Table List 2" w:semiHidden="1" w:unhideWhenUsed="1"/>
+    <w:lsdException w:name="Table List 3" w:semiHidden="1" w:unhideWhenUsed="1"/>
+    <w:lsdException w:name="Table List 4" w:semiHidden="1" w:unhideWhenUsed="1"/>
+    <w:lsdException w:name="Table List 5" w:semiHidden="1" w:unhideWhenUsed="1"/>
+    <w:lsdException w:name="Table List 6" w:semiHidden="1" w:unhideWhenUsed="1"/>
+    <w:lsdException w:name="Table List 7" w:semiHidden="1" w:unhideWhenUsed="1"/>
+    <w:lsdException w:name="Table List 8" w:semiHidden="1" w:unhideWhenUsed="1"/>
+    <w:lsdException w:name="Table 3D effects 1" w:semiHidden="1" w:unhideWhenUsed="1"/>
+    <w:lsdException w:name="Table 3D effects 2" w:semiHidden="1" w:unhideWhenUsed="1"/>
+    <w:lsdException w:name="Table 3D effects 3" w:semiHidden="1" w:unhideWhenUsed="1"/>
+    <w:lsdException w:name="Table Contemporary" w:semiHidden="1" w:unhideWhenUsed="1"/>
+    <w:lsdException w:name="Table Elegant" w:semiHidden="1" w:unhideWhenUsed="1"/>
+    <w:lsdException w:name="Table Professional" w:semiHidden="1" w:unhideWhenUsed="1"/>
+    <w:lsdException w:name="Table Subtle 1" w:semiHidden="1" w:unhideWhenUsed="1"/>
+    <w:lsdException w:name="Table Subtle 2" w:semiHidden="1" w:unhideWhenUsed="1"/>
+    <w:lsdException w:name="Table Web 1" w:semiHidden="1" w:unhideWhenUsed="1"/>
+    <w:lsdException w:name="Table Web 2" w:semiHidden="1" w:unhideWhenUsed="1"/>
+    <w:lsdException w:name="Table Web 3" w:semiHidden="1" w:unhideWhenUsed="1"/>
+    <w:lsdException w:name="Balloon Text" w:semiHidden="1" w:unhideWhenUsed="1"/>
+    <w:lsdException w:name="Table Grid" w:uiPriority="39"/>
+    <w:lsdException w:name="Table Theme" w:semiHidden="1" w:unhideWhenUsed="1"/>
+    <w:lsdException w:name="Placeholder Text" w:semiHidden="1" w:unhideWhenUsed="1"/>
+    <w:lsdException w:name="No Spacing" w:semiHidden="1" w:unhideWhenUsed="1"/>
+    <w:lsdException w:name="Light Shading" w:uiPriority="60"/>
+    <w:lsdException w:name="Light List" w:uiPriority="61"/>
+    <w:lsdException w:name="Light Grid" w:uiPriority="62"/>
+    <w:lsdException w:name="Medium Shading 1" w:uiPriority="63"/>
+    <w:lsdException w:name="Medium Shading 2" w:uiPriority="64"/>
+    <w:lsdException w:name="Medium List 1" w:uiPriority="65"/>
+    <w:lsdException w:name="Medium List 2" w:uiPriority="66"/>
+    <w:lsdException w:name="Medium Grid 1" w:uiPriority="67"/>
+    <w:lsdException w:name="Medium Grid 2" w:uiPriority="68"/>
+    <w:lsdException w:name="Medium Grid 3" w:uiPriority="69"/>
+    <w:lsdException w:name="Dark List" w:uiPriority="70"/>
+    <w:lsdException w:name="Colorful Shading" w:uiPriority="71"/>
+    <w:lsdException w:name="Colorful List" w:uiPriority="72"/>
+    <w:lsdException w:name="Colorful Grid" w:uiPriority="73"/>
+    <w:lsdException w:name="Light Shading Accent 1" w:uiPriority="60"/>
+    <w:lsdException w:name="Light List Accent 1" w:uiPriority="61"/>
+    <w:lsdException w:name="Light Grid Accent 1" w:uiPriority="62"/>
+    <w:lsdException w:name="Medium Shading 1 Accent 1" w:uiPriority="63"/>
+    <w:lsdException w:name="Medium Shading 2 Accent 1" w:uiPriority="64"/>
+    <w:lsdException w:name="Medium List 1 Accent 1" w:uiPriority="65"/>
+    <w:lsdException w:name="Revision" w:semiHidden="1" w:unhideWhenUsed="1"/>
+    <w:lsdException w:name="List Paragraph" w:uiPriority="34" w:qFormat="1"/>
+    <w:lsdException w:name="Quote" w:semiHidden="1" w:unhideWhenUsed="1"/>
+    <w:lsdException w:name="Intense Quote" w:semiHidden="1" w:unhideWhenUsed="1"/>
+    <w:lsdException w:name="Medium List 2 Accent 1" w:uiPriority="66"/>
+    <w:lsdException w:name="Medium Grid 1 Accent 1" w:uiPriority="67"/>
+    <w:lsdException w:name="Medium Grid 2 Accent 1" w:uiPriority="68"/>
+    <w:lsdException w:name="Medium Grid 3 Accent 1" w:uiPriority="69"/>
+    <w:lsdException w:name="Dark List Accent 1" w:uiPriority="70"/>
+    <w:lsdException w:name="Colorful Shading Accent 1" w:uiPriority="71"/>
+    <w:lsdException w:name="Colorful List Accent 1" w:uiPriority="72"/>
+    <w:lsdException w:name="Colorful Grid Accent 1" w:uiPriority="73"/>
+    <w:lsdException w:name="Light Shading Accent 2" w:uiPriority="60"/>
+    <w:lsdException w:name="Light List Accent 2" w:uiPriority="61"/>
+    <w:lsdException w:name="Light Grid Accent 2" w:uiPriority="62"/>
+    <w:lsdException w:name="Medium Shading 1 Accent 2" w:uiPriority="63"/>
+    <w:lsdException w:name="Medium Shading 2 Accent 2" w:uiPriority="64"/>
+    <w:lsdException w:name="Medium List 1 Accent 2" w:uiPriority="65"/>
+    <w:lsdException w:name="Medium List 2 Accent 2" w:uiPriority="66"/>
+    <w:lsdException w:name="Medium Grid 1 Accent 2" w:uiPriority="67"/>
+    <w:lsdException w:name="Medium Grid 2 Accent 2" w:uiPriority="68"/>
+    <w:lsdException w:name="Medium Grid 3 Accent 2" w:uiPriority="69"/>
+    <w:lsdException w:name="Dark List Accent 2" w:uiPriority="70"/>
+    <w:lsdException w:name="Colorful Shading Accent 2" w:uiPriority="71"/>
+    <w:lsdException w:name="Colorful List Accent 2" w:uiPriority="72"/>
+    <w:lsdException w:name="Colorful Grid Accent 2" w:uiPriority="73"/>
+    <w:lsdException w:name="Light Shading Accent 3" w:uiPriority="60"/>
+    <w:lsdException w:name="Light List Accent 3" w:uiPriority="61"/>
+    <w:lsdException w:name="Light Grid Accent 3" w:uiPriority="62"/>
+    <w:lsdException w:name="Medium Shading 1 Accent 3" w:uiPriority="63"/>
+    <w:lsdException w:name="Medium Shading 2 Accent 3" w:uiPriority="64"/>
+    <w:lsdException w:name="Medium List 1 Accent 3" w:uiPriority="65"/>
+    <w:lsdException w:name="Medium List 2 Accent 3" w:uiPriority="66"/>
+    <w:lsdException w:name="Medium Grid 1 Accent 3" w:uiPriority="67"/>
+    <w:lsdException w:name="Medium Grid 2 Accent 3" w:uiPriority="68"/>
+    <w:lsdException w:name="Medium Grid 3 Accent 3" w:uiPriority="69"/>
+    <w:lsdException w:name="Dark List Accent 3" w:uiPriority="70"/>
+    <w:lsdException w:name="Colorful Shading Accent 3" w:uiPriority="71"/>
+    <w:lsdException w:name="Colorful List Accent 3" w:uiPriority="72"/>
+    <w:lsdException w:name="Colorful Grid Accent 3" w:uiPriority="73"/>
+    <w:lsdException w:name="Light Shading Accent 4" w:uiPriority="60"/>
+    <w:lsdException w:name="Light List Accent 4" w:uiPriority="61"/>
+    <w:lsdException w:name="Light Grid Accent 4" w:uiPriority="62"/>
+    <w:lsdException w:name="Medium Shading 1 Accent 4" w:uiPriority="63"/>
+    <w:lsdException w:name="Medium Shading 2 Accent 4" w:uiPriority="64"/>
+    <w:lsdException w:name="Medium List 1 Accent 4" w:uiPriority="65"/>
+    <w:lsdException w:name="Medium List 2 Accent 4" w:uiPriority="66"/>
+    <w:lsdException w:name="Medium Grid 1 Accent 4" w:uiPriority="67"/>
+    <w:lsdException w:name="Medium Grid 2 Accent 4" w:uiPriority="68"/>
+    <w:lsdException w:name="Medium Grid 3 Accent 4" w:uiPriority="69"/>
+    <w:lsdException w:name="Dark List Accent 4" w:uiPriority="70"/>
+    <w:lsdException w:name="Colorful Shading Accent 4" w:uiPriority="71"/>
+    <w:lsdException w:name="Colorful List Accent 4" w:uiPriority="72"/>
+    <w:lsdException w:name="Colorful Grid Accent 4" w:uiPriority="73"/>
+    <w:lsdException w:name="Light Shading Accent 5" w:uiPriority="60"/>
+    <w:lsdException w:name="Light List Accent 5" w:uiPriority="61"/>
+    <w:lsdException w:name="Light Grid Accent 5" w:uiPriority="62"/>
+    <w:lsdException w:name="Medium Shading 1 Accent 5" w:uiPriority="63"/>
+    <w:lsdException w:name="Medium Shading 2 Accent 5" w:uiPriority="64"/>
+    <w:lsdException w:name="Medium List 1 Accent 5" w:uiPriority="65"/>
+    <w:lsdException w:name="Medium List 2 Accent 5" w:uiPriority="66"/>
+    <w:lsdException w:name="Medium Grid 1 Accent 5" w:uiPriority="67"/>
+    <w:lsdException w:name="Medium Grid 2 Accent 5" w:uiPriority="68"/>
+    <w:lsdException w:name="Medium Grid 3 Accent 5" w:uiPriority="69"/>
+    <w:lsdException w:name="Dark List Accent 5" w:uiPriority="70"/>
+    <w:lsdException w:name="Colorful Shading Accent 5" w:uiPriority="71"/>
+    <w:lsdException w:name="Colorful List Accent 5" w:uiPriority="72"/>
+    <w:lsdException w:name="Colorful Grid Accent 5" w:uiPriority="73"/>
+    <w:lsdException w:name="Light Shading Accent 6" w:uiPriority="60"/>
+    <w:lsdException w:name="Light List Accent 6" w:uiPriority="61"/>
+    <w:lsdException w:name="Light Grid Accent 6" w:uiPriority="62"/>
+    <w:lsdException w:name="Medium Shading 1 Accent 6" w:uiPriority="63"/>
+    <w:lsdException w:name="Medium Shading 2 Accent 6" w:uiPriority="64"/>
+    <w:lsdException w:name="Medium List 1 Accent 6" w:uiPriority="65"/>
+    <w:lsdException w:name="Medium List 2 Accent 6" w:uiPriority="66"/>
+    <w:lsdException w:name="Medium Grid 1 Accent 6" w:uiPriority="67"/>
+    <w:lsdException w:name="Medium Grid 2 Accent 6" w:uiPriority="68"/>
+    <w:lsdException w:name="Medium Grid 3 Accent 6" w:uiPriority="69"/>
+    <w:lsdException w:name="Dark List Accent 6" w:uiPriority="70"/>
+    <w:lsdException w:name="Colorful Shading Accent 6" w:uiPriority="71"/>
+    <w:lsdException w:name="Colorful List Accent 6" w:uiPriority="72"/>
+    <w:lsdException w:name="Colorful Grid Accent 6" w:uiPriority="73"/>
+    <w:lsdException w:name="Subtle Emphasis" w:uiPriority="19" w:qFormat="1"/>
+    <w:lsdException w:name="Intense Emphasis" w:uiPriority="21" w:qFormat="1"/>
+    <w:lsdException w:name="Subtle Reference" w:uiPriority="31" w:qFormat="1"/>
+    <w:lsdException w:name="Intense Reference" w:uiPriority="32" w:qFormat="1"/>
+    <w:lsdException w:name="Book Title" w:uiPriority="33" w:qFormat="1"/>
+    <w:lsdException w:name="Bibliography" w:semiHidden="1" w:uiPriority="37" w:unhideWhenUsed="1"/>
+    <w:lsdException w:name="TOC Heading" w:semiHidden="1" w:uiPriority="39" w:unhideWhenUsed="1" w:qFormat="1"/>
+    <w:lsdException w:name="Plain Table 1" w:uiPriority="41"/>
+    <w:lsdException w:name="Plain Table 2" w:uiPriority="42"/>
+    <w:lsdException w:name="Plain Table 3" w:uiPriority="43"/>
+    <w:lsdException w:name="Plain Table 4" w:uiPriority="44"/>
+    <w:lsdException w:name="Plain Table 5" w:uiPriority="45"/>
+    <w:lsdException w:name="Grid Table Light" w:uiPriority="40"/>
+    <w:lsdException w:name="Grid Table 1 Light" w:uiPriority="46"/>
+    <w:lsdException w:name="Grid Table 2" w:uiPriority="47"/>
+    <w:lsdException w:name="Grid Table 3" w:uiPriority="48"/>
+    <w:lsdException w:name="Grid Table 4" w:uiPriority="49"/>
+    <w:lsdException w:name="Grid Table 5 Dark" w:uiPriority="50"/>
+    <w:lsdException w:name="Grid Table 6 Colorful" w:uiPriority="51"/>
+    <w:lsdException w:name="Grid Table 7 Colorful" w:uiPriority="52"/>
+    <w:lsdException w:name="Grid Table 1 Light Accent 1" w:uiPriority="46"/>
+    <w:lsdException w:name="Grid Table 2 Accent 1" w:uiPriority="47"/>
+    <w:lsdException w:name="Grid Table 3 Accent 1" w:uiPriority="48"/>
+    <w:lsdException w:name="Grid Table 4 Accent 1" w:uiPriority="49"/>
+    <w:lsdException w:name="Grid Table 5 Dark Accent 1" w:uiPriority="50"/>
+    <w:lsdException w:name="Grid Table 6 Colorful Accent 1" w:uiPriority="51"/>
+    <w:lsdException w:name="Grid Table 7 Colorful Accent 1" w:uiPriority="52"/>
+    <w:lsdException w:name="Grid Table 1 Light Accent 2" w:uiPriority="46"/>
+    <w:lsdException w:name="Grid Table 2 Accent 2" w:uiPriority="47"/>
+    <w:lsdException w:name="Grid Table 3 Accent 2" w:uiPriority="48"/>
+    <w:lsdException w:name="Grid Table 4 Accent 2" w:uiPriority="49"/>
+    <w:lsdException w:name="Grid Table 5 Dark Accent 2" w:uiPriority="50"/>
+    <w:lsdException w:name="Grid Table 6 Colorful Accent 2" w:uiPriority="51"/>
+    <w:lsdException w:name="Grid Table 7 Colorful Accent 2" w:uiPriority="52"/>
+    <w:lsdException w:name="Grid Table 1 Light Accent 3" w:uiPriority="46"/>
+    <w:lsdException w:name="Grid Table 2 Accent 3" w:uiPriority="47"/>
+    <w:lsdException w:name="Grid Table 3 Accent 3" w:uiPriority="48"/>
+    <w:lsdException w:name="Grid Table 4 Accent 3" w:uiPriority="49"/>
+    <w:lsdException w:name="Grid Table 5 Dark Accent 3" w:uiPriority="50"/>
+    <w:lsdException w:name="Grid Table 6 Colorful Accent 3" w:uiPriority="51"/>
+    <w:lsdException w:name="Grid Table 7 Colorful Accent 3" w:uiPriority="52"/>
+    <w:lsdException w:name="Grid Table 1 Light Accent 4" w:uiPriority="46"/>
+    <w:lsdException w:name="Grid Table 2 Accent 4" w:uiPriority="47"/>
+    <w:lsdException w:name="Grid Table 3 Accent 4" w:uiPriority="48"/>
+    <w:lsdException w:name="Grid Table 4 Accent 4" w:uiPriority="49"/>
+    <w:lsdException w:name="Grid Table 5 Dark Accent 4" w:uiPriority="50"/>
+    <w:lsdException w:name="Grid Table 6 Colorful Accent 4" w:uiPriority="51"/>
+    <w:lsdException w:name="Grid Table 7 Colorful Accent 4" w:uiPriority="52"/>
+    <w:lsdException w:name="Grid Table 1 Light Accent 5" w:uiPriority="46"/>
+    <w:lsdException w:name="Grid Table 2 Accent 5" w:uiPriority="47"/>
+    <w:lsdException w:name="Grid Table 3 Accent 5" w:uiPriority="48"/>
+    <w:lsdException w:name="Grid Table 4 Accent 5" w:uiPriority="49"/>
+    <w:lsdException w:name="Grid Table 5 Dark Accent 5" w:uiPriority="50"/>
+    <w:lsdException w:name="Grid Table 6 Colorful Accent 5" w:uiPriority="51"/>
+    <w:lsdException w:name="Grid Table 7 Colorful Accent 5" w:uiPriority="52"/>
+    <w:lsdException w:name="Grid Table 1 Light Accent 6" w:uiPriority="46"/>
+    <w:lsdException w:name="Grid Table 2 Accent 6" w:uiPriority="47"/>
+    <w:lsdException w:name="Grid Table 3 Accent 6" w:uiPriority="48"/>
+    <w:lsdException w:name="Grid Table 4 Accent 6" w:uiPriority="49"/>
+    <w:lsdException w:name="Grid Table 5 Dark Accent 6" w:uiPriority="50"/>
+    <w:lsdException w:name="Grid Table 6 Colorful Accent 6" w:uiPriority="51"/>
+    <w:lsdException w:name="Grid Table 7 Colorful Accent 6" w:uiPriority="52"/>
+    <w:lsdException w:name="List Table 1 Light" w:uiPriority="46"/>
+    <w:lsdException w:name="List Table 2" w:uiPriority="47"/>
+    <w:lsdException w:name="List Table 3" w:uiPriority="48"/>
+    <w:lsdException w:name="List Table 4" w:uiPriority="49"/>
+    <w:lsdException w:name="List Table 5 Dark" w:uiPriority="50"/>
+    <w:lsdException w:name="List Table 6 Colorful" w:uiPriority="51"/>
+    <w:lsdException w:name="List Table 7 Colorful" w:uiPriority="52"/>
+    <w:lsdException w:name="List Table 1 Light Accent 1" w:uiPriority="46"/>
+    <w:lsdException w:name="List Table 2 Accent 1" w:uiPriority="47"/>
+    <w:lsdException w:name="List Table 3 Accent 1" w:uiPriority="48"/>
+    <w:lsdException w:name="List Table 4 Accent 1" w:uiPriority="49"/>
+    <w:lsdException w:name="List Table 5 Dark Accent 1" w:uiPriority="50"/>
+    <w:lsdException w:name="List Table 6 Colorful Accent 1" w:uiPriority="51"/>
+    <w:lsdException w:name="List Table 7 Colorful Accent 1" w:uiPriority="52"/>
+    <w:lsdException w:name="List Table 1 Light Accent 2" w:uiPriority="46"/>
+    <w:lsdException w:name="List Table 2 Accent 2" w:uiPriority="47"/>
+    <w:lsdException w:name="List Table 3 Accent 2" w:uiPriority="48"/>
+    <w:lsdException w:name="List Table 4 Accent 2" w:uiPriority="49"/>
+    <w:lsdException w:name="List Table 5 Dark Accent 2" w:uiPriority="50"/>
+    <w:lsdException w:name="List Table 6 Colorful Accent 2" w:uiPriority="51"/>
+    <w:lsdException w:name="List Table 7 Colorful Accent 2" w:uiPriority="52"/>
+    <w:lsdException w:name="List Table 1 Light Accent 3" w:uiPriority="46"/>
+    <w:lsdException w:name="List Table 2 Accent 3" w:uiPriority="47"/>
+    <w:lsdException w:name="List Table 3 Accent 3" w:uiPriority="48"/>
+    <w:lsdException w:name="List Table 4 Accent 3" w:uiPriority="49"/>
+    <w:lsdException w:name="List Table 5 Dark Accent 3" w:uiPriority="50"/>
+    <w:lsdException w:name="List Table 6 Colorful Accent 3" w:uiPriority="51"/>
+    <w:lsdException w:name="List Table 7 Colorful Accent 3" w:uiPriority="52"/>
+    <w:lsdException w:name="List Table 1 Light Accent 4" w:uiPriority="46"/>
+    <w:lsdException w:name="List Table 2 Accent 4" w:uiPriority="47"/>
+    <w:lsdException w:name="List Table 3 Accent 4" w:uiPriority="48"/>
+    <w:lsdException w:name="List Table 4 Accent 4" w:uiPriority="49"/>
+    <w:lsdException w:name="List Table 5 Dark Accent 4" w:uiPriority="50"/>
+    <w:lsdException w:name="List Table 6 Colorful Accent 4" w:uiPriority="51"/>
+    <w:lsdException w:name="List Table 7 Colorful Accent 4" w:uiPriority="52"/>
+    <w:lsdException w:name="List Table 1 Light Accent 5" w:uiPriority="46"/>
+    <w:lsdException w:name="List Table 2 Accent 5" w:uiPriority="47"/>
+    <w:lsdException w:name="List Table 3 Accent 5" w:uiPriority="48"/>
+    <w:lsdException w:name="List Table 4 Accent 5" w:uiPriority="49"/>
+    <w:lsdException w:name="List Table 5 Dark Accent 5" w:uiPriority="50"/>
+    <w:lsdException w:name="List Table 6 Colorful Accent 5" w:uiPriority="51"/>
+    <w:lsdException w:name="List Table 7 Colorful Accent 5" w:uiPriority="52"/>
+    <w:lsdException w:name="List Table 1 Light Accent 6" w:uiPriority="46"/>
+    <w:lsdException w:name="List Table 2 Accent 6" w:uiPriority="47"/>
+    <w:lsdException w:name="List Table 3 Accent 6" w:uiPriority="48"/>
+    <w:lsdException w:name="List Table 4 Accent 6" w:uiPriority="49"/>
+    <w:lsdException w:name="List Table 5 Dark Accent 6" w:uiPriority="50"/>
+    <w:lsdException w:name="List Table 6 Colorful Accent 6" w:uiPriority="51"/>
+    <w:lsdException w:name="List Table 7 Colorful Accent 6" w:uiPriority="52"/>
+    <w:lsdException w:name="Mention" w:semiHidden="1" w:unhideWhenUsed="1"/>
+    <w:lsdException w:name="Smart Hyperlink" w:semiHidden="1" w:unhideWhenUsed="1"/>
+    <w:lsdException w:name="Hashtag" w:semiHidden="1" w:unhideWhenUsed="1"/>
+    <w:lsdException w:name="Unresolved Mention" w:semiHidden="1" w:unhideWhenUsed="1"/>
+    <w:lsdException w:name="Smart Link" w:semiHidden="1" w:unhideWhenUsed="1"/>
   </w:latentStyles>
-  <w:style w:type="paragraph" w:default="1" w:styleId="1">
+  <w:style w:type="paragraph" w:default="1" w:styleId="a">
     <w:name w:val="Normal"/>
     <w:qFormat/>
-    <w:uiPriority w:val="0"/>
     <w:pPr>
       <w:spacing w:after="160" w:line="259" w:lineRule="auto"/>
     </w:pPr>
     <w:rPr>
-      <w:rFonts w:asciiTheme="minorHAnsi" w:hAnsiTheme="minorHAnsi" w:eastAsiaTheme="minorHAnsi" w:cstheme="minorBidi"/>
       <w:kern w:val="2"/>
       <w:sz w:val="22"/>
       <w:szCs w:val="22"/>
-      <w:lang w:val="el-GR" w:eastAsia="en-US" w:bidi="ar-SA"/>
+      <w:lang w:eastAsia="en-US"/>
       <w14:ligatures w14:val="standardContextual"/>
     </w:rPr>
   </w:style>
-  <w:style w:type="character" w:default="1" w:styleId="2">
+  <w:style w:type="character" w:default="1" w:styleId="a0">
     <w:name w:val="Default Paragraph Font"/>
+    <w:uiPriority w:val="1"/>
     <w:semiHidden/>
     <w:unhideWhenUsed/>
-    <w:uiPriority w:val="1"/>
   </w:style>
-  <w:style w:type="table" w:default="1" w:styleId="3">
+  <w:style w:type="table" w:default="1" w:styleId="a1">
     <w:name w:val="Normal Table"/>
+    <w:uiPriority w:val="99"/>
     <w:semiHidden/>
     <w:unhideWhenUsed/>
-    <w:qFormat/>
-    <w:uiPriority w:val="99"/>
     <w:tblPr>
+      <w:tblInd w:w="0" w:type="dxa"/>
       <w:tblCellMar>
         <w:top w:w="0" w:type="dxa"/>
         <w:left w:w="108" w:type="dxa"/>
@@ -2892,11 +2947,17 @@
       </w:tblCellMar>
     </w:tblPr>
   </w:style>
-  <w:style w:type="paragraph" w:styleId="4">
+  <w:style w:type="numbering" w:default="1" w:styleId="a2">
+    <w:name w:val="No List"/>
+    <w:uiPriority w:val="99"/>
+    <w:semiHidden/>
+    <w:unhideWhenUsed/>
+  </w:style>
+  <w:style w:type="paragraph" w:styleId="a3">
     <w:name w:val="List Paragraph"/>
-    <w:basedOn w:val="1"/>
+    <w:basedOn w:val="a"/>
+    <w:uiPriority w:val="34"/>
     <w:qFormat/>
-    <w:uiPriority w:val="34"/>
     <w:pPr>
       <w:ind w:left="720"/>
       <w:contextualSpacing/>
@@ -3160,5 +3221,6 @@
     </a:fmtScheme>
   </a:themeElements>
   <a:objectDefaults/>
+  <a:extraClrSchemeLst/>
 </a:theme>
 </file>
</xml_diff>

<commit_message>
Robustness v.1.0 schemas done - description is lacking
</commit_message>
<xml_diff>
--- a/Robustness Diagrams/Robustness Diagrams v1.0.docx
+++ b/Robustness Diagrams/Robustness Diagrams v1.0.docx
@@ -10,6 +10,7 @@
           <w:bCs/>
           <w:sz w:val="44"/>
           <w:szCs w:val="44"/>
+          <w:lang w:val="en-US"/>
         </w:rPr>
       </w:pPr>
     </w:p>
@@ -240,7 +241,7 @@
     </w:p>
     <w:p>
       <w:pPr>
-        <w:pStyle w:val="a3"/>
+        <w:pStyle w:val="ListParagraph"/>
         <w:numPr>
           <w:ilvl w:val="0"/>
           <w:numId w:val="1"/>
@@ -251,12 +252,21 @@
           <w:szCs w:val="44"/>
         </w:rPr>
       </w:pPr>
-      <w:r>
-        <w:rPr>
-          <w:sz w:val="44"/>
-          <w:szCs w:val="44"/>
-        </w:rPr>
-        <w:t>Ασημομύτης Δα</w:t>
+      <w:proofErr w:type="spellStart"/>
+      <w:r>
+        <w:rPr>
+          <w:sz w:val="44"/>
+          <w:szCs w:val="44"/>
+        </w:rPr>
+        <w:t>Ασημομύτης</w:t>
+      </w:r>
+      <w:proofErr w:type="spellEnd"/>
+      <w:r>
+        <w:rPr>
+          <w:sz w:val="44"/>
+          <w:szCs w:val="44"/>
+        </w:rPr>
+        <w:t xml:space="preserve"> Δα</w:t>
       </w:r>
       <w:proofErr w:type="spellStart"/>
       <w:r>
@@ -292,7 +302,7 @@
     </w:p>
     <w:p>
       <w:pPr>
-        <w:pStyle w:val="a3"/>
+        <w:pStyle w:val="ListParagraph"/>
         <w:numPr>
           <w:ilvl w:val="0"/>
           <w:numId w:val="1"/>
@@ -360,7 +370,7 @@
     </w:p>
     <w:p>
       <w:pPr>
-        <w:pStyle w:val="a3"/>
+        <w:pStyle w:val="ListParagraph"/>
         <w:numPr>
           <w:ilvl w:val="0"/>
           <w:numId w:val="1"/>
@@ -421,7 +431,7 @@
     </w:p>
     <w:p>
       <w:pPr>
-        <w:pStyle w:val="a3"/>
+        <w:pStyle w:val="ListParagraph"/>
         <w:numPr>
           <w:ilvl w:val="0"/>
           <w:numId w:val="1"/>
@@ -506,7 +516,7 @@
     </w:p>
     <w:p>
       <w:pPr>
-        <w:pStyle w:val="a3"/>
+        <w:pStyle w:val="ListParagraph"/>
         <w:numPr>
           <w:ilvl w:val="0"/>
           <w:numId w:val="1"/>
@@ -517,12 +527,21 @@
           <w:szCs w:val="44"/>
         </w:rPr>
       </w:pPr>
-      <w:r>
-        <w:rPr>
-          <w:sz w:val="44"/>
-          <w:szCs w:val="44"/>
-        </w:rPr>
-        <w:t>Ασημομύτης Δα</w:t>
+      <w:proofErr w:type="spellStart"/>
+      <w:r>
+        <w:rPr>
+          <w:sz w:val="44"/>
+          <w:szCs w:val="44"/>
+        </w:rPr>
+        <w:t>Ασημομύτης</w:t>
+      </w:r>
+      <w:proofErr w:type="spellEnd"/>
+      <w:r>
+        <w:rPr>
+          <w:sz w:val="44"/>
+          <w:szCs w:val="44"/>
+        </w:rPr>
+        <w:t xml:space="preserve"> Δα</w:t>
       </w:r>
       <w:proofErr w:type="spellStart"/>
       <w:r>
@@ -558,7 +577,7 @@
     </w:p>
     <w:p>
       <w:pPr>
-        <w:pStyle w:val="a3"/>
+        <w:pStyle w:val="ListParagraph"/>
         <w:numPr>
           <w:ilvl w:val="0"/>
           <w:numId w:val="1"/>
@@ -626,7 +645,7 @@
     </w:p>
     <w:p>
       <w:pPr>
-        <w:pStyle w:val="a3"/>
+        <w:pStyle w:val="ListParagraph"/>
         <w:numPr>
           <w:ilvl w:val="0"/>
           <w:numId w:val="1"/>
@@ -687,7 +706,7 @@
     </w:p>
     <w:p>
       <w:pPr>
-        <w:pStyle w:val="a3"/>
+        <w:pStyle w:val="ListParagraph"/>
         <w:numPr>
           <w:ilvl w:val="0"/>
           <w:numId w:val="1"/>
@@ -791,41 +810,152 @@
         <w:rPr>
           <w:sz w:val="44"/>
           <w:szCs w:val="44"/>
-        </w:rPr>
-      </w:pPr>
-    </w:p>
-    <w:p>
-      <w:pPr>
-        <w:rPr>
-          <w:sz w:val="44"/>
-          <w:szCs w:val="44"/>
-        </w:rPr>
-      </w:pPr>
-    </w:p>
-    <w:p>
-      <w:pPr>
-        <w:rPr>
-          <w:sz w:val="44"/>
-          <w:szCs w:val="44"/>
-        </w:rPr>
-      </w:pPr>
-    </w:p>
-    <w:p>
-      <w:pPr>
-        <w:rPr>
-          <w:sz w:val="44"/>
-          <w:szCs w:val="44"/>
-        </w:rPr>
-      </w:pPr>
-    </w:p>
-    <w:p>
-      <w:pPr>
-        <w:rPr>
-          <w:rFonts w:ascii="Calibri" w:eastAsia="Calibri" w:hAnsi="Calibri" w:cs="Calibri"/>
-          <w:color w:val="000000" w:themeColor="text1"/>
-          <w:sz w:val="36"/>
-          <w:szCs w:val="36"/>
-          <w:u w:val="single"/>
+          <w:u w:val="single"/>
+        </w:rPr>
+      </w:pPr>
+      <w:r>
+        <w:rPr>
+          <w:sz w:val="44"/>
+          <w:szCs w:val="44"/>
+          <w:u w:val="single"/>
+          <w:lang w:val="en-US"/>
+        </w:rPr>
+        <w:t>v</w:t>
+      </w:r>
+      <w:r>
+        <w:rPr>
+          <w:sz w:val="44"/>
+          <w:szCs w:val="44"/>
+          <w:u w:val="single"/>
+        </w:rPr>
+        <w:t>1.0:</w:t>
+      </w:r>
+    </w:p>
+    <w:p>
+      <w:pPr>
+        <w:rPr>
+          <w:sz w:val="28"/>
+          <w:szCs w:val="28"/>
+        </w:rPr>
+      </w:pPr>
+      <w:r>
+        <w:rPr>
+          <w:sz w:val="28"/>
+          <w:szCs w:val="28"/>
+        </w:rPr>
+        <w:t>-</w:t>
+      </w:r>
+      <w:r>
+        <w:rPr>
+          <w:sz w:val="28"/>
+          <w:szCs w:val="28"/>
+        </w:rPr>
+        <w:t xml:space="preserve">Είναι η </w:t>
+      </w:r>
+      <w:r>
+        <w:rPr>
+          <w:sz w:val="28"/>
+          <w:szCs w:val="28"/>
+          <w:lang w:val="en-US"/>
+        </w:rPr>
+        <w:t>v</w:t>
+      </w:r>
+      <w:r>
+        <w:rPr>
+          <w:sz w:val="28"/>
+          <w:szCs w:val="28"/>
+        </w:rPr>
+        <w:t xml:space="preserve">0.2 </w:t>
+      </w:r>
+      <w:r>
+        <w:rPr>
+          <w:sz w:val="28"/>
+          <w:szCs w:val="28"/>
+        </w:rPr>
+        <w:t>με τις εξής αλλαγές:</w:t>
+      </w:r>
+    </w:p>
+    <w:p>
+      <w:pPr>
+        <w:pStyle w:val="ListParagraph"/>
+        <w:numPr>
+          <w:ilvl w:val="0"/>
+          <w:numId w:val="2"/>
+        </w:numPr>
+        <w:rPr>
+          <w:sz w:val="28"/>
+          <w:szCs w:val="28"/>
+          <w:lang w:val="el-GR"/>
+        </w:rPr>
+      </w:pPr>
+      <w:r>
+        <w:rPr>
+          <w:sz w:val="28"/>
+          <w:szCs w:val="28"/>
+          <w:lang w:val="el-GR"/>
+        </w:rPr>
+        <w:t xml:space="preserve">Στην περίπτωση χρήσης 2 διορθώθηκε ένα λάθος εκ παραδρομής στο βέλος της εναλλακτικής ροής </w:t>
+      </w:r>
+      <w:r>
+        <w:rPr>
+          <w:sz w:val="28"/>
+          <w:szCs w:val="28"/>
+          <w:lang w:val="el-GR"/>
+        </w:rPr>
+        <w:t xml:space="preserve">από το μήνυμα για επιβεβαίωση της ακύρωσης για να συμβαδίζει το σχήμα με την περιγραφή του </w:t>
+      </w:r>
+      <w:r>
+        <w:rPr>
+          <w:sz w:val="28"/>
+          <w:szCs w:val="28"/>
+          <w:lang w:val="en-US"/>
+        </w:rPr>
+        <w:t>use</w:t>
+      </w:r>
+      <w:r>
+        <w:rPr>
+          <w:sz w:val="28"/>
+          <w:szCs w:val="28"/>
+          <w:lang w:val="el-GR"/>
+        </w:rPr>
+        <w:t xml:space="preserve"> </w:t>
+      </w:r>
+      <w:r>
+        <w:rPr>
+          <w:sz w:val="28"/>
+          <w:szCs w:val="28"/>
+          <w:lang w:val="en-US"/>
+        </w:rPr>
+        <w:t>case</w:t>
+      </w:r>
+      <w:r>
+        <w:rPr>
+          <w:sz w:val="28"/>
+          <w:szCs w:val="28"/>
+          <w:lang w:val="el-GR"/>
+        </w:rPr>
+        <w:t>.</w:t>
+      </w:r>
+    </w:p>
+    <w:p>
+      <w:pPr>
+        <w:pStyle w:val="ListParagraph"/>
+        <w:numPr>
+          <w:ilvl w:val="0"/>
+          <w:numId w:val="2"/>
+        </w:numPr>
+        <w:rPr>
+          <w:sz w:val="28"/>
+          <w:szCs w:val="28"/>
+          <w:lang w:val="el-GR"/>
+        </w:rPr>
+      </w:pPr>
+    </w:p>
+    <w:p>
+      <w:pPr>
+        <w:rPr>
+          <w:sz w:val="44"/>
+          <w:szCs w:val="44"/>
         </w:rPr>
       </w:pPr>
     </w:p>
@@ -861,15 +991,6 @@
           <w:u w:val="single"/>
         </w:rPr>
       </w:pPr>
-      <w:r>
-        <w:rPr>
-          <w:rFonts w:ascii="Calibri" w:eastAsia="Calibri" w:hAnsi="Calibri" w:cs="Calibri"/>
-          <w:color w:val="000000" w:themeColor="text1"/>
-          <w:sz w:val="36"/>
-          <w:szCs w:val="36"/>
-        </w:rPr>
-        <w:t xml:space="preserve"> </w:t>
-      </w:r>
       <w:r>
         <w:rPr>
           <w:rFonts w:ascii="Calibri" w:eastAsia="Calibri" w:hAnsi="Calibri" w:cs="Calibri"/>
@@ -963,10 +1084,10 @@
           <w:szCs w:val="36"/>
         </w:rPr>
         <w:drawing>
-          <wp:inline distT="0" distB="0" distL="0" distR="0" wp14:anchorId="006BDF33" wp14:editId="455E4BF1">
-            <wp:extent cx="6645910" cy="4064000"/>
-            <wp:effectExtent l="0" t="0" r="2540" b="0"/>
-            <wp:docPr id="1314513209" name="Picture 2" descr="Diagram&#10;&#10;Description automatically generated"/>
+          <wp:inline distT="0" distB="0" distL="0" distR="0" wp14:anchorId="37A74C7C" wp14:editId="26CE887E">
+            <wp:extent cx="6644640" cy="4069080"/>
+            <wp:effectExtent l="0" t="0" r="3810" b="7620"/>
+            <wp:docPr id="1706211767" name="Picture 1"/>
             <wp:cNvGraphicFramePr>
               <a:graphicFrameLocks xmlns:a="http://schemas.openxmlformats.org/drawingml/2006/main" noChangeAspect="1"/>
             </wp:cNvGraphicFramePr>
@@ -974,9 +1095,9 @@
               <a:graphicData uri="http://schemas.openxmlformats.org/drawingml/2006/picture">
                 <pic:pic xmlns:pic="http://schemas.openxmlformats.org/drawingml/2006/picture">
                   <pic:nvPicPr>
-                    <pic:cNvPr id="1314513209" name="Picture 2" descr="Diagram&#10;&#10;Description automatically generated"/>
+                    <pic:cNvPr id="0" name="Picture 1"/>
                     <pic:cNvPicPr>
-                      <a:picLocks noChangeAspect="1"/>
+                      <a:picLocks noChangeAspect="1" noChangeArrowheads="1"/>
                     </pic:cNvPicPr>
                   </pic:nvPicPr>
                   <pic:blipFill>
@@ -987,18 +1108,23 @@
                         </a:ext>
                       </a:extLst>
                     </a:blip>
+                    <a:srcRect/>
                     <a:stretch>
                       <a:fillRect/>
                     </a:stretch>
                   </pic:blipFill>
-                  <pic:spPr>
+                  <pic:spPr bwMode="auto">
                     <a:xfrm>
                       <a:off x="0" y="0"/>
-                      <a:ext cx="6645910" cy="4064000"/>
+                      <a:ext cx="6644640" cy="4069080"/>
                     </a:xfrm>
                     <a:prstGeom prst="rect">
                       <a:avLst/>
                     </a:prstGeom>
+                    <a:noFill/>
+                    <a:ln>
+                      <a:noFill/>
+                    </a:ln>
                   </pic:spPr>
                 </pic:pic>
               </a:graphicData>
@@ -1430,24 +1556,6 @@
           <w:sz w:val="36"/>
           <w:szCs w:val="36"/>
           <w:u w:val="single"/>
-        </w:rPr>
-      </w:pPr>
-      <w:r>
-        <w:rPr>
-          <w:sz w:val="40"/>
-          <w:szCs w:val="40"/>
-        </w:rPr>
-        <w:t xml:space="preserve"> </w:t>
-      </w:r>
-    </w:p>
-    <w:p>
-      <w:pPr>
-        <w:rPr>
-          <w:rFonts w:ascii="Calibri" w:eastAsia="Calibri" w:hAnsi="Calibri" w:cs="Calibri"/>
-          <w:color w:val="000000" w:themeColor="text1"/>
-          <w:sz w:val="36"/>
-          <w:szCs w:val="36"/>
-          <w:u w:val="single"/>
           <w:lang w:val="en-US"/>
         </w:rPr>
       </w:pPr>
@@ -1586,6 +1694,17 @@
           <w:u w:val="single"/>
         </w:rPr>
       </w:pPr>
+    </w:p>
+    <w:p>
+      <w:pPr>
+        <w:rPr>
+          <w:rFonts w:ascii="Calibri" w:eastAsia="Calibri" w:hAnsi="Calibri" w:cs="Calibri"/>
+          <w:color w:val="000000" w:themeColor="text1"/>
+          <w:sz w:val="36"/>
+          <w:szCs w:val="36"/>
+          <w:u w:val="single"/>
+        </w:rPr>
+      </w:pPr>
       <w:r>
         <w:rPr>
           <w:rFonts w:ascii="Calibri" w:eastAsia="Calibri" w:hAnsi="Calibri" w:cs="Calibri"/>
@@ -1597,14 +1716,6 @@
         <w:lastRenderedPageBreak/>
         <w:t>Περίπτωση Χρήσης 7:  Αναζήτηση Γυμναστηρίων</w:t>
       </w:r>
-    </w:p>
-    <w:p>
-      <w:pPr>
-        <w:rPr>
-          <w:sz w:val="40"/>
-          <w:szCs w:val="40"/>
-        </w:rPr>
-      </w:pPr>
     </w:p>
     <w:p>
       <w:pPr>
@@ -1734,15 +1845,6 @@
           <w:u w:val="single"/>
         </w:rPr>
       </w:pPr>
-      <w:r>
-        <w:rPr>
-          <w:sz w:val="36"/>
-          <w:szCs w:val="36"/>
-          <w:u w:val="single"/>
-        </w:rPr>
-        <w:lastRenderedPageBreak/>
-        <w:t>Περίπτωση Χρήσης 8: Πληρωμές/Συνδρομές</w:t>
-      </w:r>
     </w:p>
     <w:p>
       <w:pPr>
@@ -1759,14 +1861,15 @@
           <w:szCs w:val="40"/>
           <w:lang w:val="en-US"/>
         </w:rPr>
+        <w:lastRenderedPageBreak/>
         <w:drawing>
-          <wp:anchor distT="0" distB="0" distL="114300" distR="114300" simplePos="0" relativeHeight="251663360" behindDoc="0" locked="0" layoutInCell="1" allowOverlap="1" wp14:anchorId="10B815E6" wp14:editId="012CD720">
+          <wp:anchor distT="0" distB="0" distL="114300" distR="114300" simplePos="0" relativeHeight="251663360" behindDoc="0" locked="0" layoutInCell="1" allowOverlap="1" wp14:anchorId="10B815E6" wp14:editId="06891991">
             <wp:simplePos x="0" y="0"/>
             <wp:positionH relativeFrom="margin">
               <wp:align>center</wp:align>
             </wp:positionH>
             <wp:positionV relativeFrom="paragraph">
-              <wp:posOffset>353695</wp:posOffset>
+              <wp:posOffset>490855</wp:posOffset>
             </wp:positionV>
             <wp:extent cx="7031355" cy="6050915"/>
             <wp:effectExtent l="0" t="0" r="0" b="6985"/>
@@ -1815,6 +1918,14 @@
           </wp:anchor>
         </w:drawing>
       </w:r>
+      <w:r>
+        <w:rPr>
+          <w:sz w:val="36"/>
+          <w:szCs w:val="36"/>
+          <w:u w:val="single"/>
+        </w:rPr>
+        <w:t>Περίπτωση Χρήσης 8: Πληρωμές/Συνδρομές</w:t>
+      </w:r>
     </w:p>
     <w:p>
       <w:pPr>
@@ -1886,13 +1997,13 @@
         </w:rPr>
         <w:lastRenderedPageBreak/>
         <w:drawing>
-          <wp:anchor distT="0" distB="0" distL="114300" distR="114300" simplePos="0" relativeHeight="251662336" behindDoc="0" locked="0" layoutInCell="1" allowOverlap="1" wp14:anchorId="30458D70" wp14:editId="774FDEF9">
+          <wp:anchor distT="0" distB="0" distL="114300" distR="114300" simplePos="0" relativeHeight="251662336" behindDoc="0" locked="0" layoutInCell="1" allowOverlap="1" wp14:anchorId="30458D70" wp14:editId="41F5D345">
             <wp:simplePos x="0" y="0"/>
             <wp:positionH relativeFrom="margin">
               <wp:align>center</wp:align>
             </wp:positionH>
             <wp:positionV relativeFrom="paragraph">
-              <wp:posOffset>615315</wp:posOffset>
+              <wp:posOffset>401955</wp:posOffset>
             </wp:positionV>
             <wp:extent cx="6922135" cy="4803775"/>
             <wp:effectExtent l="0" t="0" r="0" b="0"/>
@@ -2405,6 +2516,119 @@
 <file path=word/numbering.xml><?xml version="1.0" encoding="utf-8"?>
 <w:numbering xmlns:wpc="http://schemas.microsoft.com/office/word/2010/wordprocessingCanvas" xmlns:cx="http://schemas.microsoft.com/office/drawing/2014/chartex" xmlns:cx1="http://schemas.microsoft.com/office/drawing/2015/9/8/chartex" xmlns:cx2="http://schemas.microsoft.com/office/drawing/2015/10/21/chartex" xmlns:cx3="http://schemas.microsoft.com/office/drawing/2016/5/9/chartex" xmlns:cx4="http://schemas.microsoft.com/office/drawing/2016/5/10/chartex" xmlns:cx5="http://schemas.microsoft.com/office/drawing/2016/5/11/chartex" xmlns:cx6="http://schemas.microsoft.com/office/drawing/2016/5/12/chartex" xmlns:cx7="http://schemas.microsoft.com/office/drawing/2016/5/13/chartex" xmlns:cx8="http://schemas.microsoft.com/office/drawing/2016/5/14/chartex" xmlns:mc="http://schemas.openxmlformats.org/markup-compatibility/2006" xmlns:aink="http://schemas.microsoft.com/office/drawing/2016/ink" xmlns:am3d="http://schemas.microsoft.com/office/drawing/2017/model3d" xmlns:o="urn:schemas-microsoft-com:office:office" xmlns:oel="http://schemas.microsoft.com/office/2019/extlst" xmlns:r="http://schemas.openxmlformats.org/officeDocument/2006/relationships" xmlns:m="http://schemas.openxmlformats.org/officeDocument/2006/math" xmlns:v="urn:schemas-microsoft-com:vml" xmlns:wp14="http://schemas.microsoft.com/office/word/2010/wordprocessingDrawing" xmlns:wp="http://schemas.openxmlformats.org/drawingml/2006/wordprocessingDrawing" xmlns:w10="urn:schemas-microsoft-com:office:word" xmlns:w="http://schemas.openxmlformats.org/wordprocessingml/2006/main" xmlns:w14="http://schemas.microsoft.com/office/word/2010/wordml" xmlns:w15="http://schemas.microsoft.com/office/word/2012/wordml" xmlns:w16cex="http://schemas.microsoft.com/office/word/2018/wordml/cex" xmlns:w16cid="http://schemas.microsoft.com/office/word/2016/wordml/cid" xmlns:w16="http://schemas.microsoft.com/office/word/2018/wordml" xmlns:w16sdtdh="http://schemas.microsoft.com/office/word/2020/wordml/sdtdatahash" xmlns:w16se="http://schemas.microsoft.com/office/word/2015/wordml/symex" xmlns:wpg="http://schemas.microsoft.com/office/word/2010/wordprocessingGroup" xmlns:wpi="http://schemas.microsoft.com/office/word/2010/wordprocessingInk" xmlns:wne="http://schemas.microsoft.com/office/word/2006/wordml" xmlns:wps="http://schemas.microsoft.com/office/word/2010/wordprocessingShape" mc:Ignorable="w14 w15 w16se w16cid w16 w16cex w16sdtdh wp14">
   <w:abstractNum w:abstractNumId="0" w15:restartNumberingAfterBreak="0">
+    <w:nsid w:val="0E132BA2"/>
+    <w:multiLevelType w:val="hybridMultilevel"/>
+    <w:tmpl w:val="5C1C080A"/>
+    <w:lvl w:ilvl="0" w:tplc="08090003">
+      <w:start w:val="1"/>
+      <w:numFmt w:val="bullet"/>
+      <w:lvlText w:val="o"/>
+      <w:lvlJc w:val="left"/>
+      <w:pPr>
+        <w:ind w:left="720" w:hanging="360"/>
+      </w:pPr>
+      <w:rPr>
+        <w:rFonts w:ascii="Courier New" w:hAnsi="Courier New" w:cs="Courier New" w:hint="default"/>
+      </w:rPr>
+    </w:lvl>
+    <w:lvl w:ilvl="1" w:tplc="08090003" w:tentative="1">
+      <w:start w:val="1"/>
+      <w:numFmt w:val="bullet"/>
+      <w:lvlText w:val="o"/>
+      <w:lvlJc w:val="left"/>
+      <w:pPr>
+        <w:ind w:left="1440" w:hanging="360"/>
+      </w:pPr>
+      <w:rPr>
+        <w:rFonts w:ascii="Courier New" w:hAnsi="Courier New" w:cs="Courier New" w:hint="default"/>
+      </w:rPr>
+    </w:lvl>
+    <w:lvl w:ilvl="2" w:tplc="08090005" w:tentative="1">
+      <w:start w:val="1"/>
+      <w:numFmt w:val="bullet"/>
+      <w:lvlText w:val=""/>
+      <w:lvlJc w:val="left"/>
+      <w:pPr>
+        <w:ind w:left="2160" w:hanging="360"/>
+      </w:pPr>
+      <w:rPr>
+        <w:rFonts w:ascii="Wingdings" w:hAnsi="Wingdings" w:hint="default"/>
+      </w:rPr>
+    </w:lvl>
+    <w:lvl w:ilvl="3" w:tplc="08090001" w:tentative="1">
+      <w:start w:val="1"/>
+      <w:numFmt w:val="bullet"/>
+      <w:lvlText w:val=""/>
+      <w:lvlJc w:val="left"/>
+      <w:pPr>
+        <w:ind w:left="2880" w:hanging="360"/>
+      </w:pPr>
+      <w:rPr>
+        <w:rFonts w:ascii="Symbol" w:hAnsi="Symbol" w:hint="default"/>
+      </w:rPr>
+    </w:lvl>
+    <w:lvl w:ilvl="4" w:tplc="08090003" w:tentative="1">
+      <w:start w:val="1"/>
+      <w:numFmt w:val="bullet"/>
+      <w:lvlText w:val="o"/>
+      <w:lvlJc w:val="left"/>
+      <w:pPr>
+        <w:ind w:left="3600" w:hanging="360"/>
+      </w:pPr>
+      <w:rPr>
+        <w:rFonts w:ascii="Courier New" w:hAnsi="Courier New" w:cs="Courier New" w:hint="default"/>
+      </w:rPr>
+    </w:lvl>
+    <w:lvl w:ilvl="5" w:tplc="08090005" w:tentative="1">
+      <w:start w:val="1"/>
+      <w:numFmt w:val="bullet"/>
+      <w:lvlText w:val=""/>
+      <w:lvlJc w:val="left"/>
+      <w:pPr>
+        <w:ind w:left="4320" w:hanging="360"/>
+      </w:pPr>
+      <w:rPr>
+        <w:rFonts w:ascii="Wingdings" w:hAnsi="Wingdings" w:hint="default"/>
+      </w:rPr>
+    </w:lvl>
+    <w:lvl w:ilvl="6" w:tplc="08090001" w:tentative="1">
+      <w:start w:val="1"/>
+      <w:numFmt w:val="bullet"/>
+      <w:lvlText w:val=""/>
+      <w:lvlJc w:val="left"/>
+      <w:pPr>
+        <w:ind w:left="5040" w:hanging="360"/>
+      </w:pPr>
+      <w:rPr>
+        <w:rFonts w:ascii="Symbol" w:hAnsi="Symbol" w:hint="default"/>
+      </w:rPr>
+    </w:lvl>
+    <w:lvl w:ilvl="7" w:tplc="08090003" w:tentative="1">
+      <w:start w:val="1"/>
+      <w:numFmt w:val="bullet"/>
+      <w:lvlText w:val="o"/>
+      <w:lvlJc w:val="left"/>
+      <w:pPr>
+        <w:ind w:left="5760" w:hanging="360"/>
+      </w:pPr>
+      <w:rPr>
+        <w:rFonts w:ascii="Courier New" w:hAnsi="Courier New" w:cs="Courier New" w:hint="default"/>
+      </w:rPr>
+    </w:lvl>
+    <w:lvl w:ilvl="8" w:tplc="08090005" w:tentative="1">
+      <w:start w:val="1"/>
+      <w:numFmt w:val="bullet"/>
+      <w:lvlText w:val=""/>
+      <w:lvlJc w:val="left"/>
+      <w:pPr>
+        <w:ind w:left="6480" w:hanging="360"/>
+      </w:pPr>
+      <w:rPr>
+        <w:rFonts w:ascii="Wingdings" w:hAnsi="Wingdings" w:hint="default"/>
+      </w:rPr>
+    </w:lvl>
+  </w:abstractNum>
+  <w:abstractNum w:abstractNumId="1" w15:restartNumberingAfterBreak="0">
     <w:nsid w:val="29C68313"/>
     <w:multiLevelType w:val="multilevel"/>
     <w:tmpl w:val="29C68313"/>
@@ -2518,6 +2742,9 @@
     </w:lvl>
   </w:abstractNum>
   <w:num w:numId="1" w16cid:durableId="1911036257">
+    <w:abstractNumId w:val="1"/>
+  </w:num>
+  <w:num w:numId="2" w16cid:durableId="105538069">
     <w:abstractNumId w:val="0"/>
   </w:num>
 </w:numbering>
@@ -2912,7 +3139,7 @@
     <w:lsdException w:name="Unresolved Mention" w:semiHidden="1" w:unhideWhenUsed="1"/>
     <w:lsdException w:name="Smart Link" w:semiHidden="1" w:unhideWhenUsed="1"/>
   </w:latentStyles>
-  <w:style w:type="paragraph" w:default="1" w:styleId="a">
+  <w:style w:type="paragraph" w:default="1" w:styleId="Normal">
     <w:name w:val="Normal"/>
     <w:qFormat/>
     <w:pPr>
@@ -2926,13 +3153,13 @@
       <w14:ligatures w14:val="standardContextual"/>
     </w:rPr>
   </w:style>
-  <w:style w:type="character" w:default="1" w:styleId="a0">
+  <w:style w:type="character" w:default="1" w:styleId="DefaultParagraphFont">
     <w:name w:val="Default Paragraph Font"/>
     <w:uiPriority w:val="1"/>
     <w:semiHidden/>
     <w:unhideWhenUsed/>
   </w:style>
-  <w:style w:type="table" w:default="1" w:styleId="a1">
+  <w:style w:type="table" w:default="1" w:styleId="TableNormal">
     <w:name w:val="Normal Table"/>
     <w:uiPriority w:val="99"/>
     <w:semiHidden/>
@@ -2947,15 +3174,15 @@
       </w:tblCellMar>
     </w:tblPr>
   </w:style>
-  <w:style w:type="numbering" w:default="1" w:styleId="a2">
+  <w:style w:type="numbering" w:default="1" w:styleId="NoList">
     <w:name w:val="No List"/>
     <w:uiPriority w:val="99"/>
     <w:semiHidden/>
     <w:unhideWhenUsed/>
   </w:style>
-  <w:style w:type="paragraph" w:styleId="a3">
+  <w:style w:type="paragraph" w:styleId="ListParagraph">
     <w:name w:val="List Paragraph"/>
-    <w:basedOn w:val="a"/>
+    <w:basedOn w:val="Normal"/>
     <w:uiPriority w:val="34"/>
     <w:qFormat/>
     <w:pPr>

</xml_diff>